<commit_message>
Still working on that paper
</commit_message>
<xml_diff>
--- a/files/LivelyPaperDraft.docx
+++ b/files/LivelyPaperDraft.docx
@@ -581,23 +581,408 @@
           <w:sz w:val="23"/>
           <w:szCs w:val="23"/>
         </w:rPr>
-        <w:t xml:space="preserve"> implementation, created in 2015, utilized a combination of C++, NVIDIA CUDA and OpenGL. While effective at the time it was created, several factors indicated that a reimplementation was required for this project. </w:t>
-      </w:r>
-    </w:p>
-    <w:p>
-      <w:pPr>
-        <w:spacing w:after="0" w:line="240" w:lineRule="auto"/>
-        <w:jc w:val="both"/>
-        <w:rPr>
-          <w:rFonts w:ascii="Times New Roman" w:hAnsi="Times New Roman"/>
-          <w:bCs/>
-          <w:sz w:val="23"/>
-          <w:szCs w:val="23"/>
-        </w:rPr>
-      </w:pPr>
-    </w:p>
-    <w:p>
-      <w:pPr>
+        <w:t xml:space="preserve"> implementation, created in 2015, utilized a combination of C++, NVIDIA CUDA and OpenGL. While effective at the time it was created, several factors indicated that a reimplementation was required for this project</w:t>
+      </w:r>
+      <w:r>
+        <w:rPr>
+          <w:rFonts w:ascii="Times New Roman" w:hAnsi="Times New Roman"/>
+          <w:bCs/>
+          <w:sz w:val="23"/>
+          <w:szCs w:val="23"/>
+        </w:rPr>
+        <w:t xml:space="preserve">. </w:t>
+      </w:r>
+      <w:r>
+        <w:rPr>
+          <w:rFonts w:ascii="Times New Roman" w:hAnsi="Times New Roman"/>
+          <w:bCs/>
+          <w:sz w:val="23"/>
+          <w:szCs w:val="23"/>
+        </w:rPr>
+        <w:t xml:space="preserve">The available </w:t>
+      </w:r>
+      <w:r>
+        <w:rPr>
+          <w:rFonts w:ascii="Times New Roman" w:hAnsi="Times New Roman"/>
+          <w:bCs/>
+          <w:sz w:val="23"/>
+          <w:szCs w:val="23"/>
+        </w:rPr>
+        <w:t xml:space="preserve">hardware – specifically, a 2019 16” MacBook pro with AMD GPU – presented several challenges. </w:t>
+      </w:r>
+    </w:p>
+    <w:p>
+      <w:pPr>
+        <w:spacing w:after="0" w:line="240" w:lineRule="auto"/>
+        <w:jc w:val="both"/>
+        <w:rPr>
+          <w:rFonts w:ascii="Times New Roman" w:hAnsi="Times New Roman"/>
+          <w:bCs/>
+          <w:sz w:val="23"/>
+          <w:szCs w:val="23"/>
+        </w:rPr>
+      </w:pPr>
+    </w:p>
+    <w:p>
+      <w:pPr>
+        <w:spacing w:after="0" w:line="240" w:lineRule="auto"/>
+        <w:jc w:val="both"/>
+        <w:rPr>
+          <w:rFonts w:ascii="Times New Roman" w:hAnsi="Times New Roman"/>
+          <w:bCs/>
+          <w:sz w:val="23"/>
+          <w:szCs w:val="23"/>
+        </w:rPr>
+      </w:pPr>
+      <w:r>
+        <w:rPr>
+          <w:rFonts w:ascii="Times New Roman" w:hAnsi="Times New Roman"/>
+          <w:bCs/>
+          <w:sz w:val="23"/>
+          <w:szCs w:val="23"/>
+        </w:rPr>
+        <w:t xml:space="preserve">CUDA (Compute Unified Device Architecture), the GPGPU development ecosystem developed by NVIDIA, requires access to an </w:t>
+      </w:r>
+      <w:r>
+        <w:rPr>
+          <w:rFonts w:ascii="Times New Roman" w:hAnsi="Times New Roman"/>
+          <w:bCs/>
+          <w:sz w:val="23"/>
+          <w:szCs w:val="23"/>
+        </w:rPr>
+        <w:t>NVIDIA GPU</w:t>
+      </w:r>
+      <w:r>
+        <w:rPr>
+          <w:rFonts w:ascii="Times New Roman" w:hAnsi="Times New Roman"/>
+          <w:bCs/>
+          <w:sz w:val="23"/>
+          <w:szCs w:val="23"/>
+        </w:rPr>
+        <w:t xml:space="preserve">. </w:t>
+      </w:r>
+      <w:r>
+        <w:rPr>
+          <w:rFonts w:ascii="Times New Roman" w:hAnsi="Times New Roman"/>
+          <w:bCs/>
+          <w:sz w:val="23"/>
+          <w:szCs w:val="23"/>
+        </w:rPr>
+        <w:t xml:space="preserve">In addition, the CUDA version used by </w:t>
+      </w:r>
+      <w:proofErr w:type="spellStart"/>
+      <w:r>
+        <w:rPr>
+          <w:rFonts w:ascii="Times New Roman" w:hAnsi="Times New Roman"/>
+          <w:bCs/>
+          <w:sz w:val="23"/>
+          <w:szCs w:val="23"/>
+        </w:rPr>
+        <w:t>GoLightly</w:t>
+      </w:r>
+      <w:proofErr w:type="spellEnd"/>
+      <w:r>
+        <w:rPr>
+          <w:rFonts w:ascii="Times New Roman" w:hAnsi="Times New Roman"/>
+          <w:bCs/>
+          <w:sz w:val="23"/>
+          <w:szCs w:val="23"/>
+        </w:rPr>
+        <w:t xml:space="preserve"> is nearly a decade old. Updating the application to use a more modern CUDA version would require substantial work which would not benefit the task at hand. </w:t>
+      </w:r>
+      <w:r>
+        <w:rPr>
+          <w:rFonts w:ascii="Times New Roman" w:hAnsi="Times New Roman"/>
+          <w:bCs/>
+          <w:sz w:val="23"/>
+          <w:szCs w:val="23"/>
+        </w:rPr>
+        <w:t>In addition, CUDA kernels are based on the Cg shader language, which is very similar to HLS</w:t>
+      </w:r>
+      <w:r>
+        <w:rPr>
+          <w:rFonts w:ascii="Times New Roman" w:hAnsi="Times New Roman"/>
+          <w:bCs/>
+          <w:sz w:val="23"/>
+          <w:szCs w:val="23"/>
+        </w:rPr>
+        <w:t>L</w:t>
+      </w:r>
+      <w:r>
+        <w:rPr>
+          <w:rFonts w:ascii="Times New Roman" w:hAnsi="Times New Roman"/>
+          <w:bCs/>
+          <w:sz w:val="23"/>
+          <w:szCs w:val="23"/>
+        </w:rPr>
+        <w:t xml:space="preserve"> (DirectX High Level Shader Language). </w:t>
+      </w:r>
+    </w:p>
+    <w:p>
+      <w:pPr>
+        <w:spacing w:after="0" w:line="240" w:lineRule="auto"/>
+        <w:jc w:val="both"/>
+        <w:rPr>
+          <w:rFonts w:ascii="Times New Roman" w:hAnsi="Times New Roman"/>
+          <w:bCs/>
+          <w:sz w:val="23"/>
+          <w:szCs w:val="23"/>
+        </w:rPr>
+      </w:pPr>
+      <w:r>
+        <w:rPr>
+          <w:rFonts w:ascii="Times New Roman" w:hAnsi="Times New Roman"/>
+          <w:bCs/>
+          <w:sz w:val="23"/>
+          <w:szCs w:val="23"/>
+        </w:rPr>
+        <w:t xml:space="preserve">Given that available hardware consisted of a MacBook Pro with an AMD GPU, it seemed logical to port the CUDA kernels to HLSL Compute Shader language. This is platform-agnostic system that may be cross-compiled for NVIDIA, AMD and Intel GPUs, and, through Unity3D, is available for all modern operating systems. </w:t>
+      </w:r>
+    </w:p>
+    <w:p>
+      <w:pPr>
+        <w:spacing w:after="0" w:line="240" w:lineRule="auto"/>
+        <w:jc w:val="both"/>
+        <w:rPr>
+          <w:rFonts w:ascii="Times New Roman" w:hAnsi="Times New Roman"/>
+          <w:bCs/>
+          <w:sz w:val="23"/>
+          <w:szCs w:val="23"/>
+        </w:rPr>
+      </w:pPr>
+      <w:proofErr w:type="spellStart"/>
+      <w:r>
+        <w:rPr>
+          <w:rFonts w:ascii="Times New Roman" w:hAnsi="Times New Roman"/>
+          <w:bCs/>
+          <w:sz w:val="23"/>
+          <w:szCs w:val="23"/>
+        </w:rPr>
+        <w:t>GoLightly’s</w:t>
+      </w:r>
+      <w:proofErr w:type="spellEnd"/>
+      <w:r>
+        <w:rPr>
+          <w:rFonts w:ascii="Times New Roman" w:hAnsi="Times New Roman"/>
+          <w:bCs/>
+          <w:sz w:val="23"/>
+          <w:szCs w:val="23"/>
+        </w:rPr>
+        <w:t xml:space="preserve"> user interface requires a complex CUDA</w:t>
+      </w:r>
+      <w:r>
+        <w:rPr>
+          <w:rFonts w:ascii="Times New Roman" w:hAnsi="Times New Roman"/>
+          <w:bCs/>
+          <w:sz w:val="23"/>
+          <w:szCs w:val="23"/>
+        </w:rPr>
+        <w:t>/</w:t>
+      </w:r>
+      <w:r>
+        <w:rPr>
+          <w:rFonts w:ascii="Times New Roman" w:hAnsi="Times New Roman"/>
+          <w:bCs/>
+          <w:sz w:val="23"/>
+          <w:szCs w:val="23"/>
+        </w:rPr>
+        <w:t xml:space="preserve">OpenGL interoperation mechanism. MacOS support for OpenGL has been deprecated by Apple. While it is still possible to use OpenGL on MacOS, implementation of the FDTD kernels in HLSL precludes use of OpenGL. While the FDTD kernels could have been re-written in GLSL (OpenGL Shader Language), the similarities between CUDA </w:t>
+      </w:r>
+      <w:r>
+        <w:rPr>
+          <w:rFonts w:ascii="Times New Roman" w:hAnsi="Times New Roman"/>
+          <w:bCs/>
+          <w:sz w:val="23"/>
+          <w:szCs w:val="23"/>
+        </w:rPr>
+        <w:lastRenderedPageBreak/>
+        <w:t xml:space="preserve">and HLSL made HLSL a more suitable platform. </w:t>
+      </w:r>
+    </w:p>
+    <w:p>
+      <w:pPr>
+        <w:spacing w:after="0" w:line="240" w:lineRule="auto"/>
+        <w:jc w:val="both"/>
+        <w:rPr>
+          <w:rFonts w:ascii="Times New Roman" w:hAnsi="Times New Roman"/>
+          <w:bCs/>
+          <w:sz w:val="23"/>
+          <w:szCs w:val="23"/>
+        </w:rPr>
+      </w:pPr>
+      <w:r>
+        <w:rPr>
+          <w:rFonts w:ascii="Times New Roman" w:hAnsi="Times New Roman"/>
+          <w:bCs/>
+          <w:sz w:val="23"/>
+          <w:szCs w:val="23"/>
+        </w:rPr>
+        <w:t xml:space="preserve">Modern game development platforms such as Unity3D are well-suited for the creation of </w:t>
+      </w:r>
+      <w:r>
+        <w:rPr>
+          <w:rFonts w:ascii="Times New Roman" w:hAnsi="Times New Roman"/>
+          <w:bCs/>
+          <w:sz w:val="23"/>
+          <w:szCs w:val="23"/>
+        </w:rPr>
+        <w:t xml:space="preserve">cross-platform </w:t>
+      </w:r>
+      <w:r>
+        <w:rPr>
+          <w:rFonts w:ascii="Times New Roman" w:hAnsi="Times New Roman"/>
+          <w:bCs/>
+          <w:sz w:val="23"/>
+          <w:szCs w:val="23"/>
+        </w:rPr>
+        <w:t xml:space="preserve">GPU-centric applications with complex user interfaces. Several factors informed the decision to reimplement </w:t>
+      </w:r>
+      <w:proofErr w:type="spellStart"/>
+      <w:r>
+        <w:rPr>
+          <w:rFonts w:ascii="Times New Roman" w:hAnsi="Times New Roman"/>
+          <w:bCs/>
+          <w:sz w:val="23"/>
+          <w:szCs w:val="23"/>
+        </w:rPr>
+        <w:t>GoLightly</w:t>
+      </w:r>
+      <w:proofErr w:type="spellEnd"/>
+      <w:r>
+        <w:rPr>
+          <w:rFonts w:ascii="Times New Roman" w:hAnsi="Times New Roman"/>
+          <w:bCs/>
+          <w:sz w:val="23"/>
+          <w:szCs w:val="23"/>
+        </w:rPr>
+        <w:t xml:space="preserve"> in Unity3D. </w:t>
+      </w:r>
+    </w:p>
+    <w:p>
+      <w:pPr>
+        <w:pStyle w:val="ListParagraph"/>
+        <w:numPr>
+          <w:ilvl w:val="0"/>
+          <w:numId w:val="6"/>
+        </w:numPr>
+        <w:spacing w:after="0" w:line="240" w:lineRule="auto"/>
+        <w:jc w:val="both"/>
+        <w:rPr>
+          <w:rFonts w:ascii="Times New Roman" w:hAnsi="Times New Roman"/>
+          <w:bCs/>
+          <w:sz w:val="23"/>
+          <w:szCs w:val="23"/>
+        </w:rPr>
+      </w:pPr>
+      <w:r>
+        <w:rPr>
+          <w:rFonts w:ascii="Times New Roman" w:hAnsi="Times New Roman"/>
+          <w:bCs/>
+          <w:sz w:val="23"/>
+          <w:szCs w:val="23"/>
+        </w:rPr>
+        <w:t>Cross-compilation support of HLSL to Metal, the preferred graphics API on MacOS</w:t>
+      </w:r>
+    </w:p>
+    <w:p>
+      <w:pPr>
+        <w:pStyle w:val="ListParagraph"/>
+        <w:numPr>
+          <w:ilvl w:val="0"/>
+          <w:numId w:val="6"/>
+        </w:numPr>
+        <w:spacing w:after="0" w:line="240" w:lineRule="auto"/>
+        <w:jc w:val="both"/>
+        <w:rPr>
+          <w:rFonts w:ascii="Times New Roman" w:hAnsi="Times New Roman"/>
+          <w:bCs/>
+          <w:sz w:val="23"/>
+          <w:szCs w:val="23"/>
+        </w:rPr>
+      </w:pPr>
+      <w:r>
+        <w:rPr>
+          <w:rFonts w:ascii="Times New Roman" w:hAnsi="Times New Roman"/>
+          <w:bCs/>
+          <w:sz w:val="23"/>
+          <w:szCs w:val="23"/>
+        </w:rPr>
+        <w:t>Rich library of user interface software components</w:t>
+      </w:r>
+    </w:p>
+    <w:p>
+      <w:pPr>
+        <w:pStyle w:val="ListParagraph"/>
+        <w:numPr>
+          <w:ilvl w:val="0"/>
+          <w:numId w:val="6"/>
+        </w:numPr>
+        <w:spacing w:after="0" w:line="240" w:lineRule="auto"/>
+        <w:jc w:val="both"/>
+        <w:rPr>
+          <w:rFonts w:ascii="Times New Roman" w:hAnsi="Times New Roman"/>
+          <w:bCs/>
+          <w:sz w:val="23"/>
+          <w:szCs w:val="23"/>
+        </w:rPr>
+      </w:pPr>
+      <w:r>
+        <w:rPr>
+          <w:rFonts w:ascii="Times New Roman" w:hAnsi="Times New Roman"/>
+          <w:bCs/>
+          <w:sz w:val="23"/>
+          <w:szCs w:val="23"/>
+        </w:rPr>
+        <w:t xml:space="preserve">Rapid development iteration cycle. </w:t>
+      </w:r>
+    </w:p>
+    <w:p>
+      <w:pPr>
+        <w:pStyle w:val="ListParagraph"/>
+        <w:numPr>
+          <w:ilvl w:val="0"/>
+          <w:numId w:val="6"/>
+        </w:numPr>
+        <w:spacing w:after="0" w:line="240" w:lineRule="auto"/>
+        <w:jc w:val="both"/>
+        <w:rPr>
+          <w:rFonts w:ascii="Times New Roman" w:hAnsi="Times New Roman"/>
+          <w:bCs/>
+          <w:sz w:val="23"/>
+          <w:szCs w:val="23"/>
+        </w:rPr>
+      </w:pPr>
+      <w:r>
+        <w:rPr>
+          <w:rFonts w:ascii="Times New Roman" w:hAnsi="Times New Roman"/>
+          <w:bCs/>
+          <w:sz w:val="23"/>
+          <w:szCs w:val="23"/>
+        </w:rPr>
+        <w:t>Support for MacOS, Linu</w:t>
+      </w:r>
+      <w:r>
+        <w:rPr>
+          <w:rFonts w:ascii="Times New Roman" w:hAnsi="Times New Roman"/>
+          <w:bCs/>
+          <w:sz w:val="23"/>
+          <w:szCs w:val="23"/>
+        </w:rPr>
+        <w:t>x</w:t>
+      </w:r>
+      <w:r>
+        <w:rPr>
+          <w:rFonts w:ascii="Times New Roman" w:hAnsi="Times New Roman"/>
+          <w:bCs/>
+          <w:sz w:val="23"/>
+          <w:szCs w:val="23"/>
+        </w:rPr>
+        <w:t xml:space="preserve"> and Windows</w:t>
+      </w:r>
+    </w:p>
+    <w:p>
+      <w:pPr>
+        <w:pStyle w:val="ListParagraph"/>
         <w:spacing w:after="0" w:line="240" w:lineRule="auto"/>
         <w:jc w:val="both"/>
         <w:rPr>
@@ -1056,6 +1441,95 @@
 <file path=word/numbering.xml><?xml version="1.0" encoding="utf-8"?>
 <w:numbering xmlns:wpc="http://schemas.microsoft.com/office/word/2010/wordprocessingCanvas" xmlns:cx="http://schemas.microsoft.com/office/drawing/2014/chartex" xmlns:cx1="http://schemas.microsoft.com/office/drawing/2015/9/8/chartex" xmlns:cx2="http://schemas.microsoft.com/office/drawing/2015/10/21/chartex" xmlns:cx3="http://schemas.microsoft.com/office/drawing/2016/5/9/chartex" xmlns:cx4="http://schemas.microsoft.com/office/drawing/2016/5/10/chartex" xmlns:cx5="http://schemas.microsoft.com/office/drawing/2016/5/11/chartex" xmlns:cx6="http://schemas.microsoft.com/office/drawing/2016/5/12/chartex" xmlns:cx7="http://schemas.microsoft.com/office/drawing/2016/5/13/chartex" xmlns:cx8="http://schemas.microsoft.com/office/drawing/2016/5/14/chartex" xmlns:mc="http://schemas.openxmlformats.org/markup-compatibility/2006" xmlns:aink="http://schemas.microsoft.com/office/drawing/2016/ink" xmlns:am3d="http://schemas.microsoft.com/office/drawing/2017/model3d" xmlns:o="urn:schemas-microsoft-com:office:office" xmlns:oel="http://schemas.microsoft.com/office/2019/extlst" xmlns:r="http://schemas.openxmlformats.org/officeDocument/2006/relationships" xmlns:m="http://schemas.openxmlformats.org/officeDocument/2006/math" xmlns:v="urn:schemas-microsoft-com:vml" xmlns:wp14="http://schemas.microsoft.com/office/word/2010/wordprocessingDrawing" xmlns:wp="http://schemas.openxmlformats.org/drawingml/2006/wordprocessingDrawing" xmlns:w10="urn:schemas-microsoft-com:office:word" xmlns:w="http://schemas.openxmlformats.org/wordprocessingml/2006/main" xmlns:w14="http://schemas.microsoft.com/office/word/2010/wordml" xmlns:w15="http://schemas.microsoft.com/office/word/2012/wordml" xmlns:w16cex="http://schemas.microsoft.com/office/word/2018/wordml/cex" xmlns:w16cid="http://schemas.microsoft.com/office/word/2016/wordml/cid" xmlns:w16="http://schemas.microsoft.com/office/word/2018/wordml" xmlns:w16sdtdh="http://schemas.microsoft.com/office/word/2020/wordml/sdtdatahash" xmlns:w16se="http://schemas.microsoft.com/office/word/2015/wordml/symex" xmlns:wpg="http://schemas.microsoft.com/office/word/2010/wordprocessingGroup" xmlns:wpi="http://schemas.microsoft.com/office/word/2010/wordprocessingInk" xmlns:wne="http://schemas.microsoft.com/office/word/2006/wordml" xmlns:wps="http://schemas.microsoft.com/office/word/2010/wordprocessingShape" mc:Ignorable="w14 w15 w16se w16cid w16 w16cex w16sdtdh wp14">
   <w:abstractNum w:abstractNumId="0" w15:restartNumberingAfterBreak="0">
+    <w:nsid w:val="1109315E"/>
+    <w:multiLevelType w:val="hybridMultilevel"/>
+    <w:tmpl w:val="18D87372"/>
+    <w:lvl w:ilvl="0" w:tplc="35160834">
+      <w:start w:val="1"/>
+      <w:numFmt w:val="decimal"/>
+      <w:lvlText w:val="%1."/>
+      <w:lvlJc w:val="left"/>
+      <w:pPr>
+        <w:ind w:left="720" w:hanging="360"/>
+      </w:pPr>
+      <w:rPr>
+        <w:rFonts w:hint="default"/>
+      </w:rPr>
+    </w:lvl>
+    <w:lvl w:ilvl="1" w:tplc="04090019" w:tentative="1">
+      <w:start w:val="1"/>
+      <w:numFmt w:val="lowerLetter"/>
+      <w:lvlText w:val="%2."/>
+      <w:lvlJc w:val="left"/>
+      <w:pPr>
+        <w:ind w:left="1440" w:hanging="360"/>
+      </w:pPr>
+    </w:lvl>
+    <w:lvl w:ilvl="2" w:tplc="0409001B" w:tentative="1">
+      <w:start w:val="1"/>
+      <w:numFmt w:val="lowerRoman"/>
+      <w:lvlText w:val="%3."/>
+      <w:lvlJc w:val="right"/>
+      <w:pPr>
+        <w:ind w:left="2160" w:hanging="180"/>
+      </w:pPr>
+    </w:lvl>
+    <w:lvl w:ilvl="3" w:tplc="0409000F" w:tentative="1">
+      <w:start w:val="1"/>
+      <w:numFmt w:val="decimal"/>
+      <w:lvlText w:val="%4."/>
+      <w:lvlJc w:val="left"/>
+      <w:pPr>
+        <w:ind w:left="2880" w:hanging="360"/>
+      </w:pPr>
+    </w:lvl>
+    <w:lvl w:ilvl="4" w:tplc="04090019" w:tentative="1">
+      <w:start w:val="1"/>
+      <w:numFmt w:val="lowerLetter"/>
+      <w:lvlText w:val="%5."/>
+      <w:lvlJc w:val="left"/>
+      <w:pPr>
+        <w:ind w:left="3600" w:hanging="360"/>
+      </w:pPr>
+    </w:lvl>
+    <w:lvl w:ilvl="5" w:tplc="0409001B" w:tentative="1">
+      <w:start w:val="1"/>
+      <w:numFmt w:val="lowerRoman"/>
+      <w:lvlText w:val="%6."/>
+      <w:lvlJc w:val="right"/>
+      <w:pPr>
+        <w:ind w:left="4320" w:hanging="180"/>
+      </w:pPr>
+    </w:lvl>
+    <w:lvl w:ilvl="6" w:tplc="0409000F" w:tentative="1">
+      <w:start w:val="1"/>
+      <w:numFmt w:val="decimal"/>
+      <w:lvlText w:val="%7."/>
+      <w:lvlJc w:val="left"/>
+      <w:pPr>
+        <w:ind w:left="5040" w:hanging="360"/>
+      </w:pPr>
+    </w:lvl>
+    <w:lvl w:ilvl="7" w:tplc="04090019" w:tentative="1">
+      <w:start w:val="1"/>
+      <w:numFmt w:val="lowerLetter"/>
+      <w:lvlText w:val="%8."/>
+      <w:lvlJc w:val="left"/>
+      <w:pPr>
+        <w:ind w:left="5760" w:hanging="360"/>
+      </w:pPr>
+    </w:lvl>
+    <w:lvl w:ilvl="8" w:tplc="0409001B" w:tentative="1">
+      <w:start w:val="1"/>
+      <w:numFmt w:val="lowerRoman"/>
+      <w:lvlText w:val="%9."/>
+      <w:lvlJc w:val="right"/>
+      <w:pPr>
+        <w:ind w:left="6480" w:hanging="180"/>
+      </w:pPr>
+    </w:lvl>
+  </w:abstractNum>
+  <w:abstractNum w:abstractNumId="1" w15:restartNumberingAfterBreak="0">
     <w:nsid w:val="29415ABD"/>
     <w:multiLevelType w:val="hybridMultilevel"/>
     <w:tmpl w:val="76004B34"/>
@@ -1168,7 +1642,7 @@
       </w:rPr>
     </w:lvl>
   </w:abstractNum>
-  <w:abstractNum w:abstractNumId="1" w15:restartNumberingAfterBreak="0">
+  <w:abstractNum w:abstractNumId="2" w15:restartNumberingAfterBreak="0">
     <w:nsid w:val="58447A94"/>
     <w:multiLevelType w:val="hybridMultilevel"/>
     <w:tmpl w:val="647A293E"/>
@@ -1281,7 +1755,120 @@
       </w:rPr>
     </w:lvl>
   </w:abstractNum>
-  <w:abstractNum w:abstractNumId="2" w15:restartNumberingAfterBreak="0">
+  <w:abstractNum w:abstractNumId="3" w15:restartNumberingAfterBreak="0">
+    <w:nsid w:val="68060E4E"/>
+    <w:multiLevelType w:val="hybridMultilevel"/>
+    <w:tmpl w:val="23860EC8"/>
+    <w:lvl w:ilvl="0" w:tplc="F06E431E">
+      <w:start w:val="1"/>
+      <w:numFmt w:val="bullet"/>
+      <w:lvlText w:val="-"/>
+      <w:lvlJc w:val="left"/>
+      <w:pPr>
+        <w:ind w:left="720" w:hanging="360"/>
+      </w:pPr>
+      <w:rPr>
+        <w:rFonts w:ascii="Times New Roman" w:eastAsiaTheme="minorHAnsi" w:hAnsi="Times New Roman" w:cs="Times New Roman" w:hint="default"/>
+      </w:rPr>
+    </w:lvl>
+    <w:lvl w:ilvl="1" w:tplc="04090003" w:tentative="1">
+      <w:start w:val="1"/>
+      <w:numFmt w:val="bullet"/>
+      <w:lvlText w:val="o"/>
+      <w:lvlJc w:val="left"/>
+      <w:pPr>
+        <w:ind w:left="1440" w:hanging="360"/>
+      </w:pPr>
+      <w:rPr>
+        <w:rFonts w:ascii="Courier New" w:hAnsi="Courier New" w:hint="default"/>
+      </w:rPr>
+    </w:lvl>
+    <w:lvl w:ilvl="2" w:tplc="04090005" w:tentative="1">
+      <w:start w:val="1"/>
+      <w:numFmt w:val="bullet"/>
+      <w:lvlText w:val=""/>
+      <w:lvlJc w:val="left"/>
+      <w:pPr>
+        <w:ind w:left="2160" w:hanging="360"/>
+      </w:pPr>
+      <w:rPr>
+        <w:rFonts w:ascii="Wingdings" w:hAnsi="Wingdings" w:hint="default"/>
+      </w:rPr>
+    </w:lvl>
+    <w:lvl w:ilvl="3" w:tplc="04090001" w:tentative="1">
+      <w:start w:val="1"/>
+      <w:numFmt w:val="bullet"/>
+      <w:lvlText w:val=""/>
+      <w:lvlJc w:val="left"/>
+      <w:pPr>
+        <w:ind w:left="2880" w:hanging="360"/>
+      </w:pPr>
+      <w:rPr>
+        <w:rFonts w:ascii="Symbol" w:hAnsi="Symbol" w:hint="default"/>
+      </w:rPr>
+    </w:lvl>
+    <w:lvl w:ilvl="4" w:tplc="04090003" w:tentative="1">
+      <w:start w:val="1"/>
+      <w:numFmt w:val="bullet"/>
+      <w:lvlText w:val="o"/>
+      <w:lvlJc w:val="left"/>
+      <w:pPr>
+        <w:ind w:left="3600" w:hanging="360"/>
+      </w:pPr>
+      <w:rPr>
+        <w:rFonts w:ascii="Courier New" w:hAnsi="Courier New" w:hint="default"/>
+      </w:rPr>
+    </w:lvl>
+    <w:lvl w:ilvl="5" w:tplc="04090005" w:tentative="1">
+      <w:start w:val="1"/>
+      <w:numFmt w:val="bullet"/>
+      <w:lvlText w:val=""/>
+      <w:lvlJc w:val="left"/>
+      <w:pPr>
+        <w:ind w:left="4320" w:hanging="360"/>
+      </w:pPr>
+      <w:rPr>
+        <w:rFonts w:ascii="Wingdings" w:hAnsi="Wingdings" w:hint="default"/>
+      </w:rPr>
+    </w:lvl>
+    <w:lvl w:ilvl="6" w:tplc="04090001" w:tentative="1">
+      <w:start w:val="1"/>
+      <w:numFmt w:val="bullet"/>
+      <w:lvlText w:val=""/>
+      <w:lvlJc w:val="left"/>
+      <w:pPr>
+        <w:ind w:left="5040" w:hanging="360"/>
+      </w:pPr>
+      <w:rPr>
+        <w:rFonts w:ascii="Symbol" w:hAnsi="Symbol" w:hint="default"/>
+      </w:rPr>
+    </w:lvl>
+    <w:lvl w:ilvl="7" w:tplc="04090003" w:tentative="1">
+      <w:start w:val="1"/>
+      <w:numFmt w:val="bullet"/>
+      <w:lvlText w:val="o"/>
+      <w:lvlJc w:val="left"/>
+      <w:pPr>
+        <w:ind w:left="5760" w:hanging="360"/>
+      </w:pPr>
+      <w:rPr>
+        <w:rFonts w:ascii="Courier New" w:hAnsi="Courier New" w:hint="default"/>
+      </w:rPr>
+    </w:lvl>
+    <w:lvl w:ilvl="8" w:tplc="04090005" w:tentative="1">
+      <w:start w:val="1"/>
+      <w:numFmt w:val="bullet"/>
+      <w:lvlText w:val=""/>
+      <w:lvlJc w:val="left"/>
+      <w:pPr>
+        <w:ind w:left="6480" w:hanging="360"/>
+      </w:pPr>
+      <w:rPr>
+        <w:rFonts w:ascii="Wingdings" w:hAnsi="Wingdings" w:hint="default"/>
+      </w:rPr>
+    </w:lvl>
+  </w:abstractNum>
+  <w:abstractNum w:abstractNumId="4" w15:restartNumberingAfterBreak="0">
     <w:nsid w:val="6DBA558D"/>
     <w:multiLevelType w:val="hybridMultilevel"/>
     <w:tmpl w:val="C29686B2"/>
@@ -1370,7 +1957,7 @@
       </w:pPr>
     </w:lvl>
   </w:abstractNum>
-  <w:abstractNum w:abstractNumId="3" w15:restartNumberingAfterBreak="0">
+  <w:abstractNum w:abstractNumId="5" w15:restartNumberingAfterBreak="0">
     <w:nsid w:val="7291081F"/>
     <w:multiLevelType w:val="hybridMultilevel"/>
     <w:tmpl w:val="0248BC0C"/>
@@ -1460,16 +2047,22 @@
     </w:lvl>
   </w:abstractNum>
   <w:num w:numId="1" w16cid:durableId="1583372739">
+    <w:abstractNumId w:val="4"/>
+  </w:num>
+  <w:num w:numId="2" w16cid:durableId="1354070305">
+    <w:abstractNumId w:val="5"/>
+  </w:num>
+  <w:num w:numId="3" w16cid:durableId="1807166693">
+    <w:abstractNumId w:val="1"/>
+  </w:num>
+  <w:num w:numId="4" w16cid:durableId="1547373037">
     <w:abstractNumId w:val="2"/>
   </w:num>
-  <w:num w:numId="2" w16cid:durableId="1354070305">
-    <w:abstractNumId w:val="3"/>
-  </w:num>
-  <w:num w:numId="3" w16cid:durableId="1807166693">
+  <w:num w:numId="5" w16cid:durableId="1870948179">
     <w:abstractNumId w:val="0"/>
   </w:num>
-  <w:num w:numId="4" w16cid:durableId="1547373037">
-    <w:abstractNumId w:val="1"/>
+  <w:num w:numId="6" w16cid:durableId="1726106388">
+    <w:abstractNumId w:val="3"/>
   </w:num>
 </w:numbering>
 </file>

</xml_diff>

<commit_message>
2.5 pages in and still no diagrams. Sigh.
</commit_message>
<xml_diff>
--- a/files/LivelyPaperDraft.docx
+++ b/files/LivelyPaperDraft.docx
@@ -982,16 +982,561 @@
     </w:p>
     <w:p>
       <w:pPr>
-        <w:pStyle w:val="ListParagraph"/>
-        <w:spacing w:after="0" w:line="240" w:lineRule="auto"/>
-        <w:jc w:val="both"/>
-        <w:rPr>
-          <w:rFonts w:ascii="Times New Roman" w:hAnsi="Times New Roman"/>
-          <w:bCs/>
-          <w:sz w:val="23"/>
-          <w:szCs w:val="23"/>
-        </w:rPr>
-      </w:pPr>
+        <w:spacing w:after="0" w:line="240" w:lineRule="auto"/>
+        <w:jc w:val="both"/>
+        <w:rPr>
+          <w:rFonts w:ascii="Times New Roman" w:hAnsi="Times New Roman"/>
+          <w:bCs/>
+          <w:sz w:val="23"/>
+          <w:szCs w:val="23"/>
+        </w:rPr>
+      </w:pPr>
+      <w:r>
+        <w:rPr>
+          <w:rFonts w:ascii="Times New Roman" w:hAnsi="Times New Roman"/>
+          <w:bCs/>
+          <w:sz w:val="23"/>
+          <w:szCs w:val="23"/>
+        </w:rPr>
+        <w:t xml:space="preserve">The decision to reimplement </w:t>
+      </w:r>
+      <w:proofErr w:type="spellStart"/>
+      <w:r>
+        <w:rPr>
+          <w:rFonts w:ascii="Times New Roman" w:hAnsi="Times New Roman"/>
+          <w:bCs/>
+          <w:sz w:val="23"/>
+          <w:szCs w:val="23"/>
+        </w:rPr>
+        <w:t>GoLightly</w:t>
+      </w:r>
+      <w:proofErr w:type="spellEnd"/>
+      <w:r>
+        <w:rPr>
+          <w:rFonts w:ascii="Times New Roman" w:hAnsi="Times New Roman"/>
+          <w:bCs/>
+          <w:sz w:val="23"/>
+          <w:szCs w:val="23"/>
+        </w:rPr>
+        <w:t xml:space="preserve"> in Unity3D yielded many benefits including reduced software complexity. The C++ </w:t>
+      </w:r>
+      <w:proofErr w:type="spellStart"/>
+      <w:r>
+        <w:rPr>
+          <w:rFonts w:ascii="Times New Roman" w:hAnsi="Times New Roman"/>
+          <w:bCs/>
+          <w:sz w:val="23"/>
+          <w:szCs w:val="23"/>
+        </w:rPr>
+        <w:t>GoLightly</w:t>
+      </w:r>
+      <w:proofErr w:type="spellEnd"/>
+      <w:r>
+        <w:rPr>
+          <w:rFonts w:ascii="Times New Roman" w:hAnsi="Times New Roman"/>
+          <w:bCs/>
+          <w:sz w:val="23"/>
+          <w:szCs w:val="23"/>
+        </w:rPr>
+        <w:t xml:space="preserve"> implementation contained a substantial amount of code purely to manage the user interface. Unity3D provides much of this functionality by default, leading to the exclusion of many thousands of lines of source code. </w:t>
+      </w:r>
+    </w:p>
+    <w:p>
+      <w:pPr>
+        <w:spacing w:after="0" w:line="240" w:lineRule="auto"/>
+        <w:jc w:val="both"/>
+        <w:rPr>
+          <w:rFonts w:ascii="Times New Roman" w:hAnsi="Times New Roman"/>
+          <w:bCs/>
+          <w:sz w:val="23"/>
+          <w:szCs w:val="23"/>
+        </w:rPr>
+      </w:pPr>
+      <w:r>
+        <w:rPr>
+          <w:rFonts w:ascii="Times New Roman" w:hAnsi="Times New Roman"/>
+          <w:bCs/>
+          <w:sz w:val="23"/>
+          <w:szCs w:val="23"/>
+        </w:rPr>
+        <w:t xml:space="preserve">Once the Unity3D implementation reached feature parity with the C++ version, some modifications were required to facilitate support for periodic structures. The prior version relied on the scale-invariant nature of Maxwell’s equations that describe the physical behavior of electromagnetic waves. </w:t>
+      </w:r>
+    </w:p>
+    <w:p>
+      <w:pPr>
+        <w:spacing w:after="0" w:line="240" w:lineRule="auto"/>
+        <w:jc w:val="both"/>
+        <w:rPr>
+          <w:rFonts w:ascii="Times New Roman" w:hAnsi="Times New Roman"/>
+          <w:bCs/>
+          <w:sz w:val="23"/>
+          <w:szCs w:val="23"/>
+        </w:rPr>
+      </w:pPr>
+      <w:r>
+        <w:rPr>
+          <w:rFonts w:ascii="Times New Roman" w:hAnsi="Times New Roman"/>
+          <w:bCs/>
+          <w:sz w:val="23"/>
+          <w:szCs w:val="23"/>
+        </w:rPr>
+        <w:t>For instance, the FDTD algorithm defines the size of a Yee cell as 1/10</w:t>
+      </w:r>
+      <w:r>
+        <w:rPr>
+          <w:rFonts w:ascii="Times New Roman" w:hAnsi="Times New Roman"/>
+          <w:bCs/>
+          <w:sz w:val="23"/>
+          <w:szCs w:val="23"/>
+          <w:vertAlign w:val="superscript"/>
+        </w:rPr>
+        <w:t>th</w:t>
+      </w:r>
+      <w:r>
+        <w:rPr>
+          <w:rFonts w:ascii="Times New Roman" w:hAnsi="Times New Roman"/>
+          <w:bCs/>
+          <w:sz w:val="23"/>
+          <w:szCs w:val="23"/>
+        </w:rPr>
+        <w:t xml:space="preserve"> of the wavelength of the highest frequency source in the simulation. All physical constants such as </w:t>
+      </w:r>
+      <w:r>
+        <w:rPr>
+          <w:rFonts w:ascii="Times New Roman" w:hAnsi="Times New Roman"/>
+          <w:b/>
+          <w:sz w:val="23"/>
+          <w:szCs w:val="23"/>
+        </w:rPr>
+        <w:t>u0</w:t>
+      </w:r>
+      <w:r>
+        <w:rPr>
+          <w:rFonts w:ascii="Times New Roman" w:hAnsi="Times New Roman"/>
+          <w:bCs/>
+          <w:sz w:val="23"/>
+          <w:szCs w:val="23"/>
+        </w:rPr>
+        <w:t xml:space="preserve">, </w:t>
+      </w:r>
+      <w:r>
+        <w:rPr>
+          <w:rFonts w:ascii="Times New Roman" w:hAnsi="Times New Roman"/>
+          <w:b/>
+          <w:sz w:val="23"/>
+          <w:szCs w:val="23"/>
+        </w:rPr>
+        <w:t>eps0</w:t>
+      </w:r>
+      <w:r>
+        <w:rPr>
+          <w:rFonts w:ascii="Times New Roman" w:hAnsi="Times New Roman"/>
+          <w:bCs/>
+          <w:sz w:val="23"/>
+          <w:szCs w:val="23"/>
+        </w:rPr>
+        <w:t xml:space="preserve">, and </w:t>
+      </w:r>
+      <w:r>
+        <w:rPr>
+          <w:rFonts w:ascii="Times New Roman" w:hAnsi="Times New Roman"/>
+          <w:b/>
+          <w:sz w:val="23"/>
+          <w:szCs w:val="23"/>
+        </w:rPr>
+        <w:t>c</w:t>
+      </w:r>
+      <w:r>
+        <w:rPr>
+          <w:rFonts w:ascii="Times New Roman" w:hAnsi="Times New Roman"/>
+          <w:bCs/>
+          <w:sz w:val="23"/>
+          <w:szCs w:val="23"/>
+        </w:rPr>
+        <w:t xml:space="preserve"> are </w:t>
+      </w:r>
+      <w:r>
+        <w:rPr>
+          <w:rFonts w:ascii="Times New Roman" w:hAnsi="Times New Roman"/>
+          <w:bCs/>
+          <w:sz w:val="23"/>
+          <w:szCs w:val="23"/>
+        </w:rPr>
+        <w:t xml:space="preserve">defined as 1. </w:t>
+      </w:r>
+      <w:r>
+        <w:rPr>
+          <w:rFonts w:ascii="Times New Roman" w:hAnsi="Times New Roman"/>
+          <w:bCs/>
+          <w:sz w:val="23"/>
+          <w:szCs w:val="23"/>
+        </w:rPr>
+        <w:t xml:space="preserve">While these assumptions simplify some calculations in FDTD, they present issues when dealing with structures defined in real physical units. </w:t>
+      </w:r>
+      <w:r>
+        <w:rPr>
+          <w:rFonts w:ascii="Times New Roman" w:hAnsi="Times New Roman"/>
+          <w:bCs/>
+          <w:sz w:val="23"/>
+          <w:szCs w:val="23"/>
+        </w:rPr>
+        <w:t xml:space="preserve">Since analysis of the dielectric lattice requires a frequency sweep to identify resonant wavelengths, it is convenient to define the Yee </w:t>
+      </w:r>
+      <w:r>
+        <w:rPr>
+          <w:rFonts w:ascii="Times New Roman" w:hAnsi="Times New Roman"/>
+          <w:bCs/>
+          <w:sz w:val="23"/>
+          <w:szCs w:val="23"/>
+        </w:rPr>
+        <w:t>grid in terms of feature size rather than wavelength</w:t>
+      </w:r>
+      <w:r>
+        <w:rPr>
+          <w:rStyle w:val="FootnoteReference"/>
+          <w:rFonts w:ascii="Times New Roman" w:hAnsi="Times New Roman"/>
+          <w:bCs/>
+          <w:sz w:val="23"/>
+          <w:szCs w:val="23"/>
+        </w:rPr>
+        <w:footnoteReference w:id="1"/>
+      </w:r>
+      <w:r>
+        <w:rPr>
+          <w:rFonts w:ascii="Times New Roman" w:hAnsi="Times New Roman"/>
+          <w:bCs/>
+          <w:sz w:val="23"/>
+          <w:szCs w:val="23"/>
+        </w:rPr>
+        <w:t xml:space="preserve">. </w:t>
+      </w:r>
+    </w:p>
+    <w:p>
+      <w:pPr>
+        <w:spacing w:after="0" w:line="240" w:lineRule="auto"/>
+        <w:jc w:val="both"/>
+        <w:rPr>
+          <w:rFonts w:ascii="Times New Roman" w:hAnsi="Times New Roman"/>
+          <w:bCs/>
+          <w:sz w:val="23"/>
+          <w:szCs w:val="23"/>
+        </w:rPr>
+      </w:pPr>
+      <w:r>
+        <w:rPr>
+          <w:rFonts w:ascii="Times New Roman" w:hAnsi="Times New Roman"/>
+          <w:bCs/>
+          <w:sz w:val="23"/>
+          <w:szCs w:val="23"/>
+        </w:rPr>
+        <w:t>To that end</w:t>
+      </w:r>
+      <w:r>
+        <w:rPr>
+          <w:rFonts w:ascii="Times New Roman" w:hAnsi="Times New Roman"/>
+          <w:bCs/>
+          <w:sz w:val="23"/>
+          <w:szCs w:val="23"/>
+        </w:rPr>
+        <w:t xml:space="preserve">, we define the normal wavelength of the simulation </w:t>
+      </w:r>
+      <w:r>
+        <w:rPr>
+          <w:rFonts w:ascii="Times New Roman" w:hAnsi="Times New Roman"/>
+          <w:bCs/>
+          <w:sz w:val="23"/>
+          <w:szCs w:val="23"/>
+        </w:rPr>
+        <w:t>in terms of the smallest feature size in the simulation. For the first structure to be analyzed</w:t>
+      </w:r>
+      <w:r>
+        <w:rPr>
+          <w:rStyle w:val="FootnoteReference"/>
+          <w:rFonts w:ascii="Times New Roman" w:hAnsi="Times New Roman"/>
+          <w:bCs/>
+          <w:sz w:val="23"/>
+          <w:szCs w:val="23"/>
+        </w:rPr>
+        <w:footnoteReference w:id="2"/>
+      </w:r>
+      <w:r>
+        <w:rPr>
+          <w:rFonts w:ascii="Times New Roman" w:hAnsi="Times New Roman"/>
+          <w:bCs/>
+          <w:sz w:val="23"/>
+          <w:szCs w:val="23"/>
+        </w:rPr>
+        <w:t>, the smallest feature is a rod with diameter 480</w:t>
+      </w:r>
+      <w:r>
+        <w:rPr>
+          <w:rFonts w:ascii="Times New Roman" w:hAnsi="Times New Roman"/>
+          <w:bCs/>
+          <w:sz w:val="23"/>
+          <w:szCs w:val="23"/>
+        </w:rPr>
+        <w:t>n</w:t>
+      </w:r>
+      <w:r>
+        <w:rPr>
+          <w:rFonts w:ascii="Times New Roman" w:hAnsi="Times New Roman"/>
+          <w:bCs/>
+          <w:sz w:val="23"/>
+          <w:szCs w:val="23"/>
+        </w:rPr>
+        <w:t>m. We define the normal wavelength</w:t>
+      </w:r>
+      <w:r>
+        <w:rPr>
+          <w:rStyle w:val="FootnoteReference"/>
+          <w:rFonts w:ascii="Times New Roman" w:hAnsi="Times New Roman"/>
+          <w:bCs/>
+          <w:sz w:val="23"/>
+          <w:szCs w:val="23"/>
+        </w:rPr>
+        <w:footnoteReference w:id="3"/>
+      </w:r>
+      <w:r>
+        <w:rPr>
+          <w:rFonts w:ascii="Times New Roman" w:hAnsi="Times New Roman"/>
+          <w:bCs/>
+          <w:sz w:val="23"/>
+          <w:szCs w:val="23"/>
+        </w:rPr>
+        <w:t xml:space="preserve"> of the simulation to be 1/10 of that value, or 48</w:t>
+      </w:r>
+      <w:r>
+        <w:rPr>
+          <w:rFonts w:ascii="Times New Roman" w:hAnsi="Times New Roman"/>
+          <w:bCs/>
+          <w:sz w:val="23"/>
+          <w:szCs w:val="23"/>
+        </w:rPr>
+        <w:t>n</w:t>
+      </w:r>
+      <w:r>
+        <w:rPr>
+          <w:rFonts w:ascii="Times New Roman" w:hAnsi="Times New Roman"/>
+          <w:bCs/>
+          <w:sz w:val="23"/>
+          <w:szCs w:val="23"/>
+        </w:rPr>
+        <w:t>m. The frequency scanning portion of the simulation may then use wavelengths as low as 10*48um= 480</w:t>
+      </w:r>
+      <w:r>
+        <w:rPr>
+          <w:rFonts w:ascii="Times New Roman" w:hAnsi="Times New Roman"/>
+          <w:bCs/>
+          <w:sz w:val="23"/>
+          <w:szCs w:val="23"/>
+        </w:rPr>
+        <w:t>n</w:t>
+      </w:r>
+      <w:r>
+        <w:rPr>
+          <w:rFonts w:ascii="Times New Roman" w:hAnsi="Times New Roman"/>
+          <w:bCs/>
+          <w:sz w:val="23"/>
+          <w:szCs w:val="23"/>
+        </w:rPr>
+        <w:t xml:space="preserve">m. </w:t>
+      </w:r>
+      <w:r>
+        <w:rPr>
+          <w:rFonts w:ascii="Times New Roman" w:hAnsi="Times New Roman"/>
+          <w:bCs/>
+          <w:sz w:val="23"/>
+          <w:szCs w:val="23"/>
+        </w:rPr>
+        <w:t>(</w:t>
+      </w:r>
+      <w:r>
+        <w:rPr>
+          <w:rFonts w:ascii="Times New Roman" w:hAnsi="Times New Roman"/>
+          <w:bCs/>
+          <w:sz w:val="23"/>
+          <w:szCs w:val="23"/>
+        </w:rPr>
+        <w:t>For each of the lattice simulations to be performed, the minimum wavelength of interest is on the order of 600nm</w:t>
+      </w:r>
+      <w:r>
+        <w:rPr>
+          <w:rFonts w:ascii="Times New Roman" w:hAnsi="Times New Roman"/>
+          <w:bCs/>
+          <w:sz w:val="23"/>
+          <w:szCs w:val="23"/>
+        </w:rPr>
+        <w:t>.)</w:t>
+      </w:r>
+    </w:p>
+    <w:p>
+      <w:pPr>
+        <w:spacing w:after="0" w:line="240" w:lineRule="auto"/>
+        <w:jc w:val="both"/>
+        <w:rPr>
+          <w:rFonts w:ascii="Times New Roman" w:hAnsi="Times New Roman"/>
+          <w:bCs/>
+          <w:sz w:val="23"/>
+          <w:szCs w:val="23"/>
+        </w:rPr>
+      </w:pPr>
+      <w:r>
+        <w:rPr>
+          <w:rFonts w:ascii="Times New Roman" w:hAnsi="Times New Roman"/>
+          <w:bCs/>
+          <w:sz w:val="23"/>
+          <w:szCs w:val="23"/>
+        </w:rPr>
+        <w:t>Having determined a rational way to convert physical units to the unitless</w:t>
+      </w:r>
+      <w:r>
+        <w:rPr>
+          <w:rFonts w:ascii="Times New Roman" w:hAnsi="Times New Roman"/>
+          <w:bCs/>
+          <w:sz w:val="23"/>
+          <w:szCs w:val="23"/>
+        </w:rPr>
+        <w:t xml:space="preserve"> parameter </w:t>
+      </w:r>
+      <w:r>
+        <w:rPr>
+          <w:rFonts w:ascii="Times New Roman" w:hAnsi="Times New Roman"/>
+          <w:bCs/>
+          <w:sz w:val="23"/>
+          <w:szCs w:val="23"/>
+        </w:rPr>
+        <w:t>space</w:t>
+      </w:r>
+      <w:r>
+        <w:rPr>
+          <w:rFonts w:ascii="Times New Roman" w:hAnsi="Times New Roman"/>
+          <w:bCs/>
+          <w:sz w:val="23"/>
+          <w:szCs w:val="23"/>
+        </w:rPr>
+        <w:t xml:space="preserve"> used by </w:t>
+      </w:r>
+      <w:proofErr w:type="spellStart"/>
+      <w:r>
+        <w:rPr>
+          <w:rFonts w:ascii="Times New Roman" w:hAnsi="Times New Roman"/>
+          <w:bCs/>
+          <w:sz w:val="23"/>
+          <w:szCs w:val="23"/>
+        </w:rPr>
+        <w:t>GoLightly</w:t>
+      </w:r>
+      <w:proofErr w:type="spellEnd"/>
+      <w:r>
+        <w:rPr>
+          <w:rFonts w:ascii="Times New Roman" w:hAnsi="Times New Roman"/>
+          <w:bCs/>
+          <w:sz w:val="23"/>
+          <w:szCs w:val="23"/>
+        </w:rPr>
+        <w:t xml:space="preserve">, a few other modifications required. </w:t>
+      </w:r>
+    </w:p>
+    <w:p>
+      <w:pPr>
+        <w:spacing w:after="0" w:line="240" w:lineRule="auto"/>
+        <w:jc w:val="both"/>
+        <w:rPr>
+          <w:rFonts w:ascii="Times New Roman" w:hAnsi="Times New Roman"/>
+          <w:bCs/>
+          <w:sz w:val="23"/>
+          <w:szCs w:val="23"/>
+        </w:rPr>
+      </w:pPr>
+      <w:proofErr w:type="spellStart"/>
+      <w:r>
+        <w:rPr>
+          <w:rFonts w:ascii="Times New Roman" w:hAnsi="Times New Roman"/>
+          <w:bCs/>
+          <w:sz w:val="23"/>
+          <w:szCs w:val="23"/>
+        </w:rPr>
+        <w:t>GoLightly</w:t>
+      </w:r>
+      <w:proofErr w:type="spellEnd"/>
+      <w:r>
+        <w:rPr>
+          <w:rFonts w:ascii="Times New Roman" w:hAnsi="Times New Roman"/>
+          <w:bCs/>
+          <w:sz w:val="23"/>
+          <w:szCs w:val="23"/>
+        </w:rPr>
+        <w:t xml:space="preserve"> uses an image-based model definition format to eliminate any dependence on complex CAD applications or scripting. While</w:t>
+      </w:r>
+      <w:r>
+        <w:rPr>
+          <w:rFonts w:ascii="Times New Roman" w:hAnsi="Times New Roman"/>
+          <w:bCs/>
+          <w:sz w:val="23"/>
+          <w:szCs w:val="23"/>
+        </w:rPr>
+        <w:t xml:space="preserve"> well-suited to represent complex, arbitrary dielectric geometries, investigation of the lattices of interest required a certain flexibility not easily adapted to the image-based model definition. Namely, </w:t>
+      </w:r>
+      <w:r>
+        <w:rPr>
+          <w:rFonts w:ascii="Times New Roman" w:hAnsi="Times New Roman"/>
+          <w:bCs/>
+          <w:sz w:val="23"/>
+          <w:szCs w:val="23"/>
+        </w:rPr>
+        <w:t xml:space="preserve">it was required to repeatedly adjust the Yee grid resolution when exploring potential solutions. This required the creation of many versions of the lattice unit cell tiles. </w:t>
+      </w:r>
+    </w:p>
+    <w:p>
+      <w:pPr>
+        <w:spacing w:after="0" w:line="240" w:lineRule="auto"/>
+        <w:jc w:val="both"/>
+        <w:rPr>
+          <w:rFonts w:ascii="Times New Roman" w:hAnsi="Times New Roman"/>
+          <w:bCs/>
+          <w:sz w:val="23"/>
+          <w:szCs w:val="23"/>
+        </w:rPr>
+      </w:pPr>
+      <w:r>
+        <w:rPr>
+          <w:rFonts w:ascii="Times New Roman" w:hAnsi="Times New Roman"/>
+          <w:bCs/>
+          <w:sz w:val="23"/>
+          <w:szCs w:val="23"/>
+        </w:rPr>
+        <w:t xml:space="preserve">Rather than performing this process manually, we wrote a Unity3D script to generate the unit cells which were then exported to the PNG model definition format used by </w:t>
+      </w:r>
+      <w:proofErr w:type="spellStart"/>
+      <w:r>
+        <w:rPr>
+          <w:rFonts w:ascii="Times New Roman" w:hAnsi="Times New Roman"/>
+          <w:bCs/>
+          <w:sz w:val="23"/>
+          <w:szCs w:val="23"/>
+        </w:rPr>
+        <w:t>GoLightly</w:t>
+      </w:r>
+      <w:proofErr w:type="spellEnd"/>
+      <w:r>
+        <w:rPr>
+          <w:rFonts w:ascii="Times New Roman" w:hAnsi="Times New Roman"/>
+          <w:bCs/>
+          <w:sz w:val="23"/>
+          <w:szCs w:val="23"/>
+        </w:rPr>
+        <w:t xml:space="preserve">. At that point, we determined that generating a tile, exporting it to a PNG image, reloading and decoding that image and using it to populate the dielectric material array used by the FDTD kernels was, to be frank, redundant, </w:t>
+      </w:r>
+      <w:r>
+        <w:rPr>
+          <w:rFonts w:ascii="Times New Roman" w:hAnsi="Times New Roman"/>
+          <w:bCs/>
+          <w:sz w:val="23"/>
+          <w:szCs w:val="23"/>
+        </w:rPr>
+        <w:lastRenderedPageBreak/>
+        <w:t xml:space="preserve">inefficient and suboptimal. Since the software to generate the models had already been created, we chose to use it to directly populate the FDTD dielectric material array. </w:t>
+      </w:r>
     </w:p>
     <w:p>
       <w:pPr>
@@ -1269,6 +1814,63 @@
     <w:p>
       <w:r>
         <w:continuationSeparator/>
+      </w:r>
+    </w:p>
+  </w:footnote>
+  <w:footnote w:id="1">
+    <w:p>
+      <w:pPr>
+        <w:pStyle w:val="FootnoteText"/>
+      </w:pPr>
+      <w:r>
+        <w:rPr>
+          <w:rStyle w:val="FootnoteReference"/>
+        </w:rPr>
+        <w:footnoteRef/>
+      </w:r>
+      <w:r>
+        <w:t xml:space="preserve"> Choosing a minimum wavelength that is proportional the smallest feature of interest would also have been valid.</w:t>
+      </w:r>
+    </w:p>
+  </w:footnote>
+  <w:footnote w:id="2">
+    <w:p>
+      <w:pPr>
+        <w:pStyle w:val="FootnoteText"/>
+      </w:pPr>
+      <w:r>
+        <w:rPr>
+          <w:rStyle w:val="FootnoteReference"/>
+        </w:rPr>
+        <w:footnoteRef/>
+      </w:r>
+      <w:r>
+        <w:t xml:space="preserve"> A square lattice of rods with spacing of 1.2um, diameter 480um.</w:t>
+      </w:r>
+    </w:p>
+  </w:footnote>
+  <w:footnote w:id="3">
+    <w:p>
+      <w:pPr>
+        <w:pStyle w:val="FootnoteText"/>
+      </w:pPr>
+      <w:r>
+        <w:rPr>
+          <w:rStyle w:val="FootnoteReference"/>
+        </w:rPr>
+        <w:footnoteRef/>
+      </w:r>
+      <w:r>
+        <w:t xml:space="preserve"> FDTD assumes that the size of a Yee cell is at most 1/10</w:t>
+      </w:r>
+      <w:r>
+        <w:rPr>
+          <w:vertAlign w:val="superscript"/>
+        </w:rPr>
+        <w:t>th</w:t>
+      </w:r>
+      <w:r>
+        <w:t xml:space="preserve"> of the shortest wavelength in the simulation.</w:t>
       </w:r>
     </w:p>
   </w:footnote>
@@ -2592,6 +3194,46 @@
       <w:color w:val="808080"/>
     </w:rPr>
   </w:style>
+  <w:style w:type="paragraph" w:styleId="FootnoteText">
+    <w:name w:val="footnote text"/>
+    <w:basedOn w:val="Normal"/>
+    <w:link w:val="FootnoteTextChar"/>
+    <w:uiPriority w:val="99"/>
+    <w:semiHidden/>
+    <w:unhideWhenUsed/>
+    <w:rsid w:val="00400C2C"/>
+    <w:pPr>
+      <w:spacing w:after="0" w:line="240" w:lineRule="auto"/>
+    </w:pPr>
+    <w:rPr>
+      <w:sz w:val="20"/>
+      <w:szCs w:val="20"/>
+    </w:rPr>
+  </w:style>
+  <w:style w:type="character" w:customStyle="1" w:styleId="FootnoteTextChar">
+    <w:name w:val="Footnote Text Char"/>
+    <w:basedOn w:val="DefaultParagraphFont"/>
+    <w:link w:val="FootnoteText"/>
+    <w:uiPriority w:val="99"/>
+    <w:semiHidden/>
+    <w:rsid w:val="00400C2C"/>
+    <w:rPr>
+      <w:rFonts w:ascii="Cambria Math" w:hAnsi="Cambria Math" w:cs="Times New Roman"/>
+      <w:sz w:val="20"/>
+      <w:szCs w:val="20"/>
+    </w:rPr>
+  </w:style>
+  <w:style w:type="character" w:styleId="FootnoteReference">
+    <w:name w:val="footnote reference"/>
+    <w:basedOn w:val="DefaultParagraphFont"/>
+    <w:uiPriority w:val="99"/>
+    <w:semiHidden/>
+    <w:unhideWhenUsed/>
+    <w:rsid w:val="00400C2C"/>
+    <w:rPr>
+      <w:vertAlign w:val="superscript"/>
+    </w:rPr>
+  </w:style>
 </w:styles>
 </file>
 

</xml_diff>

<commit_message>
Will the writing never end?
</commit_message>
<xml_diff>
--- a/files/LivelyPaperDraft.docx
+++ b/files/LivelyPaperDraft.docx
@@ -274,7 +274,7 @@
           <w:sz w:val="23"/>
           <w:szCs w:val="23"/>
         </w:rPr>
-        <w:t>Unity3D FDTD implementation</w:t>
+        <w:t>Compatibility with modern hardware</w:t>
       </w:r>
     </w:p>
     <w:p>
@@ -318,7 +318,7 @@
           <w:sz w:val="23"/>
           <w:szCs w:val="23"/>
         </w:rPr>
-        <w:t xml:space="preserve">-based simulation definitions. </w:t>
+        <w:t xml:space="preserve">-based simulation definitions </w:t>
       </w:r>
     </w:p>
     <w:p>
@@ -344,7 +344,7 @@
           <w:sz w:val="23"/>
           <w:szCs w:val="23"/>
         </w:rPr>
-        <w:t xml:space="preserve">Tiling of image-based crystal unit cells. </w:t>
+        <w:t>Tiling of image-based crystal unit cells</w:t>
       </w:r>
     </w:p>
     <w:p>
@@ -370,7 +370,7 @@
           <w:sz w:val="23"/>
           <w:szCs w:val="23"/>
         </w:rPr>
-        <w:t>Mathematically-defined periodic structures</w:t>
+        <w:t>Multi-resolution simulation</w:t>
       </w:r>
     </w:p>
     <w:p>
@@ -396,7 +396,7 @@
           <w:sz w:val="23"/>
           <w:szCs w:val="23"/>
         </w:rPr>
-        <w:t>Multi-resolution simulation</w:t>
+        <w:t>Source wavelength sweep</w:t>
       </w:r>
     </w:p>
     <w:p>
@@ -422,7 +422,7 @@
           <w:sz w:val="23"/>
           <w:szCs w:val="23"/>
         </w:rPr>
-        <w:t>Source wavelength sweep</w:t>
+        <w:t>Interactive monitor charting and analysis</w:t>
       </w:r>
     </w:p>
     <w:p>
@@ -448,16 +448,11 @@
           <w:sz w:val="23"/>
           <w:szCs w:val="23"/>
         </w:rPr>
-        <w:t>Interactive monitor charting and analysis</w:t>
-      </w:r>
-    </w:p>
-    <w:p>
-      <w:pPr>
-        <w:pStyle w:val="ListParagraph"/>
-        <w:numPr>
-          <w:ilvl w:val="0"/>
-          <w:numId w:val="2"/>
-        </w:numPr>
+        <w:t>Summary data export</w:t>
+      </w:r>
+    </w:p>
+    <w:p>
+      <w:pPr>
         <w:spacing w:after="0" w:line="240" w:lineRule="auto"/>
         <w:jc w:val="both"/>
         <w:rPr>
@@ -474,7 +469,45 @@
           <w:sz w:val="23"/>
           <w:szCs w:val="23"/>
         </w:rPr>
-        <w:t>Summary data export</w:t>
+        <w:t xml:space="preserve">The most-recent </w:t>
+      </w:r>
+      <w:proofErr w:type="spellStart"/>
+      <w:r>
+        <w:rPr>
+          <w:rFonts w:ascii="Times New Roman" w:hAnsi="Times New Roman"/>
+          <w:bCs/>
+          <w:sz w:val="23"/>
+          <w:szCs w:val="23"/>
+        </w:rPr>
+        <w:t>GoLightly</w:t>
+      </w:r>
+      <w:proofErr w:type="spellEnd"/>
+      <w:r>
+        <w:rPr>
+          <w:rFonts w:ascii="Times New Roman" w:hAnsi="Times New Roman"/>
+          <w:bCs/>
+          <w:sz w:val="23"/>
+          <w:szCs w:val="23"/>
+        </w:rPr>
+        <w:t xml:space="preserve"> implementation, created in 2015, utilized a combination of C++, NVIDIA CUDA and OpenGL. While effective at the time it was created, several factors indicated that a reimplementation was required for this project</w:t>
+      </w:r>
+      <w:r>
+        <w:rPr>
+          <w:rFonts w:ascii="Times New Roman" w:hAnsi="Times New Roman"/>
+          <w:bCs/>
+          <w:sz w:val="23"/>
+          <w:szCs w:val="23"/>
+        </w:rPr>
+        <w:t xml:space="preserve">. </w:t>
+      </w:r>
+      <w:r>
+        <w:rPr>
+          <w:rFonts w:ascii="Times New Roman" w:hAnsi="Times New Roman"/>
+          <w:bCs/>
+          <w:sz w:val="23"/>
+          <w:szCs w:val="23"/>
+        </w:rPr>
+        <w:t xml:space="preserve">The available hardware – specifically, a 2019 16” MacBook pro with AMD GPU – presented several challenges. </w:t>
       </w:r>
     </w:p>
     <w:p>
@@ -495,7 +528,145 @@
           <w:sz w:val="23"/>
           <w:szCs w:val="23"/>
         </w:rPr>
-        <w:t xml:space="preserve">These modifications are detailed in the following sections. </w:t>
+        <w:t xml:space="preserve">CUDA (Compute Unified Device Architecture), the GPGPU development ecosystem developed by NVIDIA, requires access to an </w:t>
+      </w:r>
+      <w:r>
+        <w:rPr>
+          <w:rFonts w:ascii="Times New Roman" w:hAnsi="Times New Roman"/>
+          <w:bCs/>
+          <w:sz w:val="23"/>
+          <w:szCs w:val="23"/>
+        </w:rPr>
+        <w:t>NVIDIA GPU</w:t>
+      </w:r>
+      <w:r>
+        <w:rPr>
+          <w:rFonts w:ascii="Times New Roman" w:hAnsi="Times New Roman"/>
+          <w:bCs/>
+          <w:sz w:val="23"/>
+          <w:szCs w:val="23"/>
+        </w:rPr>
+        <w:t xml:space="preserve">. </w:t>
+      </w:r>
+      <w:r>
+        <w:rPr>
+          <w:rFonts w:ascii="Times New Roman" w:hAnsi="Times New Roman"/>
+          <w:bCs/>
+          <w:sz w:val="23"/>
+          <w:szCs w:val="23"/>
+        </w:rPr>
+        <w:t xml:space="preserve">In addition, the CUDA version used by </w:t>
+      </w:r>
+      <w:proofErr w:type="spellStart"/>
+      <w:r>
+        <w:rPr>
+          <w:rFonts w:ascii="Times New Roman" w:hAnsi="Times New Roman"/>
+          <w:bCs/>
+          <w:sz w:val="23"/>
+          <w:szCs w:val="23"/>
+        </w:rPr>
+        <w:t>GoLightly</w:t>
+      </w:r>
+      <w:proofErr w:type="spellEnd"/>
+      <w:r>
+        <w:rPr>
+          <w:rFonts w:ascii="Times New Roman" w:hAnsi="Times New Roman"/>
+          <w:bCs/>
+          <w:sz w:val="23"/>
+          <w:szCs w:val="23"/>
+        </w:rPr>
+        <w:t xml:space="preserve"> is nearly a </w:t>
+      </w:r>
+      <w:r>
+        <w:rPr>
+          <w:rFonts w:ascii="Times New Roman" w:hAnsi="Times New Roman"/>
+          <w:bCs/>
+          <w:sz w:val="23"/>
+          <w:szCs w:val="23"/>
+        </w:rPr>
+        <w:t>decade old. Updating the application to use a more modern CUDA version would</w:t>
+      </w:r>
+      <w:r>
+        <w:rPr>
+          <w:rFonts w:ascii="Times New Roman" w:hAnsi="Times New Roman"/>
+          <w:bCs/>
+          <w:sz w:val="23"/>
+          <w:szCs w:val="23"/>
+        </w:rPr>
+        <w:t xml:space="preserve"> have</w:t>
+      </w:r>
+      <w:r>
+        <w:rPr>
+          <w:rFonts w:ascii="Times New Roman" w:hAnsi="Times New Roman"/>
+          <w:bCs/>
+          <w:sz w:val="23"/>
+          <w:szCs w:val="23"/>
+        </w:rPr>
+        <w:t xml:space="preserve"> require</w:t>
+      </w:r>
+      <w:r>
+        <w:rPr>
+          <w:rFonts w:ascii="Times New Roman" w:hAnsi="Times New Roman"/>
+          <w:bCs/>
+          <w:sz w:val="23"/>
+          <w:szCs w:val="23"/>
+        </w:rPr>
+        <w:t>d</w:t>
+      </w:r>
+      <w:r>
+        <w:rPr>
+          <w:rFonts w:ascii="Times New Roman" w:hAnsi="Times New Roman"/>
+          <w:bCs/>
+          <w:sz w:val="23"/>
+          <w:szCs w:val="23"/>
+        </w:rPr>
+        <w:t xml:space="preserve"> substantial work which would not benefit the task at hand. </w:t>
+      </w:r>
+      <w:r>
+        <w:rPr>
+          <w:rFonts w:ascii="Times New Roman" w:hAnsi="Times New Roman"/>
+          <w:bCs/>
+          <w:sz w:val="23"/>
+          <w:szCs w:val="23"/>
+        </w:rPr>
+        <w:t>In addition, CUDA kernels are based on the Cg shader language which is very similar to HLS</w:t>
+      </w:r>
+      <w:r>
+        <w:rPr>
+          <w:rFonts w:ascii="Times New Roman" w:hAnsi="Times New Roman"/>
+          <w:bCs/>
+          <w:sz w:val="23"/>
+          <w:szCs w:val="23"/>
+        </w:rPr>
+        <w:t>L</w:t>
+      </w:r>
+      <w:r>
+        <w:rPr>
+          <w:rStyle w:val="FootnoteReference"/>
+          <w:rFonts w:ascii="Times New Roman" w:hAnsi="Times New Roman"/>
+          <w:bCs/>
+          <w:sz w:val="23"/>
+          <w:szCs w:val="23"/>
+        </w:rPr>
+        <w:footnoteReference w:id="1"/>
+      </w:r>
+      <w:r>
+        <w:rPr>
+          <w:rFonts w:ascii="Times New Roman" w:hAnsi="Times New Roman"/>
+          <w:bCs/>
+          <w:sz w:val="23"/>
+          <w:szCs w:val="23"/>
+        </w:rPr>
+        <w:t xml:space="preserve"> </w:t>
+      </w:r>
+      <w:r>
+        <w:rPr>
+          <w:rFonts w:ascii="Times New Roman" w:hAnsi="Times New Roman"/>
+          <w:bCs/>
+          <w:sz w:val="23"/>
+          <w:szCs w:val="23"/>
+        </w:rPr>
+        <w:t xml:space="preserve"> used by Unity3D.</w:t>
       </w:r>
     </w:p>
     <w:p>
@@ -509,6 +680,15 @@
           <w:szCs w:val="23"/>
         </w:rPr>
       </w:pPr>
+      <w:r>
+        <w:rPr>
+          <w:rFonts w:ascii="Times New Roman" w:hAnsi="Times New Roman"/>
+          <w:bCs/>
+          <w:sz w:val="23"/>
+          <w:szCs w:val="23"/>
+        </w:rPr>
+        <w:t xml:space="preserve">Given that available hardware consisted of a MacBook Pro with an AMD GPU, it seemed logical to port the CUDA kernels to HLSL. This is platform-agnostic system that may be cross-compiled for NVIDIA, AMD and Intel GPUs, and, through Unity3D, is available for all modern operating systems. </w:t>
+      </w:r>
     </w:p>
     <w:p>
       <w:pPr>
@@ -521,48 +701,6 @@
           <w:szCs w:val="23"/>
         </w:rPr>
       </w:pPr>
-      <w:r>
-        <w:rPr>
-          <w:rFonts w:ascii="Times New Roman" w:hAnsi="Times New Roman"/>
-          <w:bCs/>
-          <w:sz w:val="23"/>
-          <w:szCs w:val="23"/>
-        </w:rPr>
-        <w:t>Unity3D Implementation</w:t>
-      </w:r>
-    </w:p>
-    <w:p>
-      <w:pPr>
-        <w:spacing w:after="0" w:line="240" w:lineRule="auto"/>
-        <w:jc w:val="both"/>
-        <w:rPr>
-          <w:rFonts w:ascii="Times New Roman" w:hAnsi="Times New Roman"/>
-          <w:bCs/>
-          <w:sz w:val="23"/>
-          <w:szCs w:val="23"/>
-        </w:rPr>
-      </w:pPr>
-    </w:p>
-    <w:p>
-      <w:pPr>
-        <w:spacing w:after="0" w:line="240" w:lineRule="auto"/>
-        <w:jc w:val="both"/>
-        <w:rPr>
-          <w:rFonts w:ascii="Times New Roman" w:hAnsi="Times New Roman"/>
-          <w:bCs/>
-          <w:sz w:val="23"/>
-          <w:szCs w:val="23"/>
-        </w:rPr>
-      </w:pPr>
-      <w:r>
-        <w:rPr>
-          <w:rFonts w:ascii="Times New Roman" w:hAnsi="Times New Roman"/>
-          <w:bCs/>
-          <w:sz w:val="23"/>
-          <w:szCs w:val="23"/>
-        </w:rPr>
-        <w:t xml:space="preserve">The most-recent </w:t>
-      </w:r>
       <w:proofErr w:type="spellStart"/>
       <w:r>
         <w:rPr>
@@ -571,7 +709,7 @@
           <w:sz w:val="23"/>
           <w:szCs w:val="23"/>
         </w:rPr>
-        <w:t>GoLightly</w:t>
+        <w:t>GoLightly’s</w:t>
       </w:r>
       <w:proofErr w:type="spellEnd"/>
       <w:r>
@@ -581,193 +719,6 @@
           <w:sz w:val="23"/>
           <w:szCs w:val="23"/>
         </w:rPr>
-        <w:t xml:space="preserve"> implementation, created in 2015, utilized a combination of C++, NVIDIA CUDA and OpenGL. While effective at the time it was created, several factors indicated that a reimplementation was required for this project</w:t>
-      </w:r>
-      <w:r>
-        <w:rPr>
-          <w:rFonts w:ascii="Times New Roman" w:hAnsi="Times New Roman"/>
-          <w:bCs/>
-          <w:sz w:val="23"/>
-          <w:szCs w:val="23"/>
-        </w:rPr>
-        <w:t xml:space="preserve">. </w:t>
-      </w:r>
-      <w:r>
-        <w:rPr>
-          <w:rFonts w:ascii="Times New Roman" w:hAnsi="Times New Roman"/>
-          <w:bCs/>
-          <w:sz w:val="23"/>
-          <w:szCs w:val="23"/>
-        </w:rPr>
-        <w:t xml:space="preserve">The available </w:t>
-      </w:r>
-      <w:r>
-        <w:rPr>
-          <w:rFonts w:ascii="Times New Roman" w:hAnsi="Times New Roman"/>
-          <w:bCs/>
-          <w:sz w:val="23"/>
-          <w:szCs w:val="23"/>
-        </w:rPr>
-        <w:t xml:space="preserve">hardware – specifically, a 2019 16” MacBook pro with AMD GPU – presented several challenges. </w:t>
-      </w:r>
-    </w:p>
-    <w:p>
-      <w:pPr>
-        <w:spacing w:after="0" w:line="240" w:lineRule="auto"/>
-        <w:jc w:val="both"/>
-        <w:rPr>
-          <w:rFonts w:ascii="Times New Roman" w:hAnsi="Times New Roman"/>
-          <w:bCs/>
-          <w:sz w:val="23"/>
-          <w:szCs w:val="23"/>
-        </w:rPr>
-      </w:pPr>
-    </w:p>
-    <w:p>
-      <w:pPr>
-        <w:spacing w:after="0" w:line="240" w:lineRule="auto"/>
-        <w:jc w:val="both"/>
-        <w:rPr>
-          <w:rFonts w:ascii="Times New Roman" w:hAnsi="Times New Roman"/>
-          <w:bCs/>
-          <w:sz w:val="23"/>
-          <w:szCs w:val="23"/>
-        </w:rPr>
-      </w:pPr>
-      <w:r>
-        <w:rPr>
-          <w:rFonts w:ascii="Times New Roman" w:hAnsi="Times New Roman"/>
-          <w:bCs/>
-          <w:sz w:val="23"/>
-          <w:szCs w:val="23"/>
-        </w:rPr>
-        <w:t xml:space="preserve">CUDA (Compute Unified Device Architecture), the GPGPU development ecosystem developed by NVIDIA, requires access to an </w:t>
-      </w:r>
-      <w:r>
-        <w:rPr>
-          <w:rFonts w:ascii="Times New Roman" w:hAnsi="Times New Roman"/>
-          <w:bCs/>
-          <w:sz w:val="23"/>
-          <w:szCs w:val="23"/>
-        </w:rPr>
-        <w:t>NVIDIA GPU</w:t>
-      </w:r>
-      <w:r>
-        <w:rPr>
-          <w:rFonts w:ascii="Times New Roman" w:hAnsi="Times New Roman"/>
-          <w:bCs/>
-          <w:sz w:val="23"/>
-          <w:szCs w:val="23"/>
-        </w:rPr>
-        <w:t xml:space="preserve">. </w:t>
-      </w:r>
-      <w:r>
-        <w:rPr>
-          <w:rFonts w:ascii="Times New Roman" w:hAnsi="Times New Roman"/>
-          <w:bCs/>
-          <w:sz w:val="23"/>
-          <w:szCs w:val="23"/>
-        </w:rPr>
-        <w:t xml:space="preserve">In addition, the CUDA version used by </w:t>
-      </w:r>
-      <w:proofErr w:type="spellStart"/>
-      <w:r>
-        <w:rPr>
-          <w:rFonts w:ascii="Times New Roman" w:hAnsi="Times New Roman"/>
-          <w:bCs/>
-          <w:sz w:val="23"/>
-          <w:szCs w:val="23"/>
-        </w:rPr>
-        <w:t>GoLightly</w:t>
-      </w:r>
-      <w:proofErr w:type="spellEnd"/>
-      <w:r>
-        <w:rPr>
-          <w:rFonts w:ascii="Times New Roman" w:hAnsi="Times New Roman"/>
-          <w:bCs/>
-          <w:sz w:val="23"/>
-          <w:szCs w:val="23"/>
-        </w:rPr>
-        <w:t xml:space="preserve"> is nearly a decade old. Updating the application to use a more modern CUDA version would require substantial work which would not benefit the task at hand. </w:t>
-      </w:r>
-      <w:r>
-        <w:rPr>
-          <w:rFonts w:ascii="Times New Roman" w:hAnsi="Times New Roman"/>
-          <w:bCs/>
-          <w:sz w:val="23"/>
-          <w:szCs w:val="23"/>
-        </w:rPr>
-        <w:t>In addition, CUDA kernels are based on the Cg shader language, which is very similar to HLS</w:t>
-      </w:r>
-      <w:r>
-        <w:rPr>
-          <w:rFonts w:ascii="Times New Roman" w:hAnsi="Times New Roman"/>
-          <w:bCs/>
-          <w:sz w:val="23"/>
-          <w:szCs w:val="23"/>
-        </w:rPr>
-        <w:t>L</w:t>
-      </w:r>
-      <w:r>
-        <w:rPr>
-          <w:rFonts w:ascii="Times New Roman" w:hAnsi="Times New Roman"/>
-          <w:bCs/>
-          <w:sz w:val="23"/>
-          <w:szCs w:val="23"/>
-        </w:rPr>
-        <w:t xml:space="preserve"> (DirectX High Level Shader Language). </w:t>
-      </w:r>
-    </w:p>
-    <w:p>
-      <w:pPr>
-        <w:spacing w:after="0" w:line="240" w:lineRule="auto"/>
-        <w:jc w:val="both"/>
-        <w:rPr>
-          <w:rFonts w:ascii="Times New Roman" w:hAnsi="Times New Roman"/>
-          <w:bCs/>
-          <w:sz w:val="23"/>
-          <w:szCs w:val="23"/>
-        </w:rPr>
-      </w:pPr>
-      <w:r>
-        <w:rPr>
-          <w:rFonts w:ascii="Times New Roman" w:hAnsi="Times New Roman"/>
-          <w:bCs/>
-          <w:sz w:val="23"/>
-          <w:szCs w:val="23"/>
-        </w:rPr>
-        <w:t xml:space="preserve">Given that available hardware consisted of a MacBook Pro with an AMD GPU, it seemed logical to port the CUDA kernels to HLSL Compute Shader language. This is platform-agnostic system that may be cross-compiled for NVIDIA, AMD and Intel GPUs, and, through Unity3D, is available for all modern operating systems. </w:t>
-      </w:r>
-    </w:p>
-    <w:p>
-      <w:pPr>
-        <w:spacing w:after="0" w:line="240" w:lineRule="auto"/>
-        <w:jc w:val="both"/>
-        <w:rPr>
-          <w:rFonts w:ascii="Times New Roman" w:hAnsi="Times New Roman"/>
-          <w:bCs/>
-          <w:sz w:val="23"/>
-          <w:szCs w:val="23"/>
-        </w:rPr>
-      </w:pPr>
-      <w:proofErr w:type="spellStart"/>
-      <w:r>
-        <w:rPr>
-          <w:rFonts w:ascii="Times New Roman" w:hAnsi="Times New Roman"/>
-          <w:bCs/>
-          <w:sz w:val="23"/>
-          <w:szCs w:val="23"/>
-        </w:rPr>
-        <w:t>GoLightly’s</w:t>
-      </w:r>
-      <w:proofErr w:type="spellEnd"/>
-      <w:r>
-        <w:rPr>
-          <w:rFonts w:ascii="Times New Roman" w:hAnsi="Times New Roman"/>
-          <w:bCs/>
-          <w:sz w:val="23"/>
-          <w:szCs w:val="23"/>
-        </w:rPr>
         <w:t xml:space="preserve"> user interface requires a complex CUDA</w:t>
       </w:r>
       <w:r>
@@ -786,17 +737,7 @@
           <w:sz w:val="23"/>
           <w:szCs w:val="23"/>
         </w:rPr>
-        <w:t xml:space="preserve">OpenGL interoperation mechanism. MacOS support for OpenGL has been deprecated by Apple. While it is still possible to use OpenGL on MacOS, implementation of the FDTD kernels in HLSL precludes use of OpenGL. While the FDTD kernels could have been re-written in GLSL (OpenGL Shader Language), the similarities between CUDA </w:t>
-      </w:r>
-      <w:r>
-        <w:rPr>
-          <w:rFonts w:ascii="Times New Roman" w:hAnsi="Times New Roman"/>
-          <w:bCs/>
-          <w:sz w:val="23"/>
-          <w:szCs w:val="23"/>
-        </w:rPr>
-        <w:lastRenderedPageBreak/>
-        <w:t xml:space="preserve">and HLSL made HLSL a more suitable platform. </w:t>
+        <w:t xml:space="preserve">OpenGL interoperation mechanism. MacOS support for OpenGL has been deprecated by Apple. While it is still possible to use OpenGL on MacOS, implementation of the FDTD kernels in HLSL precludes use of OpenGL. While the FDTD kernels could have been re-written in GLSL (OpenGL Shader Language), the similarities between CUDA and HLSL made HLSL a more suitable platform. </w:t>
       </w:r>
     </w:p>
     <w:p>
@@ -881,6 +822,7 @@
           <w:sz w:val="23"/>
           <w:szCs w:val="23"/>
         </w:rPr>
+        <w:lastRenderedPageBreak/>
         <w:t>Cross-compilation support of HLSL to Metal, the preferred graphics API on MacOS</w:t>
       </w:r>
     </w:p>
@@ -1180,16 +1122,7 @@
           <w:sz w:val="23"/>
           <w:szCs w:val="23"/>
         </w:rPr>
-        <w:t xml:space="preserve">Since analysis of the dielectric lattice requires a frequency sweep to identify resonant wavelengths, it is convenient to define the Yee </w:t>
-      </w:r>
-      <w:r>
-        <w:rPr>
-          <w:rFonts w:ascii="Times New Roman" w:hAnsi="Times New Roman"/>
-          <w:bCs/>
-          <w:sz w:val="23"/>
-          <w:szCs w:val="23"/>
-        </w:rPr>
-        <w:t>grid in terms of feature size rather than wavelength</w:t>
+        <w:t>Since analysis of the dielectric lattice requires a frequency sweep to identify resonant wavelengths, it is convenient to define the Yee grid in terms of feature size rather than wavelength</w:t>
       </w:r>
       <w:r>
         <w:rPr>
@@ -1199,7 +1132,7 @@
           <w:sz w:val="23"/>
           <w:szCs w:val="23"/>
         </w:rPr>
-        <w:footnoteReference w:id="1"/>
+        <w:footnoteReference w:id="2"/>
       </w:r>
       <w:r>
         <w:rPr>
@@ -1226,6 +1159,79 @@
         <w:rPr>
           <w:rFonts w:ascii="Times New Roman" w:hAnsi="Times New Roman"/>
           <w:bCs/>
+          <w:noProof/>
+          <w:sz w:val="23"/>
+          <w:szCs w:val="23"/>
+        </w:rPr>
+        <mc:AlternateContent>
+          <mc:Choice Requires="wpi">
+            <w:drawing>
+              <wp:anchor distT="0" distB="0" distL="114300" distR="114300" simplePos="0" relativeHeight="251659264" behindDoc="0" locked="0" layoutInCell="1" allowOverlap="1" wp14:anchorId="7F1166C2" wp14:editId="77A7B59B">
+                <wp:simplePos x="0" y="0"/>
+                <wp:positionH relativeFrom="column">
+                  <wp:posOffset>2366552</wp:posOffset>
+                </wp:positionH>
+                <wp:positionV relativeFrom="paragraph">
+                  <wp:posOffset>1768421</wp:posOffset>
+                </wp:positionV>
+                <wp:extent cx="360" cy="360"/>
+                <wp:effectExtent l="38100" t="38100" r="25400" b="25400"/>
+                <wp:wrapNone/>
+                <wp:docPr id="1" name="Ink 1"/>
+                <wp:cNvGraphicFramePr>
+                  <a:graphicFrameLocks xmlns:a="http://schemas.openxmlformats.org/drawingml/2006/main"/>
+                </wp:cNvGraphicFramePr>
+                <a:graphic xmlns:a="http://schemas.openxmlformats.org/drawingml/2006/main">
+                  <a:graphicData uri="http://schemas.microsoft.com/office/word/2010/wordprocessingInk">
+                    <w14:contentPart bwMode="auto" r:id="rId10">
+                      <w14:nvContentPartPr>
+                        <w14:cNvContentPartPr>
+                          <a14:cpLocks xmlns:a14="http://schemas.microsoft.com/office/drawing/2010/main" noRot="1"/>
+                        </w14:cNvContentPartPr>
+                      </w14:nvContentPartPr>
+                      <w14:xfrm>
+                        <a:off x="0" y="0"/>
+                        <a:ext cx="360" cy="360"/>
+                      </w14:xfrm>
+                    </w14:contentPart>
+                  </a:graphicData>
+                </a:graphic>
+              </wp:anchor>
+            </w:drawing>
+          </mc:Choice>
+          <mc:Fallback>
+            <w:pict>
+              <v:shapetype w14:anchorId="3D0D1528" id="_x0000_t75" coordsize="21600,21600" o:spt="75" o:preferrelative="t" path="m@4@5l@4@11@9@11@9@5xe" filled="f" stroked="f">
+                <v:stroke joinstyle="miter"/>
+                <v:formulas>
+                  <v:f eqn="if lineDrawn pixelLineWidth 0"/>
+                  <v:f eqn="sum @0 1 0"/>
+                  <v:f eqn="sum 0 0 @1"/>
+                  <v:f eqn="prod @2 1 2"/>
+                  <v:f eqn="prod @3 21600 pixelWidth"/>
+                  <v:f eqn="prod @3 21600 pixelHeight"/>
+                  <v:f eqn="sum @0 0 1"/>
+                  <v:f eqn="prod @6 1 2"/>
+                  <v:f eqn="prod @7 21600 pixelWidth"/>
+                  <v:f eqn="sum @8 21600 0"/>
+                  <v:f eqn="prod @7 21600 pixelHeight"/>
+                  <v:f eqn="sum @10 21600 0"/>
+                </v:formulas>
+                <v:path o:extrusionok="f" gradientshapeok="t" o:connecttype="rect"/>
+                <o:lock v:ext="edit" aspectratio="t"/>
+              </v:shapetype>
+              <v:shape id="Ink 1" o:spid="_x0000_s1026" type="#_x0000_t75" style="position:absolute;margin-left:185.65pt;margin-top:138.55pt;width:1.45pt;height:1.45pt;z-index:251659264;visibility:visible;mso-wrap-style:square;mso-wrap-distance-left:9pt;mso-wrap-distance-top:0;mso-wrap-distance-right:9pt;mso-wrap-distance-bottom:0;mso-position-horizontal:absolute;mso-position-horizontal-relative:text;mso-position-vertical:absolute;mso-position-vertical-relative:text" o:gfxdata="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">
+                <v:imagedata r:id="rId11" o:title=""/>
+                <o:lock v:ext="edit" rotation="t" aspectratio="f"/>
+              </v:shape>
+            </w:pict>
+          </mc:Fallback>
+        </mc:AlternateContent>
+      </w:r>
+      <w:r>
+        <w:rPr>
+          <w:rFonts w:ascii="Times New Roman" w:hAnsi="Times New Roman"/>
+          <w:bCs/>
           <w:sz w:val="23"/>
           <w:szCs w:val="23"/>
         </w:rPr>
@@ -1257,7 +1263,7 @@
           <w:sz w:val="23"/>
           <w:szCs w:val="23"/>
         </w:rPr>
-        <w:footnoteReference w:id="2"/>
+        <w:footnoteReference w:id="3"/>
       </w:r>
       <w:r>
         <w:rPr>
@@ -1284,7 +1290,16 @@
           <w:sz w:val="23"/>
           <w:szCs w:val="23"/>
         </w:rPr>
-        <w:t>m. We define the normal wavelength</w:t>
+        <w:t xml:space="preserve">m. We define the </w:t>
+      </w:r>
+      <w:r>
+        <w:rPr>
+          <w:rFonts w:ascii="Times New Roman" w:hAnsi="Times New Roman"/>
+          <w:bCs/>
+          <w:sz w:val="23"/>
+          <w:szCs w:val="23"/>
+        </w:rPr>
+        <w:t>normal wavelength</w:t>
       </w:r>
       <w:r>
         <w:rPr>
@@ -1294,7 +1309,7 @@
           <w:sz w:val="23"/>
           <w:szCs w:val="23"/>
         </w:rPr>
-        <w:footnoteReference w:id="3"/>
+        <w:footnoteReference w:id="4"/>
       </w:r>
       <w:r>
         <w:rPr>
@@ -1525,22 +1540,113 @@
           <w:sz w:val="23"/>
           <w:szCs w:val="23"/>
         </w:rPr>
-        <w:t xml:space="preserve">. At that point, we determined that generating a tile, exporting it to a PNG image, reloading and decoding that image and using it to populate the dielectric material array used by the FDTD kernels was, to be frank, redundant, </w:t>
-      </w:r>
-      <w:r>
-        <w:rPr>
-          <w:rFonts w:ascii="Times New Roman" w:hAnsi="Times New Roman"/>
-          <w:bCs/>
-          <w:sz w:val="23"/>
-          <w:szCs w:val="23"/>
-        </w:rPr>
-        <w:lastRenderedPageBreak/>
-        <w:t xml:space="preserve">inefficient and suboptimal. Since the software to generate the models had already been created, we chose to use it to directly populate the FDTD dielectric material array. </w:t>
-      </w:r>
-    </w:p>
-    <w:p>
-      <w:pPr>
-        <w:pStyle w:val="ListParagraph"/>
+        <w:t xml:space="preserve">. At that point, we determined that generating a tile, exporting it to a PNG image, reloading and decoding that image and using it to populate the dielectric material array used by the FDTD kernels was, to be frank, redundant, inefficient and suboptimal. Since the </w:t>
+      </w:r>
+      <w:r>
+        <w:rPr>
+          <w:rFonts w:ascii="Times New Roman" w:hAnsi="Times New Roman"/>
+          <w:bCs/>
+          <w:sz w:val="23"/>
+          <w:szCs w:val="23"/>
+        </w:rPr>
+        <w:t>routines</w:t>
+      </w:r>
+      <w:r>
+        <w:rPr>
+          <w:rFonts w:ascii="Times New Roman" w:hAnsi="Times New Roman"/>
+          <w:bCs/>
+          <w:sz w:val="23"/>
+          <w:szCs w:val="23"/>
+        </w:rPr>
+        <w:t xml:space="preserve"> to generate </w:t>
+      </w:r>
+      <w:r>
+        <w:rPr>
+          <w:rFonts w:ascii="Times New Roman" w:hAnsi="Times New Roman"/>
+          <w:bCs/>
+          <w:sz w:val="23"/>
+          <w:szCs w:val="23"/>
+        </w:rPr>
+        <w:t>a</w:t>
+      </w:r>
+      <w:r>
+        <w:rPr>
+          <w:rFonts w:ascii="Times New Roman" w:hAnsi="Times New Roman"/>
+          <w:bCs/>
+          <w:sz w:val="23"/>
+          <w:szCs w:val="23"/>
+        </w:rPr>
+        <w:t xml:space="preserve"> </w:t>
+      </w:r>
+      <w:r>
+        <w:rPr>
+          <w:rFonts w:ascii="Times New Roman" w:hAnsi="Times New Roman"/>
+          <w:bCs/>
+          <w:sz w:val="23"/>
+          <w:szCs w:val="23"/>
+        </w:rPr>
+        <w:t>tile</w:t>
+      </w:r>
+      <w:r>
+        <w:rPr>
+          <w:rFonts w:ascii="Times New Roman" w:hAnsi="Times New Roman"/>
+          <w:bCs/>
+          <w:sz w:val="23"/>
+          <w:szCs w:val="23"/>
+        </w:rPr>
+        <w:t xml:space="preserve"> had already been created, we chose to use it to directly populate the FDTD dielectric array</w:t>
+      </w:r>
+      <w:r>
+        <w:rPr>
+          <w:rFonts w:ascii="Times New Roman" w:hAnsi="Times New Roman"/>
+          <w:bCs/>
+          <w:sz w:val="23"/>
+          <w:szCs w:val="23"/>
+        </w:rPr>
+        <w:t xml:space="preserve">. While this is a departure from </w:t>
+      </w:r>
+      <w:proofErr w:type="spellStart"/>
+      <w:r>
+        <w:rPr>
+          <w:rFonts w:ascii="Times New Roman" w:hAnsi="Times New Roman"/>
+          <w:bCs/>
+          <w:sz w:val="23"/>
+          <w:szCs w:val="23"/>
+        </w:rPr>
+        <w:t>GoLightly’s</w:t>
+      </w:r>
+      <w:proofErr w:type="spellEnd"/>
+      <w:r>
+        <w:rPr>
+          <w:rFonts w:ascii="Times New Roman" w:hAnsi="Times New Roman"/>
+          <w:bCs/>
+          <w:sz w:val="23"/>
+          <w:szCs w:val="23"/>
+        </w:rPr>
+        <w:t xml:space="preserve"> design ethos</w:t>
+      </w:r>
+      <w:r>
+        <w:rPr>
+          <w:rStyle w:val="FootnoteReference"/>
+          <w:rFonts w:ascii="Times New Roman" w:hAnsi="Times New Roman"/>
+          <w:bCs/>
+          <w:sz w:val="23"/>
+          <w:szCs w:val="23"/>
+        </w:rPr>
+        <w:footnoteReference w:id="5"/>
+      </w:r>
+      <w:r>
+        <w:rPr>
+          <w:rFonts w:ascii="Times New Roman" w:hAnsi="Times New Roman"/>
+          <w:bCs/>
+          <w:sz w:val="23"/>
+          <w:szCs w:val="23"/>
+        </w:rPr>
+        <w:t xml:space="preserve">, it simplified this use case. </w:t>
+      </w:r>
+    </w:p>
+    <w:p>
+      <w:pPr>
         <w:spacing w:after="0" w:line="240" w:lineRule="auto"/>
         <w:jc w:val="both"/>
         <w:rPr>
@@ -1550,6 +1656,929 @@
           <w:szCs w:val="23"/>
         </w:rPr>
       </w:pPr>
+      <w:r>
+        <w:rPr>
+          <w:rFonts w:ascii="Times New Roman" w:hAnsi="Times New Roman"/>
+          <w:bCs/>
+          <w:noProof/>
+          <w:sz w:val="23"/>
+          <w:szCs w:val="23"/>
+        </w:rPr>
+        <mc:AlternateContent>
+          <mc:Choice Requires="wpi">
+            <w:drawing>
+              <wp:anchor distT="0" distB="0" distL="114300" distR="114300" simplePos="0" relativeHeight="251660288" behindDoc="0" locked="0" layoutInCell="1" allowOverlap="1" wp14:anchorId="49BB0116" wp14:editId="7E0886CA">
+                <wp:simplePos x="0" y="0"/>
+                <wp:positionH relativeFrom="column">
+                  <wp:posOffset>-681568</wp:posOffset>
+                </wp:positionH>
+                <wp:positionV relativeFrom="paragraph">
+                  <wp:posOffset>1608341</wp:posOffset>
+                </wp:positionV>
+                <wp:extent cx="360" cy="360"/>
+                <wp:effectExtent l="38100" t="38100" r="25400" b="25400"/>
+                <wp:wrapNone/>
+                <wp:docPr id="7" name="Ink 7"/>
+                <wp:cNvGraphicFramePr>
+                  <a:graphicFrameLocks xmlns:a="http://schemas.openxmlformats.org/drawingml/2006/main"/>
+                </wp:cNvGraphicFramePr>
+                <a:graphic xmlns:a="http://schemas.openxmlformats.org/drawingml/2006/main">
+                  <a:graphicData uri="http://schemas.microsoft.com/office/word/2010/wordprocessingInk">
+                    <w14:contentPart bwMode="auto" r:id="rId12">
+                      <w14:nvContentPartPr>
+                        <w14:cNvContentPartPr>
+                          <a14:cpLocks xmlns:a14="http://schemas.microsoft.com/office/drawing/2010/main" noRot="1"/>
+                        </w14:cNvContentPartPr>
+                      </w14:nvContentPartPr>
+                      <w14:xfrm>
+                        <a:off x="0" y="0"/>
+                        <a:ext cx="360" cy="360"/>
+                      </w14:xfrm>
+                    </w14:contentPart>
+                  </a:graphicData>
+                </a:graphic>
+              </wp:anchor>
+            </w:drawing>
+          </mc:Choice>
+          <mc:Fallback>
+            <w:pict>
+              <v:shape w14:anchorId="3824001C" id="Ink 7" o:spid="_x0000_s1026" type="#_x0000_t75" style="position:absolute;margin-left:-54.35pt;margin-top:125.95pt;width:1.45pt;height:1.45pt;z-index:251660288;visibility:visible;mso-wrap-style:square;mso-wrap-distance-left:9pt;mso-wrap-distance-top:0;mso-wrap-distance-right:9pt;mso-wrap-distance-bottom:0;mso-position-horizontal:absolute;mso-position-horizontal-relative:text;mso-position-vertical:absolute;mso-position-vertical-relative:text" o:gfxdata="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">
+                <v:imagedata r:id="rId11" o:title=""/>
+                <o:lock v:ext="edit" rotation="t" aspectratio="f"/>
+              </v:shape>
+            </w:pict>
+          </mc:Fallback>
+        </mc:AlternateContent>
+      </w:r>
+      <w:r>
+        <w:rPr>
+          <w:rFonts w:ascii="Times New Roman" w:hAnsi="Times New Roman"/>
+          <w:bCs/>
+          <w:sz w:val="23"/>
+          <w:szCs w:val="23"/>
+        </w:rPr>
+        <w:t xml:space="preserve">Once the model generation system was complete, a software component was created to re-run the simulation with different </w:t>
+      </w:r>
+      <w:r>
+        <w:rPr>
+          <w:rFonts w:ascii="Times New Roman" w:hAnsi="Times New Roman"/>
+          <w:bCs/>
+          <w:sz w:val="23"/>
+          <w:szCs w:val="23"/>
+        </w:rPr>
+        <w:lastRenderedPageBreak/>
+        <w:t>conditions</w:t>
+      </w:r>
+      <w:r>
+        <w:rPr>
+          <w:rFonts w:ascii="Times New Roman" w:hAnsi="Times New Roman"/>
+          <w:bCs/>
+          <w:sz w:val="23"/>
+          <w:szCs w:val="23"/>
+        </w:rPr>
+        <w:t xml:space="preserve"> in a loop</w:t>
+      </w:r>
+      <w:r>
+        <w:rPr>
+          <w:rFonts w:ascii="Times New Roman" w:hAnsi="Times New Roman"/>
+          <w:bCs/>
+          <w:sz w:val="23"/>
+          <w:szCs w:val="23"/>
+        </w:rPr>
+        <w:t xml:space="preserve">. Specifically, the source wavelength was incremented in a loop with user-defined wavelength band and </w:t>
+      </w:r>
+      <w:r>
+        <w:rPr>
+          <w:rFonts w:ascii="Times New Roman" w:hAnsi="Times New Roman"/>
+          <w:bCs/>
+          <w:sz w:val="23"/>
+          <w:szCs w:val="23"/>
+        </w:rPr>
+        <w:t xml:space="preserve">number </w:t>
+      </w:r>
+      <w:r>
+        <w:rPr>
+          <w:rFonts w:ascii="Times New Roman" w:hAnsi="Times New Roman"/>
+          <w:bCs/>
+          <w:sz w:val="23"/>
+          <w:szCs w:val="23"/>
+        </w:rPr>
+        <w:t xml:space="preserve">of steps to be calculated. Results were collected by summing the </w:t>
+      </w:r>
+      <w:r>
+        <w:rPr>
+          <w:rFonts w:ascii="Times New Roman" w:hAnsi="Times New Roman"/>
+          <w:bCs/>
+          <w:sz w:val="23"/>
+          <w:szCs w:val="23"/>
+        </w:rPr>
+        <w:t>RMS</w:t>
+      </w:r>
+      <w:r>
+        <w:rPr>
+          <w:rFonts w:ascii="Times New Roman" w:hAnsi="Times New Roman"/>
+          <w:bCs/>
+          <w:sz w:val="23"/>
+          <w:szCs w:val="23"/>
+        </w:rPr>
+        <w:t xml:space="preserve"> power of each location within a</w:t>
+      </w:r>
+      <w:r>
+        <w:rPr>
+          <w:rFonts w:ascii="Times New Roman" w:hAnsi="Times New Roman"/>
+          <w:bCs/>
+          <w:sz w:val="23"/>
+          <w:szCs w:val="23"/>
+        </w:rPr>
+        <w:t xml:space="preserve"> </w:t>
+      </w:r>
+      <w:r>
+        <w:rPr>
+          <w:rFonts w:ascii="Times New Roman" w:hAnsi="Times New Roman"/>
+          <w:bCs/>
+          <w:sz w:val="23"/>
+          <w:szCs w:val="23"/>
+        </w:rPr>
+        <w:t xml:space="preserve">series of FDTD monitors over </w:t>
+      </w:r>
+      <w:proofErr w:type="gramStart"/>
+      <w:r>
+        <w:rPr>
+          <w:rFonts w:ascii="Times New Roman" w:hAnsi="Times New Roman"/>
+          <w:bCs/>
+          <w:sz w:val="23"/>
+          <w:szCs w:val="23"/>
+        </w:rPr>
+        <w:t>4000 time</w:t>
+      </w:r>
+      <w:proofErr w:type="gramEnd"/>
+      <w:r>
+        <w:rPr>
+          <w:rFonts w:ascii="Times New Roman" w:hAnsi="Times New Roman"/>
+          <w:bCs/>
+          <w:sz w:val="23"/>
+          <w:szCs w:val="23"/>
+        </w:rPr>
+        <w:t xml:space="preserve"> steps</w:t>
+      </w:r>
+      <w:r>
+        <w:rPr>
+          <w:rStyle w:val="FootnoteReference"/>
+          <w:rFonts w:ascii="Times New Roman" w:hAnsi="Times New Roman"/>
+          <w:bCs/>
+          <w:sz w:val="23"/>
+          <w:szCs w:val="23"/>
+        </w:rPr>
+        <w:footnoteReference w:id="6"/>
+      </w:r>
+      <w:r>
+        <w:rPr>
+          <w:rStyle w:val="FootnoteReference"/>
+          <w:rFonts w:ascii="Times New Roman" w:hAnsi="Times New Roman"/>
+          <w:bCs/>
+          <w:sz w:val="23"/>
+          <w:szCs w:val="23"/>
+        </w:rPr>
+        <w:footnoteReference w:id="7"/>
+      </w:r>
+      <w:r>
+        <w:rPr>
+          <w:rFonts w:ascii="Times New Roman" w:hAnsi="Times New Roman"/>
+          <w:bCs/>
+          <w:sz w:val="23"/>
+          <w:szCs w:val="23"/>
+        </w:rPr>
+        <w:t xml:space="preserve">. </w:t>
+      </w:r>
+    </w:p>
+    <w:p>
+      <w:pPr>
+        <w:spacing w:after="0" w:line="240" w:lineRule="auto"/>
+        <w:jc w:val="both"/>
+        <w:rPr>
+          <w:rFonts w:ascii="Times New Roman" w:hAnsi="Times New Roman"/>
+          <w:bCs/>
+          <w:sz w:val="23"/>
+          <w:szCs w:val="23"/>
+        </w:rPr>
+      </w:pPr>
+    </w:p>
+    <w:p>
+      <w:pPr>
+        <w:keepNext/>
+        <w:spacing w:after="0" w:line="240" w:lineRule="auto"/>
+        <w:jc w:val="both"/>
+      </w:pPr>
+      <w:r>
+        <w:rPr>
+          <w:rFonts w:ascii="Times New Roman" w:hAnsi="Times New Roman"/>
+          <w:bCs/>
+          <w:sz w:val="23"/>
+          <w:szCs w:val="23"/>
+        </w:rPr>
+        <w:drawing>
+          <wp:inline distT="0" distB="0" distL="0" distR="0" wp14:anchorId="5730DF3C" wp14:editId="7F1AC70C">
+            <wp:extent cx="2743200" cy="1219200"/>
+            <wp:effectExtent l="0" t="0" r="0" b="0"/>
+            <wp:docPr id="9" name="Picture 9"/>
+            <wp:cNvGraphicFramePr>
+              <a:graphicFrameLocks xmlns:a="http://schemas.openxmlformats.org/drawingml/2006/main" noChangeAspect="1"/>
+            </wp:cNvGraphicFramePr>
+            <a:graphic xmlns:a="http://schemas.openxmlformats.org/drawingml/2006/main">
+              <a:graphicData uri="http://schemas.openxmlformats.org/drawingml/2006/picture">
+                <pic:pic xmlns:pic="http://schemas.openxmlformats.org/drawingml/2006/picture">
+                  <pic:nvPicPr>
+                    <pic:cNvPr id="1" name=""/>
+                    <pic:cNvPicPr/>
+                  </pic:nvPicPr>
+                  <pic:blipFill>
+                    <a:blip r:embed="rId13"/>
+                    <a:stretch>
+                      <a:fillRect/>
+                    </a:stretch>
+                  </pic:blipFill>
+                  <pic:spPr>
+                    <a:xfrm>
+                      <a:off x="0" y="0"/>
+                      <a:ext cx="2743200" cy="1219200"/>
+                    </a:xfrm>
+                    <a:prstGeom prst="rect">
+                      <a:avLst/>
+                    </a:prstGeom>
+                  </pic:spPr>
+                </pic:pic>
+              </a:graphicData>
+            </a:graphic>
+          </wp:inline>
+        </w:drawing>
+      </w:r>
+    </w:p>
+    <w:p>
+      <w:pPr>
+        <w:pStyle w:val="Caption"/>
+        <w:jc w:val="both"/>
+      </w:pPr>
+      <w:r>
+        <w:t xml:space="preserve">Figure </w:t>
+      </w:r>
+      <w:r>
+        <w:fldChar w:fldCharType="begin"/>
+      </w:r>
+      <w:r>
+        <w:instrText xml:space="preserve"> SEQ Figure \* ARABIC </w:instrText>
+      </w:r>
+      <w:r>
+        <w:fldChar w:fldCharType="separate"/>
+      </w:r>
+      <w:r>
+        <w:rPr>
+          <w:noProof/>
+        </w:rPr>
+        <w:t>1</w:t>
+      </w:r>
+      <w:r>
+        <w:fldChar w:fldCharType="end"/>
+      </w:r>
+      <w:r>
+        <w:t xml:space="preserve"> Frequency Sweep Parameter Dialog</w:t>
+      </w:r>
+    </w:p>
+    <w:p>
+      <w:pPr>
+        <w:spacing w:after="0" w:line="240" w:lineRule="auto"/>
+        <w:jc w:val="both"/>
+        <w:rPr>
+          <w:rFonts w:ascii="Times New Roman" w:hAnsi="Times New Roman"/>
+          <w:bCs/>
+          <w:sz w:val="23"/>
+          <w:szCs w:val="23"/>
+        </w:rPr>
+      </w:pPr>
+      <w:r>
+        <w:rPr>
+          <w:rFonts w:ascii="Times New Roman" w:hAnsi="Times New Roman"/>
+          <w:bCs/>
+          <w:sz w:val="23"/>
+          <w:szCs w:val="23"/>
+        </w:rPr>
+        <w:t>The additional requirement of user-defined FDTD domain resolution</w:t>
+      </w:r>
+      <w:r>
+        <w:rPr>
+          <w:rStyle w:val="FootnoteReference"/>
+          <w:rFonts w:ascii="Times New Roman" w:hAnsi="Times New Roman"/>
+          <w:bCs/>
+          <w:sz w:val="23"/>
+          <w:szCs w:val="23"/>
+        </w:rPr>
+        <w:footnoteReference w:id="8"/>
+      </w:r>
+      <w:r>
+        <w:rPr>
+          <w:rFonts w:ascii="Times New Roman" w:hAnsi="Times New Roman"/>
+          <w:bCs/>
+          <w:sz w:val="23"/>
+          <w:szCs w:val="23"/>
+        </w:rPr>
+        <w:t xml:space="preserve"> necessitated the implementation of a </w:t>
+      </w:r>
+      <w:r>
+        <w:rPr>
+          <w:rFonts w:ascii="Times New Roman" w:hAnsi="Times New Roman"/>
+          <w:bCs/>
+          <w:sz w:val="23"/>
+          <w:szCs w:val="23"/>
+        </w:rPr>
+        <w:t>Model Provider</w:t>
+      </w:r>
+      <w:r>
+        <w:rPr>
+          <w:rFonts w:ascii="Times New Roman" w:hAnsi="Times New Roman"/>
+          <w:bCs/>
+          <w:sz w:val="23"/>
+          <w:szCs w:val="23"/>
+        </w:rPr>
+        <w:t xml:space="preserve"> component responsible for defining the domain size, Yee cell size, and other parameters as indicated in Figure 2. </w:t>
+      </w:r>
+    </w:p>
+    <w:p>
+      <w:pPr>
+        <w:keepNext/>
+        <w:spacing w:after="0" w:line="240" w:lineRule="auto"/>
+        <w:jc w:val="both"/>
+      </w:pPr>
+      <w:r>
+        <w:rPr>
+          <w:rFonts w:ascii="Times New Roman" w:hAnsi="Times New Roman"/>
+          <w:bCs/>
+          <w:sz w:val="23"/>
+          <w:szCs w:val="23"/>
+        </w:rPr>
+        <w:drawing>
+          <wp:inline distT="0" distB="0" distL="0" distR="0" wp14:anchorId="2C94FB39" wp14:editId="24AD0650">
+            <wp:extent cx="2743200" cy="2171065"/>
+            <wp:effectExtent l="0" t="0" r="0" b="0"/>
+            <wp:docPr id="11" name="Picture 11"/>
+            <wp:cNvGraphicFramePr>
+              <a:graphicFrameLocks xmlns:a="http://schemas.openxmlformats.org/drawingml/2006/main" noChangeAspect="1"/>
+            </wp:cNvGraphicFramePr>
+            <a:graphic xmlns:a="http://schemas.openxmlformats.org/drawingml/2006/main">
+              <a:graphicData uri="http://schemas.openxmlformats.org/drawingml/2006/picture">
+                <pic:pic xmlns:pic="http://schemas.openxmlformats.org/drawingml/2006/picture">
+                  <pic:nvPicPr>
+                    <pic:cNvPr id="1" name=""/>
+                    <pic:cNvPicPr/>
+                  </pic:nvPicPr>
+                  <pic:blipFill>
+                    <a:blip r:embed="rId14"/>
+                    <a:stretch>
+                      <a:fillRect/>
+                    </a:stretch>
+                  </pic:blipFill>
+                  <pic:spPr>
+                    <a:xfrm>
+                      <a:off x="0" y="0"/>
+                      <a:ext cx="2743200" cy="2171065"/>
+                    </a:xfrm>
+                    <a:prstGeom prst="rect">
+                      <a:avLst/>
+                    </a:prstGeom>
+                  </pic:spPr>
+                </pic:pic>
+              </a:graphicData>
+            </a:graphic>
+          </wp:inline>
+        </w:drawing>
+      </w:r>
+    </w:p>
+    <w:p>
+      <w:pPr>
+        <w:pStyle w:val="Caption"/>
+        <w:jc w:val="both"/>
+      </w:pPr>
+      <w:r>
+        <w:t xml:space="preserve">Figure </w:t>
+      </w:r>
+      <w:r>
+        <w:fldChar w:fldCharType="begin"/>
+      </w:r>
+      <w:r>
+        <w:instrText xml:space="preserve"> SEQ Figure \* ARABIC </w:instrText>
+      </w:r>
+      <w:r>
+        <w:fldChar w:fldCharType="separate"/>
+      </w:r>
+      <w:r>
+        <w:rPr>
+          <w:noProof/>
+        </w:rPr>
+        <w:t>2</w:t>
+      </w:r>
+      <w:r>
+        <w:fldChar w:fldCharType="end"/>
+      </w:r>
+      <w:r>
+        <w:t xml:space="preserve"> Model Definition Parameters</w:t>
+      </w:r>
+    </w:p>
+    <w:p>
+      <w:r>
+        <w:t xml:space="preserve">Figure 2 lists the model input parameters for the rod array lattice simulation. The “Lambda Norm” indicates the relative source wavelength, defined as the ratio of </w:t>
+      </w:r>
+      <w:r>
+        <w:t xml:space="preserve">lambda (nm) to 10 * nm per cell. </w:t>
+      </w:r>
+      <w:r>
+        <w:t xml:space="preserve">The Cell Divisor parameter indicates the minimum source wavelength in terms of Yee cells. For the rod array experiment, the “Include Defect” parameter indicates whether the rod removal defect should be included in the resulting dielectric array. </w:t>
+      </w:r>
+    </w:p>
+    <w:p>
+      <w:pPr>
+        <w:keepNext/>
+      </w:pPr>
+      <w:r>
+        <w:drawing>
+          <wp:inline distT="0" distB="0" distL="0" distR="0" wp14:anchorId="54566254" wp14:editId="287591F1">
+            <wp:extent cx="2743200" cy="3163570"/>
+            <wp:effectExtent l="0" t="0" r="0" b="0"/>
+            <wp:docPr id="12" name="Picture 12"/>
+            <wp:cNvGraphicFramePr>
+              <a:graphicFrameLocks xmlns:a="http://schemas.openxmlformats.org/drawingml/2006/main" noChangeAspect="1"/>
+            </wp:cNvGraphicFramePr>
+            <a:graphic xmlns:a="http://schemas.openxmlformats.org/drawingml/2006/main">
+              <a:graphicData uri="http://schemas.openxmlformats.org/drawingml/2006/picture">
+                <pic:pic xmlns:pic="http://schemas.openxmlformats.org/drawingml/2006/picture">
+                  <pic:nvPicPr>
+                    <pic:cNvPr id="1" name=""/>
+                    <pic:cNvPicPr/>
+                  </pic:nvPicPr>
+                  <pic:blipFill>
+                    <a:blip r:embed="rId15"/>
+                    <a:stretch>
+                      <a:fillRect/>
+                    </a:stretch>
+                  </pic:blipFill>
+                  <pic:spPr>
+                    <a:xfrm>
+                      <a:off x="0" y="0"/>
+                      <a:ext cx="2743200" cy="3163570"/>
+                    </a:xfrm>
+                    <a:prstGeom prst="rect">
+                      <a:avLst/>
+                    </a:prstGeom>
+                  </pic:spPr>
+                </pic:pic>
+              </a:graphicData>
+            </a:graphic>
+          </wp:inline>
+        </w:drawing>
+      </w:r>
+    </w:p>
+    <w:p>
+      <w:pPr>
+        <w:pStyle w:val="Caption"/>
+      </w:pPr>
+      <w:r>
+        <w:t xml:space="preserve">Figure </w:t>
+      </w:r>
+      <w:r>
+        <w:fldChar w:fldCharType="begin"/>
+      </w:r>
+      <w:r>
+        <w:instrText xml:space="preserve"> SEQ Figure \* ARABIC </w:instrText>
+      </w:r>
+      <w:r>
+        <w:fldChar w:fldCharType="separate"/>
+      </w:r>
+      <w:r>
+        <w:rPr>
+          <w:noProof/>
+        </w:rPr>
+        <w:t>3</w:t>
+      </w:r>
+      <w:r>
+        <w:fldChar w:fldCharType="end"/>
+      </w:r>
+      <w:r>
+        <w:t xml:space="preserve"> Simulation Configuration</w:t>
+      </w:r>
+    </w:p>
+    <w:p>
+      <w:r>
+        <w:t>The Simulation component (Figure 3) provides a configuration interface</w:t>
+      </w:r>
+      <w:r>
+        <w:t xml:space="preserve"> to control some interface items, indicating the size of the simulation domain in Yee cells, the variant of the FDTD compute shaders to be used, the current time step (updated while a simulation executes) and the number of FDTD frames (time steps) to be calculated between user interface updates. Generating an image from </w:t>
+      </w:r>
+      <w:proofErr w:type="spellStart"/>
+      <w:proofErr w:type="gramStart"/>
+      <w:r>
+        <w:t>a</w:t>
+      </w:r>
+      <w:proofErr w:type="spellEnd"/>
+      <w:proofErr w:type="gramEnd"/>
+      <w:r>
+        <w:t xml:space="preserve"> electric or magnetic field array requires substantial compute resources and is done infrequently to increase throughput and reduce execution time. </w:t>
+      </w:r>
+    </w:p>
+    <w:p>
+      <w:r>
+        <w:lastRenderedPageBreak/>
+        <w:t>Experiments and Results</w:t>
+      </w:r>
+    </w:p>
+    <w:p>
+      <w:r>
+        <w:t>For this project, three crystal definitions were analyzed</w:t>
+      </w:r>
+      <w:r>
+        <w:t xml:space="preserve"> at various wavelengths in order to determine resonance. </w:t>
+      </w:r>
+      <w:r>
+        <w:t>These are detailed below.</w:t>
+      </w:r>
+    </w:p>
+    <w:p>
+      <w:r>
+        <w:t xml:space="preserve">Experiment 1: </w:t>
+      </w:r>
+      <w:r>
+        <w:t xml:space="preserve">A square lattice of rods in air with spacing a= 1.2um, </w:t>
+      </w:r>
+      <w:r>
+        <w:t>radius r=0.24um</w:t>
+      </w:r>
+      <w:r>
+        <w:t xml:space="preserve"> </w:t>
+      </w:r>
+      <w:r>
+        <w:t>a</w:t>
+      </w:r>
+      <w:r>
+        <w:t xml:space="preserve">nd relative epsilon of 8.9. </w:t>
+      </w:r>
+    </w:p>
+    <w:p>
+      <w:pPr>
+        <w:keepNext/>
+      </w:pPr>
+      <w:r>
+        <w:drawing>
+          <wp:inline distT="0" distB="0" distL="0" distR="0" wp14:anchorId="02234CC1" wp14:editId="4E8F4C13">
+            <wp:extent cx="2743200" cy="1667510"/>
+            <wp:effectExtent l="0" t="0" r="0" b="0"/>
+            <wp:docPr id="16" name="Picture 16"/>
+            <wp:cNvGraphicFramePr>
+              <a:graphicFrameLocks xmlns:a="http://schemas.openxmlformats.org/drawingml/2006/main" noChangeAspect="1"/>
+            </wp:cNvGraphicFramePr>
+            <a:graphic xmlns:a="http://schemas.openxmlformats.org/drawingml/2006/main">
+              <a:graphicData uri="http://schemas.openxmlformats.org/drawingml/2006/picture">
+                <pic:pic xmlns:pic="http://schemas.openxmlformats.org/drawingml/2006/picture">
+                  <pic:nvPicPr>
+                    <pic:cNvPr id="1" name=""/>
+                    <pic:cNvPicPr/>
+                  </pic:nvPicPr>
+                  <pic:blipFill>
+                    <a:blip r:embed="rId16"/>
+                    <a:stretch>
+                      <a:fillRect/>
+                    </a:stretch>
+                  </pic:blipFill>
+                  <pic:spPr>
+                    <a:xfrm>
+                      <a:off x="0" y="0"/>
+                      <a:ext cx="2743200" cy="1667510"/>
+                    </a:xfrm>
+                    <a:prstGeom prst="rect">
+                      <a:avLst/>
+                    </a:prstGeom>
+                  </pic:spPr>
+                </pic:pic>
+              </a:graphicData>
+            </a:graphic>
+          </wp:inline>
+        </w:drawing>
+      </w:r>
+    </w:p>
+    <w:p>
+      <w:pPr>
+        <w:pStyle w:val="Caption"/>
+      </w:pPr>
+      <w:r>
+        <w:t xml:space="preserve">Figure </w:t>
+      </w:r>
+      <w:r>
+        <w:fldChar w:fldCharType="begin"/>
+      </w:r>
+      <w:r>
+        <w:instrText xml:space="preserve"> SEQ Figure \* ARABIC </w:instrText>
+      </w:r>
+      <w:r>
+        <w:fldChar w:fldCharType="separate"/>
+      </w:r>
+      <w:r>
+        <w:rPr>
+          <w:noProof/>
+        </w:rPr>
+        <w:t>4</w:t>
+      </w:r>
+      <w:r>
+        <w:fldChar w:fldCharType="end"/>
+      </w:r>
+      <w:r>
+        <w:t xml:space="preserve"> A square lattice of cylindrical rods</w:t>
+      </w:r>
+    </w:p>
+    <w:p>
+      <w:pPr>
+        <w:rPr>
+          <w:rFonts w:ascii="Times New Roman" w:hAnsi="Times New Roman"/>
+          <w:bCs/>
+          <w:sz w:val="23"/>
+          <w:szCs w:val="23"/>
+        </w:rPr>
+      </w:pPr>
+      <w:r>
+        <w:t xml:space="preserve"> </w:t>
+      </w:r>
+      <w:r>
+        <w:rPr>
+          <w:rFonts w:ascii="Times New Roman" w:hAnsi="Times New Roman"/>
+          <w:bCs/>
+          <w:sz w:val="23"/>
+          <w:szCs w:val="23"/>
+        </w:rPr>
+        <w:t>A Yee cell size of 48nm</w:t>
+      </w:r>
+      <w:r>
+        <w:rPr>
+          <w:rStyle w:val="FootnoteReference"/>
+          <w:rFonts w:ascii="Times New Roman" w:hAnsi="Times New Roman"/>
+          <w:bCs/>
+          <w:sz w:val="23"/>
+          <w:szCs w:val="23"/>
+        </w:rPr>
+        <w:footnoteReference w:id="9"/>
+      </w:r>
+      <w:r>
+        <w:rPr>
+          <w:rFonts w:ascii="Times New Roman" w:hAnsi="Times New Roman"/>
+          <w:bCs/>
+          <w:sz w:val="23"/>
+          <w:szCs w:val="23"/>
+        </w:rPr>
+        <w:t xml:space="preserve"> was chosen to minimize aliasing and ensure that features (rods) occupied enough Yee cells to accurately represent their interaction with the minimum</w:t>
+      </w:r>
+      <w:r>
+        <w:rPr>
+          <w:rFonts w:ascii="Times New Roman" w:hAnsi="Times New Roman"/>
+          <w:bCs/>
+          <w:sz w:val="23"/>
+          <w:szCs w:val="23"/>
+        </w:rPr>
+        <w:t xml:space="preserve"> wavelength defined as</w:t>
+      </w:r>
+      <w:r>
+        <w:rPr>
+          <w:rFonts w:ascii="Times New Roman" w:hAnsi="Times New Roman"/>
+          <w:bCs/>
+          <w:sz w:val="23"/>
+          <w:szCs w:val="23"/>
+        </w:rPr>
+        <w:t xml:space="preserve"> 480nm</w:t>
+      </w:r>
+      <w:r>
+        <w:rPr>
+          <w:rFonts w:ascii="Times New Roman" w:hAnsi="Times New Roman"/>
+          <w:bCs/>
+          <w:sz w:val="23"/>
+          <w:szCs w:val="23"/>
+        </w:rPr>
+        <w:t>.</w:t>
+      </w:r>
+      <w:r>
+        <w:rPr>
+          <w:rFonts w:ascii="Times New Roman" w:hAnsi="Times New Roman"/>
+          <w:bCs/>
+          <w:sz w:val="23"/>
+          <w:szCs w:val="23"/>
+        </w:rPr>
+        <w:t xml:space="preserve"> Sweeping the input wavelength from 480nm to 1800nm in steps of 72nm yielded </w:t>
+      </w:r>
+      <w:r>
+        <w:rPr>
+          <w:rFonts w:ascii="Times New Roman" w:hAnsi="Times New Roman"/>
+          <w:bCs/>
+          <w:sz w:val="23"/>
+          <w:szCs w:val="23"/>
+        </w:rPr>
+        <w:t xml:space="preserve">the </w:t>
+      </w:r>
+      <w:r>
+        <w:rPr>
+          <w:rFonts w:ascii="Times New Roman" w:hAnsi="Times New Roman"/>
+          <w:bCs/>
+          <w:sz w:val="23"/>
+          <w:szCs w:val="23"/>
+        </w:rPr>
+        <w:t>results show in Figure 5</w:t>
+      </w:r>
+      <w:r>
+        <w:rPr>
+          <w:rFonts w:ascii="Times New Roman" w:hAnsi="Times New Roman"/>
+          <w:bCs/>
+          <w:sz w:val="23"/>
+          <w:szCs w:val="23"/>
+        </w:rPr>
+        <w:t xml:space="preserve">. </w:t>
+      </w:r>
+    </w:p>
+    <w:p>
+      <w:pPr>
+        <w:keepNext/>
+      </w:pPr>
+      <w:r>
+        <w:rPr>
+          <w:rFonts w:ascii="Times New Roman" w:hAnsi="Times New Roman"/>
+          <w:bCs/>
+          <w:sz w:val="23"/>
+          <w:szCs w:val="23"/>
+        </w:rPr>
+        <w:drawing>
+          <wp:inline distT="0" distB="0" distL="0" distR="0" wp14:anchorId="0AF8CC6C" wp14:editId="7DDE8F41">
+            <wp:extent cx="2743200" cy="1729105"/>
+            <wp:effectExtent l="0" t="0" r="0" b="0"/>
+            <wp:docPr id="18" name="Picture 18"/>
+            <wp:cNvGraphicFramePr>
+              <a:graphicFrameLocks xmlns:a="http://schemas.openxmlformats.org/drawingml/2006/main" noChangeAspect="1"/>
+            </wp:cNvGraphicFramePr>
+            <a:graphic xmlns:a="http://schemas.openxmlformats.org/drawingml/2006/main">
+              <a:graphicData uri="http://schemas.openxmlformats.org/drawingml/2006/picture">
+                <pic:pic xmlns:pic="http://schemas.openxmlformats.org/drawingml/2006/picture">
+                  <pic:nvPicPr>
+                    <pic:cNvPr id="1" name=""/>
+                    <pic:cNvPicPr/>
+                  </pic:nvPicPr>
+                  <pic:blipFill>
+                    <a:blip r:embed="rId17"/>
+                    <a:stretch>
+                      <a:fillRect/>
+                    </a:stretch>
+                  </pic:blipFill>
+                  <pic:spPr>
+                    <a:xfrm>
+                      <a:off x="0" y="0"/>
+                      <a:ext cx="2743200" cy="1729105"/>
+                    </a:xfrm>
+                    <a:prstGeom prst="rect">
+                      <a:avLst/>
+                    </a:prstGeom>
+                  </pic:spPr>
+                </pic:pic>
+              </a:graphicData>
+            </a:graphic>
+          </wp:inline>
+        </w:drawing>
+      </w:r>
+    </w:p>
+    <w:p>
+      <w:pPr>
+        <w:pStyle w:val="Caption"/>
+        <w:rPr>
+          <w:rFonts w:ascii="Times New Roman" w:hAnsi="Times New Roman"/>
+          <w:bCs/>
+          <w:sz w:val="23"/>
+          <w:szCs w:val="23"/>
+        </w:rPr>
+      </w:pPr>
+      <w:r>
+        <w:t xml:space="preserve">Figure </w:t>
+      </w:r>
+      <w:r>
+        <w:fldChar w:fldCharType="begin"/>
+      </w:r>
+      <w:r>
+        <w:instrText xml:space="preserve"> SEQ Figure \* ARABIC </w:instrText>
+      </w:r>
+      <w:r>
+        <w:fldChar w:fldCharType="separate"/>
+      </w:r>
+      <w:r>
+        <w:rPr>
+          <w:noProof/>
+        </w:rPr>
+        <w:t>5</w:t>
+      </w:r>
+      <w:r>
+        <w:fldChar w:fldCharType="end"/>
+      </w:r>
+      <w:r>
+        <w:t xml:space="preserve"> RMS output of a square lattice of rods</w:t>
+      </w:r>
+    </w:p>
+    <w:p>
+      <w:pPr>
+        <w:rPr>
+          <w:rFonts w:ascii="Times New Roman" w:hAnsi="Times New Roman"/>
+          <w:bCs/>
+          <w:sz w:val="23"/>
+          <w:szCs w:val="23"/>
+        </w:rPr>
+      </w:pPr>
+      <w:r>
+        <w:rPr>
+          <w:rFonts w:ascii="Times New Roman" w:hAnsi="Times New Roman"/>
+          <w:bCs/>
+          <w:sz w:val="23"/>
+          <w:szCs w:val="23"/>
+        </w:rPr>
+        <w:t>In this case, the area of inter</w:t>
+      </w:r>
+      <w:r>
+        <w:rPr>
+          <w:rFonts w:ascii="Times New Roman" w:hAnsi="Times New Roman"/>
+          <w:bCs/>
+          <w:sz w:val="23"/>
+          <w:szCs w:val="23"/>
+        </w:rPr>
+        <w:t>e</w:t>
+      </w:r>
+      <w:r>
+        <w:rPr>
+          <w:rFonts w:ascii="Times New Roman" w:hAnsi="Times New Roman"/>
+          <w:bCs/>
+          <w:sz w:val="23"/>
+          <w:szCs w:val="23"/>
+        </w:rPr>
+        <w:t xml:space="preserve">st is the minimum RMS value indicating maximum confinement. </w:t>
+      </w:r>
+      <w:r>
+        <w:rPr>
+          <w:rFonts w:ascii="Times New Roman" w:hAnsi="Times New Roman"/>
+          <w:bCs/>
+          <w:sz w:val="23"/>
+          <w:szCs w:val="23"/>
+        </w:rPr>
+        <w:t>Experimentally, this was determined to be a source wavelength of 1266nm</w:t>
+      </w:r>
+      <w:r>
+        <w:rPr>
+          <w:rStyle w:val="FootnoteReference"/>
+          <w:rFonts w:ascii="Times New Roman" w:hAnsi="Times New Roman"/>
+          <w:bCs/>
+          <w:sz w:val="23"/>
+          <w:szCs w:val="23"/>
+        </w:rPr>
+        <w:footnoteReference w:id="10"/>
+      </w:r>
+      <w:r>
+        <w:rPr>
+          <w:rFonts w:ascii="Times New Roman" w:hAnsi="Times New Roman"/>
+          <w:bCs/>
+          <w:sz w:val="23"/>
+          <w:szCs w:val="23"/>
+        </w:rPr>
+        <w:t xml:space="preserve">. </w:t>
+      </w:r>
+    </w:p>
+    <w:p>
+      <w:pPr>
+        <w:rPr>
+          <w:rFonts w:ascii="Times New Roman" w:hAnsi="Times New Roman"/>
+          <w:bCs/>
+          <w:sz w:val="23"/>
+          <w:szCs w:val="23"/>
+        </w:rPr>
+      </w:pPr>
+      <w:r>
+        <w:rPr>
+          <w:rFonts w:ascii="Times New Roman" w:hAnsi="Times New Roman"/>
+          <w:bCs/>
+          <w:sz w:val="23"/>
+          <w:szCs w:val="23"/>
+        </w:rPr>
+        <w:t>This yielded the following E-field (</w:t>
+      </w:r>
+      <w:proofErr w:type="spellStart"/>
+      <w:r>
+        <w:rPr>
+          <w:rFonts w:ascii="Times New Roman" w:hAnsi="Times New Roman"/>
+          <w:bCs/>
+          <w:sz w:val="23"/>
+          <w:szCs w:val="23"/>
+        </w:rPr>
+        <w:t>TMz</w:t>
+      </w:r>
+      <w:proofErr w:type="spellEnd"/>
+      <w:r>
+        <w:rPr>
+          <w:rFonts w:ascii="Times New Roman" w:hAnsi="Times New Roman"/>
+          <w:bCs/>
+          <w:sz w:val="23"/>
+          <w:szCs w:val="23"/>
+        </w:rPr>
+        <w:t>) distribution:</w:t>
+      </w:r>
     </w:p>
     <w:p>
       <w:pPr>
@@ -1728,8 +2757,8 @@
       </w:pPr>
     </w:p>
     <w:sectPr>
-      <w:headerReference w:type="default" r:id="rId10"/>
-      <w:footerReference w:type="default" r:id="rId11"/>
+      <w:headerReference w:type="default" r:id="rId18"/>
+      <w:footerReference w:type="default" r:id="rId19"/>
       <w:type w:val="continuous"/>
       <w:pgSz w:w="12240" w:h="15840"/>
       <w:pgMar w:top="1440" w:right="1440" w:bottom="1440" w:left="1440" w:header="720" w:footer="720" w:gutter="0"/>
@@ -1829,7 +2858,10 @@
         <w:footnoteRef/>
       </w:r>
       <w:r>
-        <w:t xml:space="preserve"> Choosing a minimum wavelength that is proportional the smallest feature of interest would also have been valid.</w:t>
+        <w:t xml:space="preserve"> </w:t>
+      </w:r>
+      <w:r>
+        <w:t>High Level Shader Language, used by DirectX and Unity3D (rebranded as Shader Lab).</w:t>
       </w:r>
     </w:p>
   </w:footnote>
@@ -1845,7 +2877,7 @@
         <w:footnoteRef/>
       </w:r>
       <w:r>
-        <w:t xml:space="preserve"> A square lattice of rods with spacing of 1.2um, diameter 480um.</w:t>
+        <w:t xml:space="preserve"> Choosing a minimum wavelength that is proportional the smallest feature of interest would also have been valid.</w:t>
       </w:r>
     </w:p>
   </w:footnote>
@@ -1861,6 +2893,22 @@
         <w:footnoteRef/>
       </w:r>
       <w:r>
+        <w:t xml:space="preserve"> A square lattice of rods with spacing of 1.2um, diameter 480um.</w:t>
+      </w:r>
+    </w:p>
+  </w:footnote>
+  <w:footnote w:id="4">
+    <w:p>
+      <w:pPr>
+        <w:pStyle w:val="FootnoteText"/>
+      </w:pPr>
+      <w:r>
+        <w:rPr>
+          <w:rStyle w:val="FootnoteReference"/>
+        </w:rPr>
+        <w:footnoteRef/>
+      </w:r>
+      <w:r>
         <w:t xml:space="preserve"> FDTD assumes that the size of a Yee cell is at most 1/10</w:t>
       </w:r>
       <w:r>
@@ -1871,6 +2919,122 @@
       </w:r>
       <w:r>
         <w:t xml:space="preserve"> of the shortest wavelength in the simulation.</w:t>
+      </w:r>
+    </w:p>
+  </w:footnote>
+  <w:footnote w:id="5">
+    <w:p>
+      <w:pPr>
+        <w:pStyle w:val="FootnoteText"/>
+      </w:pPr>
+      <w:r>
+        <w:rPr>
+          <w:rStyle w:val="FootnoteReference"/>
+        </w:rPr>
+        <w:footnoteRef/>
+      </w:r>
+      <w:r>
+        <w:t xml:space="preserve"> If the application were meant to handle general simulation cases, an image-based tile format would be advantageous. </w:t>
+      </w:r>
+    </w:p>
+  </w:footnote>
+  <w:footnote w:id="6">
+    <w:p>
+      <w:pPr>
+        <w:pStyle w:val="FootnoteText"/>
+      </w:pPr>
+      <w:r>
+        <w:rPr>
+          <w:rStyle w:val="FootnoteReference"/>
+        </w:rPr>
+        <w:footnoteRef/>
+      </w:r>
+      <w:r>
+        <w:t xml:space="preserve"> 4000 steps </w:t>
+      </w:r>
+      <w:proofErr w:type="gramStart"/>
+      <w:r>
+        <w:t>was</w:t>
+      </w:r>
+      <w:proofErr w:type="gramEnd"/>
+      <w:r>
+        <w:t xml:space="preserve"> </w:t>
+      </w:r>
+      <w:r>
+        <w:t xml:space="preserve">experimentally determined to be the approximate minimum number of frames required for the </w:t>
+      </w:r>
+      <w:r>
+        <w:t>monitor values</w:t>
+      </w:r>
+      <w:r>
+        <w:t xml:space="preserve"> to reach steady state. </w:t>
+      </w:r>
+    </w:p>
+  </w:footnote>
+  <w:footnote w:id="7">
+    <w:p>
+      <w:pPr>
+        <w:pStyle w:val="FootnoteText"/>
+      </w:pPr>
+      <w:r>
+        <w:rPr>
+          <w:rStyle w:val="FootnoteReference"/>
+        </w:rPr>
+        <w:footnoteRef/>
+      </w:r>
+      <w:r>
+        <w:t xml:space="preserve"> In FDTD, a time step is defined as the ration of c to the minimum source wavelength, where c is assumed to be 1. </w:t>
+      </w:r>
+    </w:p>
+  </w:footnote>
+  <w:footnote w:id="8">
+    <w:p>
+      <w:pPr>
+        <w:pStyle w:val="FootnoteText"/>
+      </w:pPr>
+      <w:r>
+        <w:rPr>
+          <w:rStyle w:val="FootnoteReference"/>
+        </w:rPr>
+        <w:footnoteRef/>
+      </w:r>
+      <w:r>
+        <w:t xml:space="preserve"> The resolution of the domain in this case is nm per square Yee cell.</w:t>
+      </w:r>
+    </w:p>
+  </w:footnote>
+  <w:footnote w:id="9">
+    <w:p>
+      <w:pPr>
+        <w:pStyle w:val="FootnoteText"/>
+      </w:pPr>
+      <w:r>
+        <w:rPr>
+          <w:rStyle w:val="FootnoteReference"/>
+        </w:rPr>
+        <w:footnoteRef/>
+      </w:r>
+      <w:r>
+        <w:t xml:space="preserve"> The Yee cell size is 10% of the rod diameter, or </w:t>
+      </w:r>
+      <w:r>
+        <w:t xml:space="preserve">48nm. </w:t>
+      </w:r>
+    </w:p>
+  </w:footnote>
+  <w:footnote w:id="10">
+    <w:p>
+      <w:pPr>
+        <w:pStyle w:val="FootnoteText"/>
+      </w:pPr>
+      <w:r>
+        <w:rPr>
+          <w:rStyle w:val="FootnoteReference"/>
+        </w:rPr>
+        <w:footnoteRef/>
+      </w:r>
+      <w:r>
+        <w:t xml:space="preserve"> Given the wavelength sweep step of 72nm, this value could be 1266+-72nm. </w:t>
       </w:r>
     </w:p>
   </w:footnote>
@@ -2648,6 +3812,95 @@
       </w:pPr>
     </w:lvl>
   </w:abstractNum>
+  <w:abstractNum w:abstractNumId="6" w15:restartNumberingAfterBreak="0">
+    <w:nsid w:val="774D0EF2"/>
+    <w:multiLevelType w:val="hybridMultilevel"/>
+    <w:tmpl w:val="37FAD070"/>
+    <w:lvl w:ilvl="0" w:tplc="4A84FD62">
+      <w:start w:val="1"/>
+      <w:numFmt w:val="decimal"/>
+      <w:lvlText w:val="%1."/>
+      <w:lvlJc w:val="left"/>
+      <w:pPr>
+        <w:ind w:left="720" w:hanging="360"/>
+      </w:pPr>
+      <w:rPr>
+        <w:rFonts w:hint="default"/>
+      </w:rPr>
+    </w:lvl>
+    <w:lvl w:ilvl="1" w:tplc="04090019" w:tentative="1">
+      <w:start w:val="1"/>
+      <w:numFmt w:val="lowerLetter"/>
+      <w:lvlText w:val="%2."/>
+      <w:lvlJc w:val="left"/>
+      <w:pPr>
+        <w:ind w:left="1440" w:hanging="360"/>
+      </w:pPr>
+    </w:lvl>
+    <w:lvl w:ilvl="2" w:tplc="0409001B" w:tentative="1">
+      <w:start w:val="1"/>
+      <w:numFmt w:val="lowerRoman"/>
+      <w:lvlText w:val="%3."/>
+      <w:lvlJc w:val="right"/>
+      <w:pPr>
+        <w:ind w:left="2160" w:hanging="180"/>
+      </w:pPr>
+    </w:lvl>
+    <w:lvl w:ilvl="3" w:tplc="0409000F" w:tentative="1">
+      <w:start w:val="1"/>
+      <w:numFmt w:val="decimal"/>
+      <w:lvlText w:val="%4."/>
+      <w:lvlJc w:val="left"/>
+      <w:pPr>
+        <w:ind w:left="2880" w:hanging="360"/>
+      </w:pPr>
+    </w:lvl>
+    <w:lvl w:ilvl="4" w:tplc="04090019" w:tentative="1">
+      <w:start w:val="1"/>
+      <w:numFmt w:val="lowerLetter"/>
+      <w:lvlText w:val="%5."/>
+      <w:lvlJc w:val="left"/>
+      <w:pPr>
+        <w:ind w:left="3600" w:hanging="360"/>
+      </w:pPr>
+    </w:lvl>
+    <w:lvl w:ilvl="5" w:tplc="0409001B" w:tentative="1">
+      <w:start w:val="1"/>
+      <w:numFmt w:val="lowerRoman"/>
+      <w:lvlText w:val="%6."/>
+      <w:lvlJc w:val="right"/>
+      <w:pPr>
+        <w:ind w:left="4320" w:hanging="180"/>
+      </w:pPr>
+    </w:lvl>
+    <w:lvl w:ilvl="6" w:tplc="0409000F" w:tentative="1">
+      <w:start w:val="1"/>
+      <w:numFmt w:val="decimal"/>
+      <w:lvlText w:val="%7."/>
+      <w:lvlJc w:val="left"/>
+      <w:pPr>
+        <w:ind w:left="5040" w:hanging="360"/>
+      </w:pPr>
+    </w:lvl>
+    <w:lvl w:ilvl="7" w:tplc="04090019" w:tentative="1">
+      <w:start w:val="1"/>
+      <w:numFmt w:val="lowerLetter"/>
+      <w:lvlText w:val="%8."/>
+      <w:lvlJc w:val="left"/>
+      <w:pPr>
+        <w:ind w:left="5760" w:hanging="360"/>
+      </w:pPr>
+    </w:lvl>
+    <w:lvl w:ilvl="8" w:tplc="0409001B" w:tentative="1">
+      <w:start w:val="1"/>
+      <w:numFmt w:val="lowerRoman"/>
+      <w:lvlText w:val="%9."/>
+      <w:lvlJc w:val="right"/>
+      <w:pPr>
+        <w:ind w:left="6480" w:hanging="180"/>
+      </w:pPr>
+    </w:lvl>
+  </w:abstractNum>
   <w:num w:numId="1" w16cid:durableId="1583372739">
     <w:abstractNumId w:val="4"/>
   </w:num>
@@ -2665,6 +3918,9 @@
   </w:num>
   <w:num w:numId="6" w16cid:durableId="1726106388">
     <w:abstractNumId w:val="3"/>
+  </w:num>
+  <w:num w:numId="7" w16cid:durableId="1871839405">
+    <w:abstractNumId w:val="6"/>
   </w:num>
 </w:numbering>
 </file>
@@ -3234,7 +4490,120 @@
       <w:vertAlign w:val="superscript"/>
     </w:rPr>
   </w:style>
+  <w:style w:type="paragraph" w:styleId="Caption">
+    <w:name w:val="caption"/>
+    <w:basedOn w:val="Normal"/>
+    <w:next w:val="Normal"/>
+    <w:uiPriority w:val="35"/>
+    <w:unhideWhenUsed/>
+    <w:qFormat/>
+    <w:rsid w:val="003F3E99"/>
+    <w:pPr>
+      <w:spacing w:line="240" w:lineRule="auto"/>
+    </w:pPr>
+    <w:rPr>
+      <w:i/>
+      <w:iCs/>
+      <w:color w:val="1F497D" w:themeColor="text2"/>
+      <w:sz w:val="18"/>
+      <w:szCs w:val="18"/>
+    </w:rPr>
+  </w:style>
+  <w:style w:type="paragraph" w:styleId="EndnoteText">
+    <w:name w:val="endnote text"/>
+    <w:basedOn w:val="Normal"/>
+    <w:link w:val="EndnoteTextChar"/>
+    <w:uiPriority w:val="99"/>
+    <w:semiHidden/>
+    <w:unhideWhenUsed/>
+    <w:rsid w:val="00E72437"/>
+    <w:pPr>
+      <w:spacing w:after="0" w:line="240" w:lineRule="auto"/>
+    </w:pPr>
+    <w:rPr>
+      <w:sz w:val="20"/>
+      <w:szCs w:val="20"/>
+    </w:rPr>
+  </w:style>
+  <w:style w:type="character" w:customStyle="1" w:styleId="EndnoteTextChar">
+    <w:name w:val="Endnote Text Char"/>
+    <w:basedOn w:val="DefaultParagraphFont"/>
+    <w:link w:val="EndnoteText"/>
+    <w:uiPriority w:val="99"/>
+    <w:semiHidden/>
+    <w:rsid w:val="00E72437"/>
+    <w:rPr>
+      <w:rFonts w:ascii="Cambria Math" w:hAnsi="Cambria Math" w:cs="Times New Roman"/>
+      <w:sz w:val="20"/>
+      <w:szCs w:val="20"/>
+    </w:rPr>
+  </w:style>
+  <w:style w:type="character" w:styleId="EndnoteReference">
+    <w:name w:val="endnote reference"/>
+    <w:basedOn w:val="DefaultParagraphFont"/>
+    <w:uiPriority w:val="99"/>
+    <w:semiHidden/>
+    <w:unhideWhenUsed/>
+    <w:rsid w:val="00E72437"/>
+    <w:rPr>
+      <w:vertAlign w:val="superscript"/>
+    </w:rPr>
+  </w:style>
 </w:styles>
+</file>
+
+<file path=word/ink/ink1.xml><?xml version="1.0" encoding="utf-8"?>
+<inkml:ink xmlns:inkml="http://www.w3.org/2003/InkML">
+  <inkml:definitions>
+    <inkml:context xml:id="ctx0">
+      <inkml:inkSource xml:id="inkSrc0">
+        <inkml:traceFormat>
+          <inkml:channel name="X" type="integer" min="-2.14748E9" max="2.14748E9" units="cm"/>
+          <inkml:channel name="Y" type="integer" min="-2.14748E9" max="2.14748E9" units="cm"/>
+          <inkml:channel name="F" type="integer" max="32767" units="dev"/>
+        </inkml:traceFormat>
+        <inkml:channelProperties>
+          <inkml:channelProperty channel="X" name="resolution" value="1000" units="1/cm"/>
+          <inkml:channelProperty channel="Y" name="resolution" value="1000" units="1/cm"/>
+          <inkml:channelProperty channel="F" name="resolution" value="0" units="1/dev"/>
+        </inkml:channelProperties>
+      </inkml:inkSource>
+      <inkml:timestamp xml:id="ts0" timeString="2022-07-02T21:24:30.901"/>
+    </inkml:context>
+    <inkml:brush xml:id="br0">
+      <inkml:brushProperty name="width" value="0.05" units="cm"/>
+      <inkml:brushProperty name="height" value="0.05" units="cm"/>
+    </inkml:brush>
+  </inkml:definitions>
+  <inkml:trace contextRef="#ctx0" brushRef="#br0">0 0 24575,'0'0'0</inkml:trace>
+</inkml:ink>
+</file>
+
+<file path=word/ink/ink2.xml><?xml version="1.0" encoding="utf-8"?>
+<inkml:ink xmlns:inkml="http://www.w3.org/2003/InkML">
+  <inkml:definitions>
+    <inkml:context xml:id="ctx0">
+      <inkml:inkSource xml:id="inkSrc0">
+        <inkml:traceFormat>
+          <inkml:channel name="X" type="integer" min="-2.14748E9" max="2.14748E9" units="cm"/>
+          <inkml:channel name="Y" type="integer" min="-2.14748E9" max="2.14748E9" units="cm"/>
+          <inkml:channel name="F" type="integer" max="32767" units="dev"/>
+        </inkml:traceFormat>
+        <inkml:channelProperties>
+          <inkml:channelProperty channel="X" name="resolution" value="1000" units="1/cm"/>
+          <inkml:channelProperty channel="Y" name="resolution" value="1000" units="1/cm"/>
+          <inkml:channelProperty channel="F" name="resolution" value="0" units="1/dev"/>
+        </inkml:channelProperties>
+      </inkml:inkSource>
+      <inkml:timestamp xml:id="ts0" timeString="2022-07-02T21:24:33.109"/>
+    </inkml:context>
+    <inkml:brush xml:id="br0">
+      <inkml:brushProperty name="width" value="0.05" units="cm"/>
+      <inkml:brushProperty name="height" value="0.05" units="cm"/>
+    </inkml:brush>
+  </inkml:definitions>
+  <inkml:trace contextRef="#ctx0" brushRef="#br0">0 0 24575,'0'0'0</inkml:trace>
+</inkml:ink>
 </file>
 
 <file path=word/theme/theme1.xml><?xml version="1.0" encoding="utf-8"?>

</xml_diff>

<commit_message>
Added vein lattice to simulator. More text changes to the paper.
</commit_message>
<xml_diff>
--- a/files/LivelyPaperDraft.docx
+++ b/files/LivelyPaperDraft.docx
@@ -1201,7 +1201,7 @@
           </mc:Choice>
           <mc:Fallback>
             <w:pict>
-              <v:shapetype w14:anchorId="3D0D1528" id="_x0000_t75" coordsize="21600,21600" o:spt="75" o:preferrelative="t" path="m@4@5l@4@11@9@11@9@5xe" filled="f" stroked="f">
+              <v:shapetype w14:anchorId="38910366" id="_x0000_t75" coordsize="21600,21600" o:spt="75" o:preferrelative="t" path="m@4@5l@4@11@9@11@9@5xe" filled="f" stroked="f">
                 <v:stroke joinstyle="miter"/>
                 <v:formulas>
                   <v:f eqn="if lineDrawn pixelLineWidth 0"/>
@@ -1702,7 +1702,7 @@
           </mc:Choice>
           <mc:Fallback>
             <w:pict>
-              <v:shape w14:anchorId="3824001C" id="Ink 7" o:spid="_x0000_s1026" type="#_x0000_t75" style="position:absolute;margin-left:-54.35pt;margin-top:125.95pt;width:1.45pt;height:1.45pt;z-index:251660288;visibility:visible;mso-wrap-style:square;mso-wrap-distance-left:9pt;mso-wrap-distance-top:0;mso-wrap-distance-right:9pt;mso-wrap-distance-bottom:0;mso-position-horizontal:absolute;mso-position-horizontal-relative:text;mso-position-vertical:absolute;mso-position-vertical-relative:text" o:gfxdata="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">
+              <v:shape w14:anchorId="41DF0098" id="Ink 7" o:spid="_x0000_s1026" type="#_x0000_t75" style="position:absolute;margin-left:-54.35pt;margin-top:125.95pt;width:1.45pt;height:1.45pt;z-index:251660288;visibility:visible;mso-wrap-style:square;mso-wrap-distance-left:9pt;mso-wrap-distance-top:0;mso-wrap-distance-right:9pt;mso-wrap-distance-bottom:0;mso-position-horizontal:absolute;mso-position-horizontal-relative:text;mso-position-vertical:absolute;mso-position-vertical-relative:text" o:gfxdata="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">
                 <v:imagedata r:id="rId11" o:title=""/>
                 <o:lock v:ext="edit" rotation="t" aspectratio="f"/>
               </v:shape>
@@ -2288,6 +2288,9 @@
       <w:r>
         <w:t xml:space="preserve"> A square lattice of cylindrical rods</w:t>
       </w:r>
+      <w:r>
+        <w:t>. a=1.2um. r=0.24um.</w:t>
+      </w:r>
     </w:p>
     <w:p>
       <w:pPr>
@@ -2510,7 +2513,43 @@
           <w:sz w:val="23"/>
           <w:szCs w:val="23"/>
         </w:rPr>
-        <w:t xml:space="preserve">st is the minimum RMS value indicating maximum confinement. </w:t>
+        <w:t xml:space="preserve">st is the minimum </w:t>
+      </w:r>
+      <w:r>
+        <w:rPr>
+          <w:rFonts w:ascii="Times New Roman" w:hAnsi="Times New Roman"/>
+          <w:bCs/>
+          <w:sz w:val="23"/>
+          <w:szCs w:val="23"/>
+        </w:rPr>
+        <w:t>monitor sum</w:t>
+      </w:r>
+      <w:r>
+        <w:rPr>
+          <w:rFonts w:ascii="Times New Roman" w:hAnsi="Times New Roman"/>
+          <w:bCs/>
+          <w:sz w:val="23"/>
+          <w:szCs w:val="23"/>
+        </w:rPr>
+        <w:t xml:space="preserve"> indicating maximum </w:t>
+      </w:r>
+      <w:r>
+        <w:rPr>
+          <w:rFonts w:ascii="Times New Roman" w:hAnsi="Times New Roman"/>
+          <w:bCs/>
+          <w:sz w:val="23"/>
+          <w:szCs w:val="23"/>
+        </w:rPr>
+        <w:t>confinement or resonance</w:t>
+      </w:r>
+      <w:r>
+        <w:rPr>
+          <w:rFonts w:ascii="Times New Roman" w:hAnsi="Times New Roman"/>
+          <w:bCs/>
+          <w:sz w:val="23"/>
+          <w:szCs w:val="23"/>
+        </w:rPr>
+        <w:t xml:space="preserve">. </w:t>
       </w:r>
       <w:r>
         <w:rPr>
@@ -2557,7 +2596,16 @@
           <w:sz w:val="23"/>
           <w:szCs w:val="23"/>
         </w:rPr>
-        <w:t>This yielded the following E-field (</w:t>
+        <w:t xml:space="preserve">Figure 6 shows </w:t>
+      </w:r>
+      <w:r>
+        <w:rPr>
+          <w:rFonts w:ascii="Times New Roman" w:hAnsi="Times New Roman"/>
+          <w:bCs/>
+          <w:sz w:val="23"/>
+          <w:szCs w:val="23"/>
+        </w:rPr>
+        <w:t xml:space="preserve">the </w:t>
       </w:r>
       <w:proofErr w:type="spellStart"/>
       <w:r>
@@ -2577,22 +2625,556 @@
           <w:sz w:val="23"/>
           <w:szCs w:val="23"/>
         </w:rPr>
-        <w:t>) distribution:</w:t>
-      </w:r>
-    </w:p>
-    <w:p>
-      <w:pPr>
-        <w:pStyle w:val="ListParagraph"/>
-        <w:spacing w:after="0" w:line="240" w:lineRule="auto"/>
-        <w:jc w:val="both"/>
-        <w:rPr>
-          <w:rFonts w:ascii="Times New Roman" w:hAnsi="Times New Roman"/>
-          <w:b/>
-          <w:sz w:val="23"/>
-          <w:szCs w:val="23"/>
-        </w:rPr>
-      </w:pPr>
-    </w:p>
+        <w:t xml:space="preserve"> </w:t>
+      </w:r>
+      <w:r>
+        <w:rPr>
+          <w:rFonts w:ascii="Times New Roman" w:hAnsi="Times New Roman"/>
+          <w:bCs/>
+          <w:sz w:val="23"/>
+          <w:szCs w:val="23"/>
+        </w:rPr>
+        <w:t>E-field</w:t>
+      </w:r>
+      <w:r>
+        <w:rPr>
+          <w:rFonts w:ascii="Times New Roman" w:hAnsi="Times New Roman"/>
+          <w:bCs/>
+          <w:sz w:val="23"/>
+          <w:szCs w:val="23"/>
+        </w:rPr>
+        <w:t xml:space="preserve"> distribution</w:t>
+      </w:r>
+      <w:r>
+        <w:rPr>
+          <w:rFonts w:ascii="Times New Roman" w:hAnsi="Times New Roman"/>
+          <w:bCs/>
+          <w:sz w:val="23"/>
+          <w:szCs w:val="23"/>
+        </w:rPr>
+        <w:t>.</w:t>
+      </w:r>
+    </w:p>
+    <w:p>
+      <w:pPr>
+        <w:keepNext/>
+      </w:pPr>
+      <w:r>
+        <w:drawing>
+          <wp:inline distT="0" distB="0" distL="0" distR="0" wp14:anchorId="0F7C87D0" wp14:editId="7D446F15">
+            <wp:extent cx="2743200" cy="2660650"/>
+            <wp:effectExtent l="0" t="0" r="0" b="0"/>
+            <wp:docPr id="21" name="Picture 21"/>
+            <wp:cNvGraphicFramePr>
+              <a:graphicFrameLocks xmlns:a="http://schemas.openxmlformats.org/drawingml/2006/main" noChangeAspect="1"/>
+            </wp:cNvGraphicFramePr>
+            <a:graphic xmlns:a="http://schemas.openxmlformats.org/drawingml/2006/main">
+              <a:graphicData uri="http://schemas.openxmlformats.org/drawingml/2006/picture">
+                <pic:pic xmlns:pic="http://schemas.openxmlformats.org/drawingml/2006/picture">
+                  <pic:nvPicPr>
+                    <pic:cNvPr id="1" name=""/>
+                    <pic:cNvPicPr/>
+                  </pic:nvPicPr>
+                  <pic:blipFill>
+                    <a:blip r:embed="rId18"/>
+                    <a:stretch>
+                      <a:fillRect/>
+                    </a:stretch>
+                  </pic:blipFill>
+                  <pic:spPr>
+                    <a:xfrm>
+                      <a:off x="0" y="0"/>
+                      <a:ext cx="2743200" cy="2660650"/>
+                    </a:xfrm>
+                    <a:prstGeom prst="rect">
+                      <a:avLst/>
+                    </a:prstGeom>
+                  </pic:spPr>
+                </pic:pic>
+              </a:graphicData>
+            </a:graphic>
+          </wp:inline>
+        </w:drawing>
+      </w:r>
+    </w:p>
+    <w:p>
+      <w:pPr>
+        <w:pStyle w:val="Caption"/>
+        <w:rPr>
+          <w:rFonts w:ascii="Times New Roman" w:hAnsi="Times New Roman"/>
+          <w:bCs/>
+          <w:sz w:val="23"/>
+          <w:szCs w:val="23"/>
+        </w:rPr>
+      </w:pPr>
+      <w:r>
+        <w:t xml:space="preserve">Figure </w:t>
+      </w:r>
+      <w:r>
+        <w:fldChar w:fldCharType="begin"/>
+      </w:r>
+      <w:r>
+        <w:instrText xml:space="preserve"> SEQ Figure \* ARABIC </w:instrText>
+      </w:r>
+      <w:r>
+        <w:fldChar w:fldCharType="separate"/>
+      </w:r>
+      <w:r>
+        <w:rPr>
+          <w:noProof/>
+        </w:rPr>
+        <w:t>6</w:t>
+      </w:r>
+      <w:r>
+        <w:fldChar w:fldCharType="end"/>
+      </w:r>
+      <w:r>
+        <w:t xml:space="preserve"> </w:t>
+      </w:r>
+      <w:proofErr w:type="spellStart"/>
+      <w:r>
+        <w:t>Ez</w:t>
+      </w:r>
+      <w:proofErr w:type="spellEnd"/>
+      <w:r>
+        <w:t xml:space="preserve"> field for square rod array</w:t>
+      </w:r>
+    </w:p>
+    <w:p>
+      <w:r>
+        <w:t xml:space="preserve">The bright area at the center of the field plot indicates a high-magnitude </w:t>
+      </w:r>
+      <w:proofErr w:type="spellStart"/>
+      <w:r>
+        <w:t>Ez</w:t>
+      </w:r>
+      <w:proofErr w:type="spellEnd"/>
+      <w:r>
+        <w:t xml:space="preserve"> value. The wave remains confined within </w:t>
+      </w:r>
+      <w:r>
+        <w:t xml:space="preserve">the array. </w:t>
+      </w:r>
+    </w:p>
+    <w:p>
+      <w:r>
+        <w:lastRenderedPageBreak/>
+        <w:t>For comparison, the same experiment was run with a missing rod adjacent to the source position</w:t>
+      </w:r>
+      <w:r>
+        <w:t>. The</w:t>
+      </w:r>
+      <w:r>
+        <w:t xml:space="preserve"> </w:t>
+      </w:r>
+      <w:proofErr w:type="spellStart"/>
+      <w:r>
+        <w:t>lattice</w:t>
+      </w:r>
+      <w:r>
+        <w:t xml:space="preserve"> i</w:t>
+      </w:r>
+      <w:proofErr w:type="spellEnd"/>
+      <w:r>
+        <w:t xml:space="preserve">s indicated in Figure 7. </w:t>
+      </w:r>
+    </w:p>
+    <w:p>
+      <w:pPr>
+        <w:keepNext/>
+      </w:pPr>
+      <w:r>
+        <w:drawing>
+          <wp:inline distT="0" distB="0" distL="0" distR="0" wp14:anchorId="406DC5DE" wp14:editId="3689E778">
+            <wp:extent cx="2743200" cy="2689860"/>
+            <wp:effectExtent l="0" t="0" r="0" b="0"/>
+            <wp:docPr id="22" name="Picture 22"/>
+            <wp:cNvGraphicFramePr>
+              <a:graphicFrameLocks xmlns:a="http://schemas.openxmlformats.org/drawingml/2006/main" noChangeAspect="1"/>
+            </wp:cNvGraphicFramePr>
+            <a:graphic xmlns:a="http://schemas.openxmlformats.org/drawingml/2006/main">
+              <a:graphicData uri="http://schemas.openxmlformats.org/drawingml/2006/picture">
+                <pic:pic xmlns:pic="http://schemas.openxmlformats.org/drawingml/2006/picture">
+                  <pic:nvPicPr>
+                    <pic:cNvPr id="1" name=""/>
+                    <pic:cNvPicPr/>
+                  </pic:nvPicPr>
+                  <pic:blipFill>
+                    <a:blip r:embed="rId19"/>
+                    <a:stretch>
+                      <a:fillRect/>
+                    </a:stretch>
+                  </pic:blipFill>
+                  <pic:spPr>
+                    <a:xfrm>
+                      <a:off x="0" y="0"/>
+                      <a:ext cx="2743200" cy="2689860"/>
+                    </a:xfrm>
+                    <a:prstGeom prst="rect">
+                      <a:avLst/>
+                    </a:prstGeom>
+                  </pic:spPr>
+                </pic:pic>
+              </a:graphicData>
+            </a:graphic>
+          </wp:inline>
+        </w:drawing>
+      </w:r>
+    </w:p>
+    <w:p>
+      <w:pPr>
+        <w:pStyle w:val="Caption"/>
+      </w:pPr>
+      <w:r>
+        <w:t xml:space="preserve">Figure </w:t>
+      </w:r>
+      <w:r>
+        <w:fldChar w:fldCharType="begin"/>
+      </w:r>
+      <w:r>
+        <w:instrText xml:space="preserve"> SEQ Figure \* ARABIC </w:instrText>
+      </w:r>
+      <w:r>
+        <w:fldChar w:fldCharType="separate"/>
+      </w:r>
+      <w:r>
+        <w:rPr>
+          <w:noProof/>
+        </w:rPr>
+        <w:t>7</w:t>
+      </w:r>
+      <w:r>
+        <w:fldChar w:fldCharType="end"/>
+      </w:r>
+      <w:r>
+        <w:t xml:space="preserve"> Rod lattice with missing rod defect</w:t>
+      </w:r>
+    </w:p>
+    <w:p>
+      <w:r>
+        <w:t xml:space="preserve">Note the missing rod at the center of the field. The same lattice was tested against the resonant wavelength of 1266nm. </w:t>
+      </w:r>
+      <w:r>
+        <w:t xml:space="preserve">The resulting </w:t>
+      </w:r>
+      <w:proofErr w:type="spellStart"/>
+      <w:r>
+        <w:t>Ez</w:t>
+      </w:r>
+      <w:proofErr w:type="spellEnd"/>
+      <w:r>
+        <w:t xml:space="preserve"> field is portrayed in Figure 8.</w:t>
+      </w:r>
+    </w:p>
+    <w:p>
+      <w:pPr>
+        <w:keepNext/>
+      </w:pPr>
+      <w:r>
+        <w:drawing>
+          <wp:inline distT="0" distB="0" distL="0" distR="0" wp14:anchorId="64B95DA0" wp14:editId="5A2A6D24">
+            <wp:extent cx="2743200" cy="2765425"/>
+            <wp:effectExtent l="0" t="0" r="0" b="0"/>
+            <wp:docPr id="23" name="Picture 23"/>
+            <wp:cNvGraphicFramePr>
+              <a:graphicFrameLocks xmlns:a="http://schemas.openxmlformats.org/drawingml/2006/main" noChangeAspect="1"/>
+            </wp:cNvGraphicFramePr>
+            <a:graphic xmlns:a="http://schemas.openxmlformats.org/drawingml/2006/main">
+              <a:graphicData uri="http://schemas.openxmlformats.org/drawingml/2006/picture">
+                <pic:pic xmlns:pic="http://schemas.openxmlformats.org/drawingml/2006/picture">
+                  <pic:nvPicPr>
+                    <pic:cNvPr id="1" name=""/>
+                    <pic:cNvPicPr/>
+                  </pic:nvPicPr>
+                  <pic:blipFill>
+                    <a:blip r:embed="rId20"/>
+                    <a:stretch>
+                      <a:fillRect/>
+                    </a:stretch>
+                  </pic:blipFill>
+                  <pic:spPr>
+                    <a:xfrm>
+                      <a:off x="0" y="0"/>
+                      <a:ext cx="2743200" cy="2765425"/>
+                    </a:xfrm>
+                    <a:prstGeom prst="rect">
+                      <a:avLst/>
+                    </a:prstGeom>
+                  </pic:spPr>
+                </pic:pic>
+              </a:graphicData>
+            </a:graphic>
+          </wp:inline>
+        </w:drawing>
+      </w:r>
+    </w:p>
+    <w:p>
+      <w:pPr>
+        <w:pStyle w:val="Caption"/>
+      </w:pPr>
+      <w:r>
+        <w:t xml:space="preserve">Figure </w:t>
+      </w:r>
+      <w:r>
+        <w:fldChar w:fldCharType="begin"/>
+      </w:r>
+      <w:r>
+        <w:instrText xml:space="preserve"> SEQ Figure \* ARABIC </w:instrText>
+      </w:r>
+      <w:r>
+        <w:fldChar w:fldCharType="separate"/>
+      </w:r>
+      <w:r>
+        <w:rPr>
+          <w:noProof/>
+        </w:rPr>
+        <w:t>8</w:t>
+      </w:r>
+      <w:r>
+        <w:fldChar w:fldCharType="end"/>
+      </w:r>
+      <w:r>
+        <w:t xml:space="preserve"> </w:t>
+      </w:r>
+      <w:proofErr w:type="spellStart"/>
+      <w:r>
+        <w:t>TMz</w:t>
+      </w:r>
+      <w:proofErr w:type="spellEnd"/>
+      <w:r>
+        <w:t xml:space="preserve"> </w:t>
+      </w:r>
+      <w:proofErr w:type="spellStart"/>
+      <w:r>
+        <w:t>Ez</w:t>
+      </w:r>
+      <w:proofErr w:type="spellEnd"/>
+      <w:r>
+        <w:t xml:space="preserve"> field - </w:t>
+      </w:r>
+      <w:proofErr w:type="gramStart"/>
+      <w:r>
+        <w:t>Square</w:t>
+      </w:r>
+      <w:proofErr w:type="gramEnd"/>
+      <w:r>
+        <w:t xml:space="preserve"> lattice after 4000 frames</w:t>
+      </w:r>
+    </w:p>
+    <w:p>
+      <w:r>
+        <w:t xml:space="preserve">Note the field asymmetry. This is due to the source location being slightly offset relative to the missing rod. This defect creates a resonant cavity which allows the wave to bounce within the empty space. The crystal itself still contains the wave just as in the version without the defect, but allows for some interesting things to happen in the interior. </w:t>
+      </w:r>
+    </w:p>
+    <w:p>
+      <w:r>
+        <w:t xml:space="preserve">The results of the perfect array and array with defect are shown in Figure </w:t>
+      </w:r>
+      <w:r>
+        <w:t>9</w:t>
+      </w:r>
+      <w:r>
+        <w:t>.</w:t>
+      </w:r>
+    </w:p>
+    <w:p>
+      <w:pPr>
+        <w:keepNext/>
+      </w:pPr>
+      <w:r>
+        <w:drawing>
+          <wp:inline distT="0" distB="0" distL="0" distR="0" wp14:anchorId="29EB7F09" wp14:editId="6FD57DF1">
+            <wp:extent cx="2743200" cy="1731645"/>
+            <wp:effectExtent l="0" t="0" r="0" b="0"/>
+            <wp:docPr id="26" name="Picture 26"/>
+            <wp:cNvGraphicFramePr>
+              <a:graphicFrameLocks xmlns:a="http://schemas.openxmlformats.org/drawingml/2006/main" noChangeAspect="1"/>
+            </wp:cNvGraphicFramePr>
+            <a:graphic xmlns:a="http://schemas.openxmlformats.org/drawingml/2006/main">
+              <a:graphicData uri="http://schemas.openxmlformats.org/drawingml/2006/picture">
+                <pic:pic xmlns:pic="http://schemas.openxmlformats.org/drawingml/2006/picture">
+                  <pic:nvPicPr>
+                    <pic:cNvPr id="1" name=""/>
+                    <pic:cNvPicPr/>
+                  </pic:nvPicPr>
+                  <pic:blipFill>
+                    <a:blip r:embed="rId21"/>
+                    <a:stretch>
+                      <a:fillRect/>
+                    </a:stretch>
+                  </pic:blipFill>
+                  <pic:spPr>
+                    <a:xfrm>
+                      <a:off x="0" y="0"/>
+                      <a:ext cx="2743200" cy="1731645"/>
+                    </a:xfrm>
+                    <a:prstGeom prst="rect">
+                      <a:avLst/>
+                    </a:prstGeom>
+                  </pic:spPr>
+                </pic:pic>
+              </a:graphicData>
+            </a:graphic>
+          </wp:inline>
+        </w:drawing>
+      </w:r>
+    </w:p>
+    <w:p>
+      <w:pPr>
+        <w:pStyle w:val="Caption"/>
+      </w:pPr>
+      <w:r>
+        <w:t xml:space="preserve">Figure </w:t>
+      </w:r>
+      <w:r>
+        <w:fldChar w:fldCharType="begin"/>
+      </w:r>
+      <w:r>
+        <w:instrText xml:space="preserve"> SEQ Figure \* ARABIC </w:instrText>
+      </w:r>
+      <w:r>
+        <w:fldChar w:fldCharType="separate"/>
+      </w:r>
+      <w:r>
+        <w:rPr>
+          <w:noProof/>
+        </w:rPr>
+        <w:t>9</w:t>
+      </w:r>
+      <w:r>
+        <w:fldChar w:fldCharType="end"/>
+      </w:r>
+      <w:r>
+        <w:t xml:space="preserve"> Rod lattice power output - defect vs non-defect</w:t>
+      </w:r>
+    </w:p>
+    <w:p>
+      <w:r>
+        <w:t xml:space="preserve">Note that both versions have approximately equal resonant wavelengths, the most interesting of which occurs at approximately 1266nm. </w:t>
+      </w:r>
+      <w:r>
+        <w:t xml:space="preserve">Differences in the peak power at different wavelengths may be accounted for by the directionality of the source waves. This is due to the offset source position relative to the rod lattice. In the defect-free experiment, the source was perfectly centered between a square of four rods. In the defect experiment, a single rod was removed, leaving the source slightly off-centered relative to the lattice.  </w:t>
+      </w:r>
+    </w:p>
+    <w:p>
+      <w:r>
+        <w:t xml:space="preserve">These experiments indicate that the simulator correctly models wave confinement and may be used to identify resonant values given a lattice definition and a range of wavelengths. </w:t>
+      </w:r>
+    </w:p>
+    <w:p>
+      <w:r>
+        <w:lastRenderedPageBreak/>
+        <w:t xml:space="preserve">For the final experiment, </w:t>
+      </w:r>
+      <w:r>
+        <w:t xml:space="preserve">a square lattice of veins was analyzed. </w:t>
+      </w:r>
+      <w:r>
+        <w:t xml:space="preserve">A square lattice of veins where a = 1.2µm, r=0.2a, and </w:t>
+      </w:r>
+      <w:proofErr w:type="spellStart"/>
+      <w:r>
+        <w:t>epsr</w:t>
+      </w:r>
+      <w:proofErr w:type="spellEnd"/>
+      <w:r>
+        <w:t xml:space="preserve"> = 8.9</w:t>
+      </w:r>
+      <w:r>
+        <w:t xml:space="preserve">. </w:t>
+      </w:r>
+    </w:p>
+    <w:p>
+      <w:pPr>
+        <w:keepNext/>
+      </w:pPr>
+      <w:r>
+        <w:rPr>
+          <w:noProof/>
+        </w:rPr>
+        <w:drawing>
+          <wp:inline distT="0" distB="0" distL="0" distR="0" wp14:anchorId="57EBF6E1" wp14:editId="126B0BFA">
+            <wp:extent cx="2488499" cy="2905125"/>
+            <wp:effectExtent l="0" t="0" r="0" b="0"/>
+            <wp:docPr id="1748416973" name="Picture 1748416973"/>
+            <wp:cNvGraphicFramePr>
+              <a:graphicFrameLocks xmlns:a="http://schemas.openxmlformats.org/drawingml/2006/main" noChangeAspect="1"/>
+            </wp:cNvGraphicFramePr>
+            <a:graphic xmlns:a="http://schemas.openxmlformats.org/drawingml/2006/main">
+              <a:graphicData uri="http://schemas.openxmlformats.org/drawingml/2006/picture">
+                <pic:pic xmlns:pic="http://schemas.openxmlformats.org/drawingml/2006/picture">
+                  <pic:nvPicPr>
+                    <pic:cNvPr id="0" name=""/>
+                    <pic:cNvPicPr/>
+                  </pic:nvPicPr>
+                  <pic:blipFill>
+                    <a:blip r:embed="rId22">
+                      <a:extLst>
+                        <a:ext uri="{28A0092B-C50C-407E-A947-70E740481C1C}">
+                          <a14:useLocalDpi xmlns:a14="http://schemas.microsoft.com/office/drawing/2010/main" val="0"/>
+                        </a:ext>
+                      </a:extLst>
+                    </a:blip>
+                    <a:stretch>
+                      <a:fillRect/>
+                    </a:stretch>
+                  </pic:blipFill>
+                  <pic:spPr>
+                    <a:xfrm>
+                      <a:off x="0" y="0"/>
+                      <a:ext cx="2488499" cy="2905125"/>
+                    </a:xfrm>
+                    <a:prstGeom prst="rect">
+                      <a:avLst/>
+                    </a:prstGeom>
+                  </pic:spPr>
+                </pic:pic>
+              </a:graphicData>
+            </a:graphic>
+          </wp:inline>
+        </w:drawing>
+      </w:r>
+    </w:p>
+    <w:p>
+      <w:pPr>
+        <w:pStyle w:val="Caption"/>
+      </w:pPr>
+      <w:r>
+        <w:t xml:space="preserve">Figure </w:t>
+      </w:r>
+      <w:r>
+        <w:fldChar w:fldCharType="begin"/>
+      </w:r>
+      <w:r>
+        <w:instrText xml:space="preserve"> SEQ Figure \* ARABIC </w:instrText>
+      </w:r>
+      <w:r>
+        <w:fldChar w:fldCharType="separate"/>
+      </w:r>
+      <w:r>
+        <w:rPr>
+          <w:noProof/>
+        </w:rPr>
+        <w:t>10</w:t>
+      </w:r>
+      <w:r>
+        <w:fldChar w:fldCharType="end"/>
+      </w:r>
+      <w:r>
+        <w:t xml:space="preserve"> Square lattice of veins</w:t>
+      </w:r>
+      <w:r>
+        <w:t>. a=1.2um, r=0.24um</w:t>
+      </w:r>
+    </w:p>
+    <w:p>
+      <w:r>
+        <w:t xml:space="preserve">This required modification of the Model Provider script to generate a unit cell consisting of a cross pattern as indicated by the red square in Figure 10. </w:t>
+      </w:r>
+    </w:p>
+    <w:p/>
+    <w:p/>
+    <w:p/>
     <w:p>
       <w:pPr>
         <w:spacing w:after="0" w:line="240" w:lineRule="auto"/>
@@ -2757,8 +3339,8 @@
       </w:pPr>
     </w:p>
     <w:sectPr>
-      <w:headerReference w:type="default" r:id="rId18"/>
-      <w:footerReference w:type="default" r:id="rId19"/>
+      <w:headerReference w:type="default" r:id="rId23"/>
+      <w:footerReference w:type="default" r:id="rId24"/>
       <w:type w:val="continuous"/>
       <w:pgSz w:w="12240" w:h="15840"/>
       <w:pgMar w:top="1440" w:right="1440" w:bottom="1440" w:left="1440" w:header="720" w:footer="720" w:gutter="0"/>
@@ -3034,7 +3616,28 @@
         <w:footnoteRef/>
       </w:r>
       <w:r>
-        <w:t xml:space="preserve"> Given the wavelength sweep step of 72nm, this value could be 1266+-72nm. </w:t>
+        <w:t xml:space="preserve"> Given the wavelength sweep </w:t>
+      </w:r>
+      <w:r>
+        <w:t>resolution</w:t>
+      </w:r>
+      <w:r>
+        <w:t xml:space="preserve"> of 72nm, this value could be 1266</w:t>
+      </w:r>
+      <w:r>
+        <w:t xml:space="preserve"> </w:t>
+      </w:r>
+      <w:r>
+        <w:t>+-</w:t>
+      </w:r>
+      <w:r>
+        <w:t xml:space="preserve"> </w:t>
+      </w:r>
+      <w:r>
+        <w:t>36</w:t>
+      </w:r>
+      <w:r>
+        <w:t xml:space="preserve">nm. </w:t>
       </w:r>
     </w:p>
   </w:footnote>

</xml_diff>

<commit_message>
Ugh. Need to add pseudocode and finish the Waffle section in the paper.
</commit_message>
<xml_diff>
--- a/files/LivelyPaperDraft.docx
+++ b/files/LivelyPaperDraft.docx
@@ -1201,7 +1201,7 @@
           </mc:Choice>
           <mc:Fallback>
             <w:pict>
-              <v:shapetype w14:anchorId="38910366" id="_x0000_t75" coordsize="21600,21600" o:spt="75" o:preferrelative="t" path="m@4@5l@4@11@9@11@9@5xe" filled="f" stroked="f">
+              <v:shapetype w14:anchorId="0C0E3C82" id="_x0000_t75" coordsize="21600,21600" o:spt="75" o:preferrelative="t" path="m@4@5l@4@11@9@11@9@5xe" filled="f" stroked="f">
                 <v:stroke joinstyle="miter"/>
                 <v:formulas>
                   <v:f eqn="if lineDrawn pixelLineWidth 0"/>
@@ -1702,7 +1702,7 @@
           </mc:Choice>
           <mc:Fallback>
             <w:pict>
-              <v:shape w14:anchorId="41DF0098" id="Ink 7" o:spid="_x0000_s1026" type="#_x0000_t75" style="position:absolute;margin-left:-54.35pt;margin-top:125.95pt;width:1.45pt;height:1.45pt;z-index:251660288;visibility:visible;mso-wrap-style:square;mso-wrap-distance-left:9pt;mso-wrap-distance-top:0;mso-wrap-distance-right:9pt;mso-wrap-distance-bottom:0;mso-position-horizontal:absolute;mso-position-horizontal-relative:text;mso-position-vertical:absolute;mso-position-vertical-relative:text" o:gfxdata="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">
+              <v:shape w14:anchorId="0A9C588C" id="Ink 7" o:spid="_x0000_s1026" type="#_x0000_t75" style="position:absolute;margin-left:-54.35pt;margin-top:125.95pt;width:1.45pt;height:1.45pt;z-index:251660288;visibility:visible;mso-wrap-style:square;mso-wrap-distance-left:9pt;mso-wrap-distance-top:0;mso-wrap-distance-right:9pt;mso-wrap-distance-bottom:0;mso-position-horizontal:absolute;mso-position-horizontal-relative:text;mso-position-vertical:absolute;mso-position-vertical-relative:text" o:gfxdata="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">
                 <v:imagedata r:id="rId11" o:title=""/>
                 <o:lock v:ext="edit" rotation="t" aspectratio="f"/>
               </v:shape>
@@ -1921,24 +1921,14 @@
       <w:r>
         <w:t xml:space="preserve">Figure </w:t>
       </w:r>
-      <w:r>
-        <w:fldChar w:fldCharType="begin"/>
-      </w:r>
-      <w:r>
-        <w:instrText xml:space="preserve"> SEQ Figure \* ARABIC </w:instrText>
-      </w:r>
-      <w:r>
-        <w:fldChar w:fldCharType="separate"/>
-      </w:r>
-      <w:r>
-        <w:rPr>
-          <w:noProof/>
-        </w:rPr>
-        <w:t>1</w:t>
-      </w:r>
-      <w:r>
-        <w:fldChar w:fldCharType="end"/>
-      </w:r>
+      <w:fldSimple w:instr=" SEQ Figure \* ARABIC ">
+        <w:r>
+          <w:rPr>
+            <w:noProof/>
+          </w:rPr>
+          <w:t>1</w:t>
+        </w:r>
+      </w:fldSimple>
       <w:r>
         <w:t xml:space="preserve"> Frequency Sweep Parameter Dialog</w:t>
       </w:r>
@@ -2059,24 +2049,14 @@
       <w:r>
         <w:t xml:space="preserve">Figure </w:t>
       </w:r>
-      <w:r>
-        <w:fldChar w:fldCharType="begin"/>
-      </w:r>
-      <w:r>
-        <w:instrText xml:space="preserve"> SEQ Figure \* ARABIC </w:instrText>
-      </w:r>
-      <w:r>
-        <w:fldChar w:fldCharType="separate"/>
-      </w:r>
-      <w:r>
-        <w:rPr>
-          <w:noProof/>
-        </w:rPr>
-        <w:t>2</w:t>
-      </w:r>
-      <w:r>
-        <w:fldChar w:fldCharType="end"/>
-      </w:r>
+      <w:fldSimple w:instr=" SEQ Figure \* ARABIC ">
+        <w:r>
+          <w:rPr>
+            <w:noProof/>
+          </w:rPr>
+          <w:t>2</w:t>
+        </w:r>
+      </w:fldSimple>
       <w:r>
         <w:t xml:space="preserve"> Model Definition Parameters</w:t>
       </w:r>
@@ -2141,24 +2121,14 @@
       <w:r>
         <w:t xml:space="preserve">Figure </w:t>
       </w:r>
-      <w:r>
-        <w:fldChar w:fldCharType="begin"/>
-      </w:r>
-      <w:r>
-        <w:instrText xml:space="preserve"> SEQ Figure \* ARABIC </w:instrText>
-      </w:r>
-      <w:r>
-        <w:fldChar w:fldCharType="separate"/>
-      </w:r>
-      <w:r>
-        <w:rPr>
-          <w:noProof/>
-        </w:rPr>
-        <w:t>3</w:t>
-      </w:r>
-      <w:r>
-        <w:fldChar w:fldCharType="end"/>
-      </w:r>
+      <w:fldSimple w:instr=" SEQ Figure \* ARABIC ">
+        <w:r>
+          <w:rPr>
+            <w:noProof/>
+          </w:rPr>
+          <w:t>3</w:t>
+        </w:r>
+      </w:fldSimple>
       <w:r>
         <w:t xml:space="preserve"> Simulation Configuration</w:t>
       </w:r>
@@ -2267,24 +2237,14 @@
       <w:r>
         <w:t xml:space="preserve">Figure </w:t>
       </w:r>
-      <w:r>
-        <w:fldChar w:fldCharType="begin"/>
-      </w:r>
-      <w:r>
-        <w:instrText xml:space="preserve"> SEQ Figure \* ARABIC </w:instrText>
-      </w:r>
-      <w:r>
-        <w:fldChar w:fldCharType="separate"/>
-      </w:r>
-      <w:r>
-        <w:rPr>
-          <w:noProof/>
-        </w:rPr>
-        <w:t>4</w:t>
-      </w:r>
-      <w:r>
-        <w:fldChar w:fldCharType="end"/>
-      </w:r>
+      <w:fldSimple w:instr=" SEQ Figure \* ARABIC ">
+        <w:r>
+          <w:rPr>
+            <w:noProof/>
+          </w:rPr>
+          <w:t>4</w:t>
+        </w:r>
+      </w:fldSimple>
       <w:r>
         <w:t xml:space="preserve"> A square lattice of cylindrical rods</w:t>
       </w:r>
@@ -2457,24 +2417,14 @@
       <w:r>
         <w:t xml:space="preserve">Figure </w:t>
       </w:r>
-      <w:r>
-        <w:fldChar w:fldCharType="begin"/>
-      </w:r>
-      <w:r>
-        <w:instrText xml:space="preserve"> SEQ Figure \* ARABIC </w:instrText>
-      </w:r>
-      <w:r>
-        <w:fldChar w:fldCharType="separate"/>
-      </w:r>
-      <w:r>
-        <w:rPr>
-          <w:noProof/>
-        </w:rPr>
-        <w:t>5</w:t>
-      </w:r>
-      <w:r>
-        <w:fldChar w:fldCharType="end"/>
-      </w:r>
+      <w:fldSimple w:instr=" SEQ Figure \* ARABIC ">
+        <w:r>
+          <w:rPr>
+            <w:noProof/>
+          </w:rPr>
+          <w:t>5</w:t>
+        </w:r>
+      </w:fldSimple>
       <w:r>
         <w:t xml:space="preserve"> RMS output of a square lattice of rods</w:t>
       </w:r>
@@ -2710,24 +2660,14 @@
       <w:r>
         <w:t xml:space="preserve">Figure </w:t>
       </w:r>
-      <w:r>
-        <w:fldChar w:fldCharType="begin"/>
-      </w:r>
-      <w:r>
-        <w:instrText xml:space="preserve"> SEQ Figure \* ARABIC </w:instrText>
-      </w:r>
-      <w:r>
-        <w:fldChar w:fldCharType="separate"/>
-      </w:r>
-      <w:r>
-        <w:rPr>
-          <w:noProof/>
-        </w:rPr>
-        <w:t>6</w:t>
-      </w:r>
-      <w:r>
-        <w:fldChar w:fldCharType="end"/>
-      </w:r>
+      <w:fldSimple w:instr=" SEQ Figure \* ARABIC ">
+        <w:r>
+          <w:rPr>
+            <w:noProof/>
+          </w:rPr>
+          <w:t>6</w:t>
+        </w:r>
+      </w:fldSimple>
       <w:r>
         <w:t xml:space="preserve"> </w:t>
       </w:r>
@@ -2828,24 +2768,14 @@
       <w:r>
         <w:t xml:space="preserve">Figure </w:t>
       </w:r>
-      <w:r>
-        <w:fldChar w:fldCharType="begin"/>
-      </w:r>
-      <w:r>
-        <w:instrText xml:space="preserve"> SEQ Figure \* ARABIC </w:instrText>
-      </w:r>
-      <w:r>
-        <w:fldChar w:fldCharType="separate"/>
-      </w:r>
-      <w:r>
-        <w:rPr>
-          <w:noProof/>
-        </w:rPr>
-        <w:t>7</w:t>
-      </w:r>
-      <w:r>
-        <w:fldChar w:fldCharType="end"/>
-      </w:r>
+      <w:fldSimple w:instr=" SEQ Figure \* ARABIC ">
+        <w:r>
+          <w:rPr>
+            <w:noProof/>
+          </w:rPr>
+          <w:t>7</w:t>
+        </w:r>
+      </w:fldSimple>
       <w:r>
         <w:t xml:space="preserve"> Rod lattice with missing rod defect</w:t>
       </w:r>
@@ -2915,24 +2845,14 @@
       <w:r>
         <w:t xml:space="preserve">Figure </w:t>
       </w:r>
-      <w:r>
-        <w:fldChar w:fldCharType="begin"/>
-      </w:r>
-      <w:r>
-        <w:instrText xml:space="preserve"> SEQ Figure \* ARABIC </w:instrText>
-      </w:r>
-      <w:r>
-        <w:fldChar w:fldCharType="separate"/>
-      </w:r>
-      <w:r>
-        <w:rPr>
-          <w:noProof/>
-        </w:rPr>
-        <w:t>8</w:t>
-      </w:r>
-      <w:r>
-        <w:fldChar w:fldCharType="end"/>
-      </w:r>
+      <w:fldSimple w:instr=" SEQ Figure \* ARABIC ">
+        <w:r>
+          <w:rPr>
+            <w:noProof/>
+          </w:rPr>
+          <w:t>8</w:t>
+        </w:r>
+      </w:fldSimple>
       <w:r>
         <w:t xml:space="preserve"> </w:t>
       </w:r>
@@ -3026,24 +2946,14 @@
       <w:r>
         <w:t xml:space="preserve">Figure </w:t>
       </w:r>
-      <w:r>
-        <w:fldChar w:fldCharType="begin"/>
-      </w:r>
-      <w:r>
-        <w:instrText xml:space="preserve"> SEQ Figure \* ARABIC </w:instrText>
-      </w:r>
-      <w:r>
-        <w:fldChar w:fldCharType="separate"/>
-      </w:r>
-      <w:r>
-        <w:rPr>
-          <w:noProof/>
-        </w:rPr>
-        <w:t>9</w:t>
-      </w:r>
-      <w:r>
-        <w:fldChar w:fldCharType="end"/>
-      </w:r>
+      <w:fldSimple w:instr=" SEQ Figure \* ARABIC ">
+        <w:r>
+          <w:rPr>
+            <w:noProof/>
+          </w:rPr>
+          <w:t>9</w:t>
+        </w:r>
+      </w:fldSimple>
       <w:r>
         <w:t xml:space="preserve"> Rod lattice power output - defect vs non-defect</w:t>
       </w:r>
@@ -3142,24 +3052,14 @@
       <w:r>
         <w:t xml:space="preserve">Figure </w:t>
       </w:r>
-      <w:r>
-        <w:fldChar w:fldCharType="begin"/>
-      </w:r>
-      <w:r>
-        <w:instrText xml:space="preserve"> SEQ Figure \* ARABIC </w:instrText>
-      </w:r>
-      <w:r>
-        <w:fldChar w:fldCharType="separate"/>
-      </w:r>
-      <w:r>
-        <w:rPr>
-          <w:noProof/>
-        </w:rPr>
-        <w:t>10</w:t>
-      </w:r>
-      <w:r>
-        <w:fldChar w:fldCharType="end"/>
-      </w:r>
+      <w:fldSimple w:instr=" SEQ Figure \* ARABIC ">
+        <w:r>
+          <w:rPr>
+            <w:noProof/>
+          </w:rPr>
+          <w:t>10</w:t>
+        </w:r>
+      </w:fldSimple>
       <w:r>
         <w:t xml:space="preserve"> Square lattice of veins</w:t>
       </w:r>

</xml_diff>

<commit_message>
Ugh more writing and charts
</commit_message>
<xml_diff>
--- a/files/LivelyPaperDraft.docx
+++ b/files/LivelyPaperDraft.docx
@@ -528,7 +528,16 @@
           <w:sz w:val="23"/>
           <w:szCs w:val="23"/>
         </w:rPr>
-        <w:t xml:space="preserve">CUDA (Compute Unified Device Architecture), the GPGPU development ecosystem developed by NVIDIA, requires access to an </w:t>
+        <w:t xml:space="preserve">CUDA (Compute Unified Device Architecture), the GPGPU development ecosystem developed by NVIDIA, requires </w:t>
+      </w:r>
+      <w:r>
+        <w:rPr>
+          <w:rFonts w:ascii="Times New Roman" w:hAnsi="Times New Roman"/>
+          <w:bCs/>
+          <w:sz w:val="23"/>
+          <w:szCs w:val="23"/>
+        </w:rPr>
+        <w:t xml:space="preserve">access to an </w:t>
       </w:r>
       <w:r>
         <w:rPr>
@@ -575,16 +584,7 @@
           <w:sz w:val="23"/>
           <w:szCs w:val="23"/>
         </w:rPr>
-        <w:t xml:space="preserve"> is nearly a </w:t>
-      </w:r>
-      <w:r>
-        <w:rPr>
-          <w:rFonts w:ascii="Times New Roman" w:hAnsi="Times New Roman"/>
-          <w:bCs/>
-          <w:sz w:val="23"/>
-          <w:szCs w:val="23"/>
-        </w:rPr>
-        <w:t>decade old. Updating the application to use a more modern CUDA version would</w:t>
+        <w:t xml:space="preserve"> is nearly a decade old. Updating the application to use a more modern CUDA version would</w:t>
       </w:r>
       <w:r>
         <w:rPr>
@@ -776,7 +776,17 @@
           <w:sz w:val="23"/>
           <w:szCs w:val="23"/>
         </w:rPr>
-        <w:t xml:space="preserve">GPU-centric applications with complex user interfaces. Several factors informed the decision to reimplement </w:t>
+        <w:t xml:space="preserve">GPU-centric applications with complex user interfaces. Several factors </w:t>
+      </w:r>
+      <w:r>
+        <w:rPr>
+          <w:rFonts w:ascii="Times New Roman" w:hAnsi="Times New Roman"/>
+          <w:bCs/>
+          <w:sz w:val="23"/>
+          <w:szCs w:val="23"/>
+        </w:rPr>
+        <w:lastRenderedPageBreak/>
+        <w:t xml:space="preserve">informed the decision to reimplement </w:t>
       </w:r>
       <w:proofErr w:type="spellStart"/>
       <w:r>
@@ -822,7 +832,6 @@
           <w:sz w:val="23"/>
           <w:szCs w:val="23"/>
         </w:rPr>
-        <w:lastRenderedPageBreak/>
         <w:t>Cross-compilation support of HLSL to Metal, the preferred graphics API on MacOS</w:t>
       </w:r>
     </w:p>
@@ -1201,7 +1210,7 @@
           </mc:Choice>
           <mc:Fallback>
             <w:pict>
-              <v:shapetype w14:anchorId="0C0E3C82" id="_x0000_t75" coordsize="21600,21600" o:spt="75" o:preferrelative="t" path="m@4@5l@4@11@9@11@9@5xe" filled="f" stroked="f">
+              <v:shapetype w14:anchorId="4304FE3E" id="_x0000_t75" coordsize="21600,21600" o:spt="75" o:preferrelative="t" path="m@4@5l@4@11@9@11@9@5xe" filled="f" stroked="f">
                 <v:stroke joinstyle="miter"/>
                 <v:formulas>
                   <v:f eqn="if lineDrawn pixelLineWidth 0"/>
@@ -1253,7 +1262,16 @@
           <w:sz w:val="23"/>
           <w:szCs w:val="23"/>
         </w:rPr>
-        <w:t>in terms of the smallest feature size in the simulation. For the first structure to be analyzed</w:t>
+        <w:t xml:space="preserve">in terms of the smallest feature size in the simulation. For the first </w:t>
+      </w:r>
+      <w:r>
+        <w:rPr>
+          <w:rFonts w:ascii="Times New Roman" w:hAnsi="Times New Roman"/>
+          <w:bCs/>
+          <w:sz w:val="23"/>
+          <w:szCs w:val="23"/>
+        </w:rPr>
+        <w:t>structure to be analyzed</w:t>
       </w:r>
       <w:r>
         <w:rPr>
@@ -1290,16 +1308,7 @@
           <w:sz w:val="23"/>
           <w:szCs w:val="23"/>
         </w:rPr>
-        <w:t xml:space="preserve">m. We define the </w:t>
-      </w:r>
-      <w:r>
-        <w:rPr>
-          <w:rFonts w:ascii="Times New Roman" w:hAnsi="Times New Roman"/>
-          <w:bCs/>
-          <w:sz w:val="23"/>
-          <w:szCs w:val="23"/>
-        </w:rPr>
-        <w:t>normal wavelength</w:t>
+        <w:t>m. We define the normal wavelength</w:t>
       </w:r>
       <w:r>
         <w:rPr>
@@ -1664,6 +1673,7 @@
           <w:sz w:val="23"/>
           <w:szCs w:val="23"/>
         </w:rPr>
+        <w:lastRenderedPageBreak/>
         <mc:AlternateContent>
           <mc:Choice Requires="wpi">
             <w:drawing>
@@ -1702,7 +1712,7 @@
           </mc:Choice>
           <mc:Fallback>
             <w:pict>
-              <v:shape w14:anchorId="0A9C588C" id="Ink 7" o:spid="_x0000_s1026" type="#_x0000_t75" style="position:absolute;margin-left:-54.35pt;margin-top:125.95pt;width:1.45pt;height:1.45pt;z-index:251660288;visibility:visible;mso-wrap-style:square;mso-wrap-distance-left:9pt;mso-wrap-distance-top:0;mso-wrap-distance-right:9pt;mso-wrap-distance-bottom:0;mso-position-horizontal:absolute;mso-position-horizontal-relative:text;mso-position-vertical:absolute;mso-position-vertical-relative:text" o:gfxdata="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">
+              <v:shape w14:anchorId="1F8FF2EE" id="Ink 7" o:spid="_x0000_s1026" type="#_x0000_t75" style="position:absolute;margin-left:-54.35pt;margin-top:125.95pt;width:1.45pt;height:1.45pt;z-index:251660288;visibility:visible;mso-wrap-style:square;mso-wrap-distance-left:9pt;mso-wrap-distance-top:0;mso-wrap-distance-right:9pt;mso-wrap-distance-bottom:0;mso-position-horizontal:absolute;mso-position-horizontal-relative:text;mso-position-vertical:absolute;mso-position-vertical-relative:text" o:gfxdata="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">
                 <v:imagedata r:id="rId11" o:title=""/>
                 <o:lock v:ext="edit" rotation="t" aspectratio="f"/>
               </v:shape>
@@ -1717,17 +1727,7 @@
           <w:sz w:val="23"/>
           <w:szCs w:val="23"/>
         </w:rPr>
-        <w:t xml:space="preserve">Once the model generation system was complete, a software component was created to re-run the simulation with different </w:t>
-      </w:r>
-      <w:r>
-        <w:rPr>
-          <w:rFonts w:ascii="Times New Roman" w:hAnsi="Times New Roman"/>
-          <w:bCs/>
-          <w:sz w:val="23"/>
-          <w:szCs w:val="23"/>
-        </w:rPr>
-        <w:lastRenderedPageBreak/>
-        <w:t>conditions</w:t>
+        <w:t>Once the model generation system was complete, a software component was created to re-run the simulation with different conditions</w:t>
       </w:r>
       <w:r>
         <w:rPr>
@@ -2063,7 +2063,10 @@
     </w:p>
     <w:p>
       <w:r>
-        <w:t xml:space="preserve">Figure 2 lists the model input parameters for the rod array lattice simulation. The “Lambda Norm” indicates the relative source wavelength, defined as the ratio of </w:t>
+        <w:t xml:space="preserve">Figure 2 lists the model input parameters for the rod array lattice simulation. The “Lambda </w:t>
+      </w:r>
+      <w:r>
+        <w:t xml:space="preserve">Norm” indicates the relative source wavelength, defined as the ratio of </w:t>
       </w:r>
       <w:r>
         <w:t xml:space="preserve">lambda (nm) to 10 * nm per cell. </w:t>
@@ -2138,7 +2141,11 @@
         <w:t>The Simulation component (Figure 3) provides a configuration interface</w:t>
       </w:r>
       <w:r>
-        <w:t xml:space="preserve"> to control some interface items, indicating the size of the simulation domain in Yee cells, the variant of the FDTD compute shaders to be used, the current time step (updated while a simulation executes) and the number of FDTD frames (time steps) to be calculated between user interface updates. Generating an image from </w:t>
+        <w:t xml:space="preserve"> to control some interface items, indicating the size of the simulation domain in Yee cells, the variant of the FDTD compute shaders to be used, the current time step (updated while a simulation executes) and the number of FDTD frames (time steps) to be calculated between user interface updates. Generating </w:t>
+      </w:r>
+      <w:r>
+        <w:lastRenderedPageBreak/>
+        <w:t xml:space="preserve">an image from </w:t>
       </w:r>
       <w:proofErr w:type="spellStart"/>
       <w:proofErr w:type="gramStart"/>
@@ -2153,7 +2160,6 @@
     </w:p>
     <w:p>
       <w:r>
-        <w:lastRenderedPageBreak/>
         <w:t>Experiments and Results</w:t>
       </w:r>
     </w:p>
@@ -2290,7 +2296,25 @@
           <w:sz w:val="23"/>
           <w:szCs w:val="23"/>
         </w:rPr>
-        <w:t xml:space="preserve"> was chosen to minimize aliasing and ensure that features (rods) occupied enough Yee cells to accurately represent their interaction with the minimum</w:t>
+        <w:t xml:space="preserve"> was chosen to minimize aliasing and ensure that features (rods) occupied enough</w:t>
+      </w:r>
+      <w:r>
+        <w:rPr>
+          <w:rFonts w:ascii="Times New Roman" w:hAnsi="Times New Roman"/>
+          <w:bCs/>
+          <w:sz w:val="23"/>
+          <w:szCs w:val="23"/>
+        </w:rPr>
+        <w:t xml:space="preserve"> </w:t>
+      </w:r>
+      <w:r>
+        <w:rPr>
+          <w:rFonts w:ascii="Times New Roman" w:hAnsi="Times New Roman"/>
+          <w:bCs/>
+          <w:sz w:val="23"/>
+          <w:szCs w:val="23"/>
+        </w:rPr>
+        <w:t>cells to accurately represent their interaction with the minimum</w:t>
       </w:r>
       <w:r>
         <w:rPr>
@@ -2679,6 +2703,9 @@
       <w:r>
         <w:t xml:space="preserve"> field for square rod array</w:t>
       </w:r>
+      <w:r>
+        <w:t xml:space="preserve"> with lambda 1266nm</w:t>
+      </w:r>
     </w:p>
     <w:p>
       <w:r>
@@ -2879,6 +2906,9 @@
       <w:proofErr w:type="gramEnd"/>
       <w:r>
         <w:t xml:space="preserve"> lattice after 4000 frames</w:t>
+      </w:r>
+      <w:r>
+        <w:t xml:space="preserve"> with lambda 1266nm</w:t>
       </w:r>
     </w:p>
     <w:p>
@@ -3069,10 +3099,34 @@
     </w:p>
     <w:p>
       <w:r>
-        <w:t xml:space="preserve">This required modification of the Model Provider script to generate a unit cell consisting of a cross pattern as indicated by the red square in Figure 10. </w:t>
-      </w:r>
-    </w:p>
-    <w:p/>
+        <w:t xml:space="preserve">This required modification of the Model Provider script to generate a unit cell consisting of a </w:t>
+      </w:r>
+      <w:r>
+        <w:t>waffle-like</w:t>
+      </w:r>
+      <w:r>
+        <w:t xml:space="preserve"> pattern as indicated by the red square in Figure 10. </w:t>
+      </w:r>
+    </w:p>
+    <w:p>
+      <w:r>
+        <w:t xml:space="preserve">A wavelength </w:t>
+      </w:r>
+      <w:proofErr w:type="gramStart"/>
+      <w:r>
+        <w:t>sweep</w:t>
+      </w:r>
+      <w:proofErr w:type="gramEnd"/>
+      <w:r>
+        <w:t xml:space="preserve"> from relative lambda of 48nm to 1800nm with a step resolution of 48nm</w:t>
+      </w:r>
+      <w:r>
+        <w:rPr>
+          <w:rStyle w:val="FootnoteReference"/>
+        </w:rPr>
+        <w:footnoteReference w:id="11"/>
+      </w:r>
+    </w:p>
     <w:p/>
     <w:p/>
     <w:p>
@@ -3538,6 +3592,30 @@
       </w:r>
       <w:r>
         <w:t xml:space="preserve">nm. </w:t>
+      </w:r>
+    </w:p>
+  </w:footnote>
+  <w:footnote w:id="11">
+    <w:p>
+      <w:pPr>
+        <w:pStyle w:val="FootnoteText"/>
+      </w:pPr>
+      <w:r>
+        <w:rPr>
+          <w:rStyle w:val="FootnoteReference"/>
+        </w:rPr>
+        <w:footnoteRef/>
+      </w:r>
+      <w:r>
+        <w:t xml:space="preserve"> Experimentation </w:t>
+      </w:r>
+      <w:proofErr w:type="spellStart"/>
+      <w:r>
+        <w:t>indicats</w:t>
+      </w:r>
+      <w:proofErr w:type="spellEnd"/>
+      <w:r>
+        <w:t xml:space="preserve"> that the square lattice contains smaller wavelengths </w:t>
       </w:r>
     </w:p>
   </w:footnote>

</xml_diff>

<commit_message>
More words words words
</commit_message>
<xml_diff>
--- a/files/LivelyPaperDraft.docx
+++ b/files/LivelyPaperDraft.docx
@@ -182,6 +182,14 @@
     </w:p>
     <w:p>
       <w:pPr>
+        <w:pStyle w:val="Heading1"/>
+      </w:pPr>
+      <w:r>
+        <w:t>Background</w:t>
+      </w:r>
+    </w:p>
+    <w:p>
+      <w:pPr>
         <w:spacing w:after="0" w:line="240" w:lineRule="auto"/>
         <w:jc w:val="both"/>
         <w:rPr>
@@ -191,6 +199,18 @@
           <w:szCs w:val="23"/>
         </w:rPr>
       </w:pPr>
+    </w:p>
+    <w:p>
+      <w:pPr>
+        <w:spacing w:after="0" w:line="240" w:lineRule="auto"/>
+        <w:jc w:val="both"/>
+        <w:rPr>
+          <w:rFonts w:ascii="Times New Roman" w:hAnsi="Times New Roman"/>
+          <w:bCs/>
+          <w:sz w:val="23"/>
+          <w:szCs w:val="23"/>
+        </w:rPr>
+      </w:pPr>
       <w:r>
         <w:rPr>
           <w:rFonts w:ascii="Times New Roman" w:hAnsi="Times New Roman"/>
@@ -209,6 +229,18 @@
         </w:rPr>
         <w:t xml:space="preserve">While typically applied to non-periodic structures such as dielectric slabs and complex circuits, the algorithm may also be used to simulate periodic structures. </w:t>
       </w:r>
+    </w:p>
+    <w:p>
+      <w:pPr>
+        <w:spacing w:after="0" w:line="240" w:lineRule="auto"/>
+        <w:jc w:val="both"/>
+        <w:rPr>
+          <w:rFonts w:ascii="Times New Roman" w:hAnsi="Times New Roman"/>
+          <w:bCs/>
+          <w:sz w:val="23"/>
+          <w:szCs w:val="23"/>
+        </w:rPr>
+      </w:pPr>
     </w:p>
     <w:p>
       <w:pPr>
@@ -300,25 +332,7 @@
           <w:sz w:val="23"/>
           <w:szCs w:val="23"/>
         </w:rPr>
-        <w:t>Unit</w:t>
-      </w:r>
-      <w:r>
-        <w:rPr>
-          <w:rFonts w:ascii="Times New Roman" w:hAnsi="Times New Roman"/>
-          <w:bCs/>
-          <w:sz w:val="23"/>
-          <w:szCs w:val="23"/>
-        </w:rPr>
-        <w:t xml:space="preserve"> cell</w:t>
-      </w:r>
-      <w:r>
-        <w:rPr>
-          <w:rFonts w:ascii="Times New Roman" w:hAnsi="Times New Roman"/>
-          <w:bCs/>
-          <w:sz w:val="23"/>
-          <w:szCs w:val="23"/>
-        </w:rPr>
-        <w:t xml:space="preserve">-based simulation definitions </w:t>
+        <w:t>Tiling of image-based crystal unit cells</w:t>
       </w:r>
     </w:p>
     <w:p>
@@ -344,7 +358,7 @@
           <w:sz w:val="23"/>
           <w:szCs w:val="23"/>
         </w:rPr>
-        <w:t>Tiling of image-based crystal unit cells</w:t>
+        <w:t>Multi-resolution simulation</w:t>
       </w:r>
     </w:p>
     <w:p>
@@ -370,7 +384,7 @@
           <w:sz w:val="23"/>
           <w:szCs w:val="23"/>
         </w:rPr>
-        <w:t>Multi-resolution simulation</w:t>
+        <w:t>Source wavelength sweep</w:t>
       </w:r>
     </w:p>
     <w:p>
@@ -396,7 +410,7 @@
           <w:sz w:val="23"/>
           <w:szCs w:val="23"/>
         </w:rPr>
-        <w:t>Source wavelength sweep</w:t>
+        <w:t>Interactive monitor charting and analysis</w:t>
       </w:r>
     </w:p>
     <w:p>
@@ -422,16 +436,11 @@
           <w:sz w:val="23"/>
           <w:szCs w:val="23"/>
         </w:rPr>
-        <w:t>Interactive monitor charting and analysis</w:t>
-      </w:r>
-    </w:p>
-    <w:p>
-      <w:pPr>
-        <w:pStyle w:val="ListParagraph"/>
-        <w:numPr>
-          <w:ilvl w:val="0"/>
-          <w:numId w:val="2"/>
-        </w:numPr>
+        <w:t>Summary data export</w:t>
+      </w:r>
+    </w:p>
+    <w:p>
+      <w:pPr>
         <w:spacing w:after="0" w:line="240" w:lineRule="auto"/>
         <w:jc w:val="both"/>
         <w:rPr>
@@ -441,15 +450,6 @@
           <w:szCs w:val="23"/>
         </w:rPr>
       </w:pPr>
-      <w:r>
-        <w:rPr>
-          <w:rFonts w:ascii="Times New Roman" w:hAnsi="Times New Roman"/>
-          <w:bCs/>
-          <w:sz w:val="23"/>
-          <w:szCs w:val="23"/>
-        </w:rPr>
-        <w:t>Summary data export</w:t>
-      </w:r>
     </w:p>
     <w:p>
       <w:pPr>
@@ -507,7 +507,16 @@
           <w:sz w:val="23"/>
           <w:szCs w:val="23"/>
         </w:rPr>
-        <w:t xml:space="preserve">The available hardware – specifically, a 2019 16” MacBook pro with AMD GPU – presented several challenges. </w:t>
+        <w:t xml:space="preserve">The available hardware – </w:t>
+      </w:r>
+      <w:r>
+        <w:rPr>
+          <w:rFonts w:ascii="Times New Roman" w:hAnsi="Times New Roman"/>
+          <w:bCs/>
+          <w:sz w:val="23"/>
+          <w:szCs w:val="23"/>
+        </w:rPr>
+        <w:t xml:space="preserve">specifically, a 2019 16” MacBook pro with AMD GPU – presented several challenges. </w:t>
       </w:r>
     </w:p>
     <w:p>
@@ -528,16 +537,26 @@
           <w:sz w:val="23"/>
           <w:szCs w:val="23"/>
         </w:rPr>
-        <w:t xml:space="preserve">CUDA (Compute Unified Device Architecture), the GPGPU development ecosystem developed by NVIDIA, requires </w:t>
-      </w:r>
-      <w:r>
-        <w:rPr>
-          <w:rFonts w:ascii="Times New Roman" w:hAnsi="Times New Roman"/>
-          <w:bCs/>
-          <w:sz w:val="23"/>
-          <w:szCs w:val="23"/>
-        </w:rPr>
-        <w:t xml:space="preserve">access to an </w:t>
+        <w:t>CUDA</w:t>
+      </w:r>
+      <w:r>
+        <w:rPr>
+          <w:rStyle w:val="FootnoteReference"/>
+          <w:rFonts w:ascii="Times New Roman" w:hAnsi="Times New Roman"/>
+          <w:bCs/>
+          <w:sz w:val="23"/>
+          <w:szCs w:val="23"/>
+        </w:rPr>
+        <w:footnoteReference w:id="1"/>
+      </w:r>
+      <w:r>
+        <w:rPr>
+          <w:rFonts w:ascii="Times New Roman" w:hAnsi="Times New Roman"/>
+          <w:bCs/>
+          <w:sz w:val="23"/>
+          <w:szCs w:val="23"/>
+        </w:rPr>
+        <w:t xml:space="preserve"> requires access to an </w:t>
       </w:r>
       <w:r>
         <w:rPr>
@@ -629,7 +648,7 @@
           <w:sz w:val="23"/>
           <w:szCs w:val="23"/>
         </w:rPr>
-        <w:t>In addition, CUDA kernels are based on the Cg shader language which is very similar to HLS</w:t>
+        <w:t>CUDA kernels are based on the Cg shader language which is very similar to HLS</w:t>
       </w:r>
       <w:r>
         <w:rPr>
@@ -648,7 +667,7 @@
           <w:sz w:val="23"/>
           <w:szCs w:val="23"/>
         </w:rPr>
-        <w:footnoteReference w:id="1"/>
+        <w:footnoteReference w:id="2"/>
       </w:r>
       <w:r>
         <w:rPr>
@@ -680,15 +699,6 @@
           <w:szCs w:val="23"/>
         </w:rPr>
       </w:pPr>
-      <w:r>
-        <w:rPr>
-          <w:rFonts w:ascii="Times New Roman" w:hAnsi="Times New Roman"/>
-          <w:bCs/>
-          <w:sz w:val="23"/>
-          <w:szCs w:val="23"/>
-        </w:rPr>
-        <w:t xml:space="preserve">Given that available hardware consisted of a MacBook Pro with an AMD GPU, it seemed logical to port the CUDA kernels to HLSL. This is platform-agnostic system that may be cross-compiled for NVIDIA, AMD and Intel GPUs, and, through Unity3D, is available for all modern operating systems. </w:t>
-      </w:r>
     </w:p>
     <w:p>
       <w:pPr>
@@ -701,43 +711,14 @@
           <w:szCs w:val="23"/>
         </w:rPr>
       </w:pPr>
-      <w:proofErr w:type="spellStart"/>
-      <w:r>
-        <w:rPr>
-          <w:rFonts w:ascii="Times New Roman" w:hAnsi="Times New Roman"/>
-          <w:bCs/>
-          <w:sz w:val="23"/>
-          <w:szCs w:val="23"/>
-        </w:rPr>
-        <w:t>GoLightly’s</w:t>
-      </w:r>
-      <w:proofErr w:type="spellEnd"/>
-      <w:r>
-        <w:rPr>
-          <w:rFonts w:ascii="Times New Roman" w:hAnsi="Times New Roman"/>
-          <w:bCs/>
-          <w:sz w:val="23"/>
-          <w:szCs w:val="23"/>
-        </w:rPr>
-        <w:t xml:space="preserve"> user interface requires a complex CUDA</w:t>
-      </w:r>
-      <w:r>
-        <w:rPr>
-          <w:rFonts w:ascii="Times New Roman" w:hAnsi="Times New Roman"/>
-          <w:bCs/>
-          <w:sz w:val="23"/>
-          <w:szCs w:val="23"/>
-        </w:rPr>
-        <w:t>/</w:t>
-      </w:r>
-      <w:r>
-        <w:rPr>
-          <w:rFonts w:ascii="Times New Roman" w:hAnsi="Times New Roman"/>
-          <w:bCs/>
-          <w:sz w:val="23"/>
-          <w:szCs w:val="23"/>
-        </w:rPr>
-        <w:t xml:space="preserve">OpenGL interoperation mechanism. MacOS support for OpenGL has been deprecated by Apple. While it is still possible to use OpenGL on MacOS, implementation of the FDTD kernels in HLSL precludes use of OpenGL. While the FDTD kernels could have been re-written in GLSL (OpenGL Shader Language), the similarities between CUDA and HLSL made HLSL a more suitable platform. </w:t>
+      <w:r>
+        <w:rPr>
+          <w:rFonts w:ascii="Times New Roman" w:hAnsi="Times New Roman"/>
+          <w:bCs/>
+          <w:sz w:val="23"/>
+          <w:szCs w:val="23"/>
+        </w:rPr>
+        <w:t xml:space="preserve">Given that available hardware consisted of a MacBook Pro with an AMD GPU, it seemed logical to port the CUDA kernels to HLSL. This is platform-agnostic system that may be cross-compiled for NVIDIA, AMD and Intel GPUs, and, through Unity3D, is available for all modern operating systems. </w:t>
       </w:r>
     </w:p>
     <w:p>
@@ -751,13 +732,88 @@
           <w:szCs w:val="23"/>
         </w:rPr>
       </w:pPr>
-      <w:r>
-        <w:rPr>
-          <w:rFonts w:ascii="Times New Roman" w:hAnsi="Times New Roman"/>
-          <w:bCs/>
-          <w:sz w:val="23"/>
-          <w:szCs w:val="23"/>
-        </w:rPr>
+    </w:p>
+    <w:p>
+      <w:pPr>
+        <w:spacing w:after="0" w:line="240" w:lineRule="auto"/>
+        <w:jc w:val="both"/>
+        <w:rPr>
+          <w:rFonts w:ascii="Times New Roman" w:hAnsi="Times New Roman"/>
+          <w:bCs/>
+          <w:sz w:val="23"/>
+          <w:szCs w:val="23"/>
+        </w:rPr>
+      </w:pPr>
+      <w:proofErr w:type="spellStart"/>
+      <w:r>
+        <w:rPr>
+          <w:rFonts w:ascii="Times New Roman" w:hAnsi="Times New Roman"/>
+          <w:bCs/>
+          <w:sz w:val="23"/>
+          <w:szCs w:val="23"/>
+        </w:rPr>
+        <w:t>GoLightly’s</w:t>
+      </w:r>
+      <w:proofErr w:type="spellEnd"/>
+      <w:r>
+        <w:rPr>
+          <w:rFonts w:ascii="Times New Roman" w:hAnsi="Times New Roman"/>
+          <w:bCs/>
+          <w:sz w:val="23"/>
+          <w:szCs w:val="23"/>
+        </w:rPr>
+        <w:t xml:space="preserve"> user interface requires a complex CUDA</w:t>
+      </w:r>
+      <w:r>
+        <w:rPr>
+          <w:rFonts w:ascii="Times New Roman" w:hAnsi="Times New Roman"/>
+          <w:bCs/>
+          <w:sz w:val="23"/>
+          <w:szCs w:val="23"/>
+        </w:rPr>
+        <w:t>/</w:t>
+      </w:r>
+      <w:r>
+        <w:rPr>
+          <w:rFonts w:ascii="Times New Roman" w:hAnsi="Times New Roman"/>
+          <w:bCs/>
+          <w:sz w:val="23"/>
+          <w:szCs w:val="23"/>
+        </w:rPr>
+        <w:t xml:space="preserve">OpenGL interoperation mechanism. MacOS support for OpenGL has been deprecated by Apple. While it is still possible to use OpenGL on MacOS, implementation of the FDTD kernels in HLSL precludes use of OpenGL. While the FDTD kernels could have been re-written in GLSL (OpenGL Shader Language), the similarities between CUDA and HLSL made HLSL a more suitable platform. </w:t>
+      </w:r>
+    </w:p>
+    <w:p>
+      <w:pPr>
+        <w:spacing w:after="0" w:line="240" w:lineRule="auto"/>
+        <w:jc w:val="both"/>
+        <w:rPr>
+          <w:rFonts w:ascii="Times New Roman" w:hAnsi="Times New Roman"/>
+          <w:bCs/>
+          <w:sz w:val="23"/>
+          <w:szCs w:val="23"/>
+        </w:rPr>
+      </w:pPr>
+    </w:p>
+    <w:p>
+      <w:pPr>
+        <w:spacing w:after="0" w:line="240" w:lineRule="auto"/>
+        <w:jc w:val="both"/>
+        <w:rPr>
+          <w:rFonts w:ascii="Times New Roman" w:hAnsi="Times New Roman"/>
+          <w:bCs/>
+          <w:sz w:val="23"/>
+          <w:szCs w:val="23"/>
+        </w:rPr>
+      </w:pPr>
+      <w:r>
+        <w:rPr>
+          <w:rFonts w:ascii="Times New Roman" w:hAnsi="Times New Roman"/>
+          <w:bCs/>
+          <w:sz w:val="23"/>
+          <w:szCs w:val="23"/>
+        </w:rPr>
+        <w:lastRenderedPageBreak/>
         <w:t xml:space="preserve">Modern game development platforms such as Unity3D are well-suited for the creation of </w:t>
       </w:r>
       <w:r>
@@ -776,17 +832,7 @@
           <w:sz w:val="23"/>
           <w:szCs w:val="23"/>
         </w:rPr>
-        <w:t xml:space="preserve">GPU-centric applications with complex user interfaces. Several factors </w:t>
-      </w:r>
-      <w:r>
-        <w:rPr>
-          <w:rFonts w:ascii="Times New Roman" w:hAnsi="Times New Roman"/>
-          <w:bCs/>
-          <w:sz w:val="23"/>
-          <w:szCs w:val="23"/>
-        </w:rPr>
-        <w:lastRenderedPageBreak/>
-        <w:t xml:space="preserve">informed the decision to reimplement </w:t>
+        <w:t xml:space="preserve">GPU-centric applications with complex user interfaces. Several factors informed the decision to reimplement </w:t>
       </w:r>
       <w:proofErr w:type="spellStart"/>
       <w:r>
@@ -933,6 +979,7 @@
     </w:p>
     <w:p>
       <w:pPr>
+        <w:pStyle w:val="ListParagraph"/>
         <w:spacing w:after="0" w:line="240" w:lineRule="auto"/>
         <w:jc w:val="both"/>
         <w:rPr>
@@ -942,55 +989,6 @@
           <w:szCs w:val="23"/>
         </w:rPr>
       </w:pPr>
-      <w:r>
-        <w:rPr>
-          <w:rFonts w:ascii="Times New Roman" w:hAnsi="Times New Roman"/>
-          <w:bCs/>
-          <w:sz w:val="23"/>
-          <w:szCs w:val="23"/>
-        </w:rPr>
-        <w:t xml:space="preserve">The decision to reimplement </w:t>
-      </w:r>
-      <w:proofErr w:type="spellStart"/>
-      <w:r>
-        <w:rPr>
-          <w:rFonts w:ascii="Times New Roman" w:hAnsi="Times New Roman"/>
-          <w:bCs/>
-          <w:sz w:val="23"/>
-          <w:szCs w:val="23"/>
-        </w:rPr>
-        <w:t>GoLightly</w:t>
-      </w:r>
-      <w:proofErr w:type="spellEnd"/>
-      <w:r>
-        <w:rPr>
-          <w:rFonts w:ascii="Times New Roman" w:hAnsi="Times New Roman"/>
-          <w:bCs/>
-          <w:sz w:val="23"/>
-          <w:szCs w:val="23"/>
-        </w:rPr>
-        <w:t xml:space="preserve"> in Unity3D yielded many benefits including reduced software complexity. The C++ </w:t>
-      </w:r>
-      <w:proofErr w:type="spellStart"/>
-      <w:r>
-        <w:rPr>
-          <w:rFonts w:ascii="Times New Roman" w:hAnsi="Times New Roman"/>
-          <w:bCs/>
-          <w:sz w:val="23"/>
-          <w:szCs w:val="23"/>
-        </w:rPr>
-        <w:t>GoLightly</w:t>
-      </w:r>
-      <w:proofErr w:type="spellEnd"/>
-      <w:r>
-        <w:rPr>
-          <w:rFonts w:ascii="Times New Roman" w:hAnsi="Times New Roman"/>
-          <w:bCs/>
-          <w:sz w:val="23"/>
-          <w:szCs w:val="23"/>
-        </w:rPr>
-        <w:t xml:space="preserve"> implementation contained a substantial amount of code purely to manage the user interface. Unity3D provides much of this functionality by default, leading to the exclusion of many thousands of lines of source code. </w:t>
-      </w:r>
     </w:p>
     <w:p>
       <w:pPr>
@@ -1010,7 +1008,47 @@
           <w:sz w:val="23"/>
           <w:szCs w:val="23"/>
         </w:rPr>
-        <w:t xml:space="preserve">Once the Unity3D implementation reached feature parity with the C++ version, some modifications were required to facilitate support for periodic structures. The prior version relied on the scale-invariant nature of Maxwell’s equations that describe the physical behavior of electromagnetic waves. </w:t>
+        <w:t xml:space="preserve">The decision to reimplement </w:t>
+      </w:r>
+      <w:proofErr w:type="spellStart"/>
+      <w:r>
+        <w:rPr>
+          <w:rFonts w:ascii="Times New Roman" w:hAnsi="Times New Roman"/>
+          <w:bCs/>
+          <w:sz w:val="23"/>
+          <w:szCs w:val="23"/>
+        </w:rPr>
+        <w:t>GoLightly</w:t>
+      </w:r>
+      <w:proofErr w:type="spellEnd"/>
+      <w:r>
+        <w:rPr>
+          <w:rFonts w:ascii="Times New Roman" w:hAnsi="Times New Roman"/>
+          <w:bCs/>
+          <w:sz w:val="23"/>
+          <w:szCs w:val="23"/>
+        </w:rPr>
+        <w:t xml:space="preserve"> in Unity3D yielded many benefits including reduced software complexity. The C++ </w:t>
+      </w:r>
+      <w:proofErr w:type="spellStart"/>
+      <w:r>
+        <w:rPr>
+          <w:rFonts w:ascii="Times New Roman" w:hAnsi="Times New Roman"/>
+          <w:bCs/>
+          <w:sz w:val="23"/>
+          <w:szCs w:val="23"/>
+        </w:rPr>
+        <w:t>GoLightly</w:t>
+      </w:r>
+      <w:proofErr w:type="spellEnd"/>
+      <w:r>
+        <w:rPr>
+          <w:rFonts w:ascii="Times New Roman" w:hAnsi="Times New Roman"/>
+          <w:bCs/>
+          <w:sz w:val="23"/>
+          <w:szCs w:val="23"/>
+        </w:rPr>
+        <w:t xml:space="preserve"> implementation contained a substantial amount of code purely to manage the user interface. Unity3D provides much of this functionality by default, leading to the exclusion of many thousands of lines of source code. </w:t>
       </w:r>
     </w:p>
     <w:p>
@@ -1024,6 +1062,51 @@
           <w:szCs w:val="23"/>
         </w:rPr>
       </w:pPr>
+    </w:p>
+    <w:p>
+      <w:pPr>
+        <w:spacing w:after="0" w:line="240" w:lineRule="auto"/>
+        <w:jc w:val="both"/>
+        <w:rPr>
+          <w:rFonts w:ascii="Times New Roman" w:hAnsi="Times New Roman"/>
+          <w:bCs/>
+          <w:sz w:val="23"/>
+          <w:szCs w:val="23"/>
+        </w:rPr>
+      </w:pPr>
+      <w:r>
+        <w:rPr>
+          <w:rFonts w:ascii="Times New Roman" w:hAnsi="Times New Roman"/>
+          <w:bCs/>
+          <w:sz w:val="23"/>
+          <w:szCs w:val="23"/>
+        </w:rPr>
+        <w:t xml:space="preserve">Once the Unity3D implementation reached feature parity with the C++ version, some modifications were required to facilitate support for periodic structures. The prior version relied on the scale-invariant nature of Maxwell’s equations that describe the physical behavior of electromagnetic waves. </w:t>
+      </w:r>
+    </w:p>
+    <w:p>
+      <w:pPr>
+        <w:spacing w:after="0" w:line="240" w:lineRule="auto"/>
+        <w:jc w:val="both"/>
+        <w:rPr>
+          <w:rFonts w:ascii="Times New Roman" w:hAnsi="Times New Roman"/>
+          <w:bCs/>
+          <w:sz w:val="23"/>
+          <w:szCs w:val="23"/>
+        </w:rPr>
+      </w:pPr>
+    </w:p>
+    <w:p>
+      <w:pPr>
+        <w:spacing w:after="0" w:line="240" w:lineRule="auto"/>
+        <w:jc w:val="both"/>
+        <w:rPr>
+          <w:rFonts w:ascii="Times New Roman" w:hAnsi="Times New Roman"/>
+          <w:bCs/>
+          <w:sz w:val="23"/>
+          <w:szCs w:val="23"/>
+        </w:rPr>
+      </w:pPr>
       <w:r>
         <w:rPr>
           <w:rFonts w:ascii="Times New Roman" w:hAnsi="Times New Roman"/>
@@ -1122,16 +1205,43 @@
           <w:sz w:val="23"/>
           <w:szCs w:val="23"/>
         </w:rPr>
-        <w:t xml:space="preserve">While these assumptions simplify some calculations in FDTD, they present issues when dealing with structures defined in real physical units. </w:t>
-      </w:r>
-      <w:r>
-        <w:rPr>
-          <w:rFonts w:ascii="Times New Roman" w:hAnsi="Times New Roman"/>
-          <w:bCs/>
-          <w:sz w:val="23"/>
-          <w:szCs w:val="23"/>
-        </w:rPr>
-        <w:t>Since analysis of the dielectric lattice requires a frequency sweep to identify resonant wavelengths, it is convenient to define the Yee grid in terms of feature size rather than wavelength</w:t>
+        <w:t>While these assumptions simplify some calculations in FDTD, they present issues when dealing with structures defined in</w:t>
+      </w:r>
+      <w:r>
+        <w:rPr>
+          <w:rFonts w:ascii="Times New Roman" w:hAnsi="Times New Roman"/>
+          <w:bCs/>
+          <w:sz w:val="23"/>
+          <w:szCs w:val="23"/>
+        </w:rPr>
+        <w:t xml:space="preserve"> </w:t>
+      </w:r>
+      <w:r>
+        <w:rPr>
+          <w:rFonts w:ascii="Times New Roman" w:hAnsi="Times New Roman"/>
+          <w:bCs/>
+          <w:sz w:val="23"/>
+          <w:szCs w:val="23"/>
+        </w:rPr>
+        <w:t xml:space="preserve">physical units. </w:t>
+      </w:r>
+      <w:r>
+        <w:rPr>
+          <w:rFonts w:ascii="Times New Roman" w:hAnsi="Times New Roman"/>
+          <w:bCs/>
+          <w:sz w:val="23"/>
+          <w:szCs w:val="23"/>
+        </w:rPr>
+        <w:t xml:space="preserve">Since analysis of the dielectric lattice requires a frequency sweep to </w:t>
+      </w:r>
+      <w:r>
+        <w:rPr>
+          <w:rFonts w:ascii="Times New Roman" w:hAnsi="Times New Roman"/>
+          <w:bCs/>
+          <w:sz w:val="23"/>
+          <w:szCs w:val="23"/>
+        </w:rPr>
+        <w:t>identify resonant wavelengths, it is convenient to define the Yee grid in terms of feature size rather than wavelength</w:t>
       </w:r>
       <w:r>
         <w:rPr>
@@ -1141,7 +1251,7 @@
           <w:sz w:val="23"/>
           <w:szCs w:val="23"/>
         </w:rPr>
-        <w:footnoteReference w:id="2"/>
+        <w:footnoteReference w:id="3"/>
       </w:r>
       <w:r>
         <w:rPr>
@@ -1210,7 +1320,7 @@
           </mc:Choice>
           <mc:Fallback>
             <w:pict>
-              <v:shapetype w14:anchorId="4304FE3E" id="_x0000_t75" coordsize="21600,21600" o:spt="75" o:preferrelative="t" path="m@4@5l@4@11@9@11@9@5xe" filled="f" stroked="f">
+              <v:shapetype w14:anchorId="0A9FC49C" id="_x0000_t75" coordsize="21600,21600" o:spt="75" o:preferrelative="t" path="m@4@5l@4@11@9@11@9@5xe" filled="f" stroked="f">
                 <v:stroke joinstyle="miter"/>
                 <v:formulas>
                   <v:f eqn="if lineDrawn pixelLineWidth 0"/>
@@ -1262,16 +1372,7 @@
           <w:sz w:val="23"/>
           <w:szCs w:val="23"/>
         </w:rPr>
-        <w:t xml:space="preserve">in terms of the smallest feature size in the simulation. For the first </w:t>
-      </w:r>
-      <w:r>
-        <w:rPr>
-          <w:rFonts w:ascii="Times New Roman" w:hAnsi="Times New Roman"/>
-          <w:bCs/>
-          <w:sz w:val="23"/>
-          <w:szCs w:val="23"/>
-        </w:rPr>
-        <w:t>structure to be analyzed</w:t>
+        <w:t>in terms of the smallest feature size in the simulation. For the first structure to be analyzed</w:t>
       </w:r>
       <w:r>
         <w:rPr>
@@ -1281,7 +1382,7 @@
           <w:sz w:val="23"/>
           <w:szCs w:val="23"/>
         </w:rPr>
-        <w:footnoteReference w:id="3"/>
+        <w:footnoteReference w:id="4"/>
       </w:r>
       <w:r>
         <w:rPr>
@@ -1318,7 +1419,7 @@
           <w:sz w:val="23"/>
           <w:szCs w:val="23"/>
         </w:rPr>
-        <w:footnoteReference w:id="4"/>
+        <w:footnoteReference w:id="5"/>
       </w:r>
       <w:r>
         <w:rPr>
@@ -1404,62 +1505,6 @@
           <w:szCs w:val="23"/>
         </w:rPr>
       </w:pPr>
-      <w:r>
-        <w:rPr>
-          <w:rFonts w:ascii="Times New Roman" w:hAnsi="Times New Roman"/>
-          <w:bCs/>
-          <w:sz w:val="23"/>
-          <w:szCs w:val="23"/>
-        </w:rPr>
-        <w:t>Having determined a rational way to convert physical units to the unitless</w:t>
-      </w:r>
-      <w:r>
-        <w:rPr>
-          <w:rFonts w:ascii="Times New Roman" w:hAnsi="Times New Roman"/>
-          <w:bCs/>
-          <w:sz w:val="23"/>
-          <w:szCs w:val="23"/>
-        </w:rPr>
-        <w:t xml:space="preserve"> parameter </w:t>
-      </w:r>
-      <w:r>
-        <w:rPr>
-          <w:rFonts w:ascii="Times New Roman" w:hAnsi="Times New Roman"/>
-          <w:bCs/>
-          <w:sz w:val="23"/>
-          <w:szCs w:val="23"/>
-        </w:rPr>
-        <w:t>space</w:t>
-      </w:r>
-      <w:r>
-        <w:rPr>
-          <w:rFonts w:ascii="Times New Roman" w:hAnsi="Times New Roman"/>
-          <w:bCs/>
-          <w:sz w:val="23"/>
-          <w:szCs w:val="23"/>
-        </w:rPr>
-        <w:t xml:space="preserve"> used by </w:t>
-      </w:r>
-      <w:proofErr w:type="spellStart"/>
-      <w:r>
-        <w:rPr>
-          <w:rFonts w:ascii="Times New Roman" w:hAnsi="Times New Roman"/>
-          <w:bCs/>
-          <w:sz w:val="23"/>
-          <w:szCs w:val="23"/>
-        </w:rPr>
-        <w:t>GoLightly</w:t>
-      </w:r>
-      <w:proofErr w:type="spellEnd"/>
-      <w:r>
-        <w:rPr>
-          <w:rFonts w:ascii="Times New Roman" w:hAnsi="Times New Roman"/>
-          <w:bCs/>
-          <w:sz w:val="23"/>
-          <w:szCs w:val="23"/>
-        </w:rPr>
-        <w:t xml:space="preserve">, a few other modifications required. </w:t>
-      </w:r>
     </w:p>
     <w:p>
       <w:pPr>
@@ -1472,6 +1517,42 @@
           <w:szCs w:val="23"/>
         </w:rPr>
       </w:pPr>
+      <w:r>
+        <w:rPr>
+          <w:rFonts w:ascii="Times New Roman" w:hAnsi="Times New Roman"/>
+          <w:bCs/>
+          <w:sz w:val="23"/>
+          <w:szCs w:val="23"/>
+        </w:rPr>
+        <w:t>Having determined a rational way to convert physical units to the unitless</w:t>
+      </w:r>
+      <w:r>
+        <w:rPr>
+          <w:rFonts w:ascii="Times New Roman" w:hAnsi="Times New Roman"/>
+          <w:bCs/>
+          <w:sz w:val="23"/>
+          <w:szCs w:val="23"/>
+        </w:rPr>
+        <w:t xml:space="preserve"> parameter </w:t>
+      </w:r>
+      <w:r>
+        <w:rPr>
+          <w:rFonts w:ascii="Times New Roman" w:hAnsi="Times New Roman"/>
+          <w:bCs/>
+          <w:sz w:val="23"/>
+          <w:szCs w:val="23"/>
+        </w:rPr>
+        <w:t>space</w:t>
+      </w:r>
+      <w:r>
+        <w:rPr>
+          <w:rFonts w:ascii="Times New Roman" w:hAnsi="Times New Roman"/>
+          <w:bCs/>
+          <w:sz w:val="23"/>
+          <w:szCs w:val="23"/>
+        </w:rPr>
+        <w:t xml:space="preserve"> used by </w:t>
+      </w:r>
       <w:proofErr w:type="spellStart"/>
       <w:r>
         <w:rPr>
@@ -1490,25 +1571,7 @@
           <w:sz w:val="23"/>
           <w:szCs w:val="23"/>
         </w:rPr>
-        <w:t xml:space="preserve"> uses an image-based model definition format to eliminate any dependence on complex CAD applications or scripting. While</w:t>
-      </w:r>
-      <w:r>
-        <w:rPr>
-          <w:rFonts w:ascii="Times New Roman" w:hAnsi="Times New Roman"/>
-          <w:bCs/>
-          <w:sz w:val="23"/>
-          <w:szCs w:val="23"/>
-        </w:rPr>
-        <w:t xml:space="preserve"> well-suited to represent complex, arbitrary dielectric geometries, investigation of the lattices of interest required a certain flexibility not easily adapted to the image-based model definition. Namely, </w:t>
-      </w:r>
-      <w:r>
-        <w:rPr>
-          <w:rFonts w:ascii="Times New Roman" w:hAnsi="Times New Roman"/>
-          <w:bCs/>
-          <w:sz w:val="23"/>
-          <w:szCs w:val="23"/>
-        </w:rPr>
-        <w:t xml:space="preserve">it was required to repeatedly adjust the Yee grid resolution when exploring potential solutions. This required the creation of many versions of the lattice unit cell tiles. </w:t>
+        <w:t xml:space="preserve">, a few other modifications required. </w:t>
       </w:r>
     </w:p>
     <w:p>
@@ -1522,137 +1585,6 @@
           <w:szCs w:val="23"/>
         </w:rPr>
       </w:pPr>
-      <w:r>
-        <w:rPr>
-          <w:rFonts w:ascii="Times New Roman" w:hAnsi="Times New Roman"/>
-          <w:bCs/>
-          <w:sz w:val="23"/>
-          <w:szCs w:val="23"/>
-        </w:rPr>
-        <w:t xml:space="preserve">Rather than performing this process manually, we wrote a Unity3D script to generate the unit cells which were then exported to the PNG model definition format used by </w:t>
-      </w:r>
-      <w:proofErr w:type="spellStart"/>
-      <w:r>
-        <w:rPr>
-          <w:rFonts w:ascii="Times New Roman" w:hAnsi="Times New Roman"/>
-          <w:bCs/>
-          <w:sz w:val="23"/>
-          <w:szCs w:val="23"/>
-        </w:rPr>
-        <w:t>GoLightly</w:t>
-      </w:r>
-      <w:proofErr w:type="spellEnd"/>
-      <w:r>
-        <w:rPr>
-          <w:rFonts w:ascii="Times New Roman" w:hAnsi="Times New Roman"/>
-          <w:bCs/>
-          <w:sz w:val="23"/>
-          <w:szCs w:val="23"/>
-        </w:rPr>
-        <w:t xml:space="preserve">. At that point, we determined that generating a tile, exporting it to a PNG image, reloading and decoding that image and using it to populate the dielectric material array used by the FDTD kernels was, to be frank, redundant, inefficient and suboptimal. Since the </w:t>
-      </w:r>
-      <w:r>
-        <w:rPr>
-          <w:rFonts w:ascii="Times New Roman" w:hAnsi="Times New Roman"/>
-          <w:bCs/>
-          <w:sz w:val="23"/>
-          <w:szCs w:val="23"/>
-        </w:rPr>
-        <w:t>routines</w:t>
-      </w:r>
-      <w:r>
-        <w:rPr>
-          <w:rFonts w:ascii="Times New Roman" w:hAnsi="Times New Roman"/>
-          <w:bCs/>
-          <w:sz w:val="23"/>
-          <w:szCs w:val="23"/>
-        </w:rPr>
-        <w:t xml:space="preserve"> to generate </w:t>
-      </w:r>
-      <w:r>
-        <w:rPr>
-          <w:rFonts w:ascii="Times New Roman" w:hAnsi="Times New Roman"/>
-          <w:bCs/>
-          <w:sz w:val="23"/>
-          <w:szCs w:val="23"/>
-        </w:rPr>
-        <w:t>a</w:t>
-      </w:r>
-      <w:r>
-        <w:rPr>
-          <w:rFonts w:ascii="Times New Roman" w:hAnsi="Times New Roman"/>
-          <w:bCs/>
-          <w:sz w:val="23"/>
-          <w:szCs w:val="23"/>
-        </w:rPr>
-        <w:t xml:space="preserve"> </w:t>
-      </w:r>
-      <w:r>
-        <w:rPr>
-          <w:rFonts w:ascii="Times New Roman" w:hAnsi="Times New Roman"/>
-          <w:bCs/>
-          <w:sz w:val="23"/>
-          <w:szCs w:val="23"/>
-        </w:rPr>
-        <w:t>tile</w:t>
-      </w:r>
-      <w:r>
-        <w:rPr>
-          <w:rFonts w:ascii="Times New Roman" w:hAnsi="Times New Roman"/>
-          <w:bCs/>
-          <w:sz w:val="23"/>
-          <w:szCs w:val="23"/>
-        </w:rPr>
-        <w:t xml:space="preserve"> had already been created, we chose to use it to directly populate the FDTD dielectric array</w:t>
-      </w:r>
-      <w:r>
-        <w:rPr>
-          <w:rFonts w:ascii="Times New Roman" w:hAnsi="Times New Roman"/>
-          <w:bCs/>
-          <w:sz w:val="23"/>
-          <w:szCs w:val="23"/>
-        </w:rPr>
-        <w:t xml:space="preserve">. While this is a departure from </w:t>
-      </w:r>
-      <w:proofErr w:type="spellStart"/>
-      <w:r>
-        <w:rPr>
-          <w:rFonts w:ascii="Times New Roman" w:hAnsi="Times New Roman"/>
-          <w:bCs/>
-          <w:sz w:val="23"/>
-          <w:szCs w:val="23"/>
-        </w:rPr>
-        <w:t>GoLightly’s</w:t>
-      </w:r>
-      <w:proofErr w:type="spellEnd"/>
-      <w:r>
-        <w:rPr>
-          <w:rFonts w:ascii="Times New Roman" w:hAnsi="Times New Roman"/>
-          <w:bCs/>
-          <w:sz w:val="23"/>
-          <w:szCs w:val="23"/>
-        </w:rPr>
-        <w:t xml:space="preserve"> design ethos</w:t>
-      </w:r>
-      <w:r>
-        <w:rPr>
-          <w:rStyle w:val="FootnoteReference"/>
-          <w:rFonts w:ascii="Times New Roman" w:hAnsi="Times New Roman"/>
-          <w:bCs/>
-          <w:sz w:val="23"/>
-          <w:szCs w:val="23"/>
-        </w:rPr>
-        <w:footnoteReference w:id="5"/>
-      </w:r>
-      <w:r>
-        <w:rPr>
-          <w:rFonts w:ascii="Times New Roman" w:hAnsi="Times New Roman"/>
-          <w:bCs/>
-          <w:sz w:val="23"/>
-          <w:szCs w:val="23"/>
-        </w:rPr>
-        <w:t xml:space="preserve">, it simplified this use case. </w:t>
-      </w:r>
     </w:p>
     <w:p>
       <w:pPr>
@@ -1665,6 +1597,384 @@
           <w:szCs w:val="23"/>
         </w:rPr>
       </w:pPr>
+      <w:proofErr w:type="spellStart"/>
+      <w:r>
+        <w:rPr>
+          <w:rFonts w:ascii="Times New Roman" w:hAnsi="Times New Roman"/>
+          <w:bCs/>
+          <w:sz w:val="23"/>
+          <w:szCs w:val="23"/>
+        </w:rPr>
+        <w:t>GoLightly</w:t>
+      </w:r>
+      <w:proofErr w:type="spellEnd"/>
+      <w:r>
+        <w:rPr>
+          <w:rFonts w:ascii="Times New Roman" w:hAnsi="Times New Roman"/>
+          <w:bCs/>
+          <w:sz w:val="23"/>
+          <w:szCs w:val="23"/>
+        </w:rPr>
+        <w:t xml:space="preserve"> uses an image-based model definition format to eliminate any dependence on complex CAD applications or scripting. While</w:t>
+      </w:r>
+      <w:r>
+        <w:rPr>
+          <w:rFonts w:ascii="Times New Roman" w:hAnsi="Times New Roman"/>
+          <w:bCs/>
+          <w:sz w:val="23"/>
+          <w:szCs w:val="23"/>
+        </w:rPr>
+        <w:t xml:space="preserve"> well-suited </w:t>
+      </w:r>
+      <w:r>
+        <w:rPr>
+          <w:rFonts w:ascii="Times New Roman" w:hAnsi="Times New Roman"/>
+          <w:bCs/>
+          <w:sz w:val="23"/>
+          <w:szCs w:val="23"/>
+        </w:rPr>
+        <w:t xml:space="preserve">for describing </w:t>
+      </w:r>
+      <w:r>
+        <w:rPr>
+          <w:rFonts w:ascii="Times New Roman" w:hAnsi="Times New Roman"/>
+          <w:bCs/>
+          <w:sz w:val="23"/>
+          <w:szCs w:val="23"/>
+        </w:rPr>
+        <w:t xml:space="preserve">complex, arbitrary dielectric geometries, investigation of the lattices of interest required a certain flexibility not easily adapted to the image-based model definition. Namely, </w:t>
+      </w:r>
+      <w:r>
+        <w:rPr>
+          <w:rFonts w:ascii="Times New Roman" w:hAnsi="Times New Roman"/>
+          <w:bCs/>
+          <w:sz w:val="23"/>
+          <w:szCs w:val="23"/>
+        </w:rPr>
+        <w:t>it was required to repeatedly adjust the Yee grid resolution when exploring potential solutions. This required the creation of many versions of the lattice unit cell tiles.</w:t>
+      </w:r>
+    </w:p>
+    <w:p>
+      <w:pPr>
+        <w:spacing w:after="0" w:line="240" w:lineRule="auto"/>
+        <w:jc w:val="both"/>
+        <w:rPr>
+          <w:rFonts w:ascii="Times New Roman" w:hAnsi="Times New Roman"/>
+          <w:bCs/>
+          <w:sz w:val="23"/>
+          <w:szCs w:val="23"/>
+        </w:rPr>
+      </w:pPr>
+      <w:r>
+        <w:rPr>
+          <w:rFonts w:ascii="Times New Roman" w:hAnsi="Times New Roman"/>
+          <w:bCs/>
+          <w:sz w:val="23"/>
+          <w:szCs w:val="23"/>
+        </w:rPr>
+        <w:lastRenderedPageBreak/>
+        <w:drawing>
+          <wp:inline distT="0" distB="0" distL="0" distR="0" wp14:anchorId="662E5507" wp14:editId="1AB622D2">
+            <wp:extent cx="2743200" cy="2743200"/>
+            <wp:effectExtent l="0" t="0" r="0" b="0"/>
+            <wp:docPr id="40" name="Picture 40"/>
+            <wp:cNvGraphicFramePr>
+              <a:graphicFrameLocks xmlns:a="http://schemas.openxmlformats.org/drawingml/2006/main" noChangeAspect="1"/>
+            </wp:cNvGraphicFramePr>
+            <a:graphic xmlns:a="http://schemas.openxmlformats.org/drawingml/2006/main">
+              <a:graphicData uri="http://schemas.openxmlformats.org/drawingml/2006/picture">
+                <pic:pic xmlns:pic="http://schemas.openxmlformats.org/drawingml/2006/picture">
+                  <pic:nvPicPr>
+                    <pic:cNvPr id="1" name=""/>
+                    <pic:cNvPicPr/>
+                  </pic:nvPicPr>
+                  <pic:blipFill>
+                    <a:blip r:embed="rId12"/>
+                    <a:stretch>
+                      <a:fillRect/>
+                    </a:stretch>
+                  </pic:blipFill>
+                  <pic:spPr>
+                    <a:xfrm>
+                      <a:off x="0" y="0"/>
+                      <a:ext cx="2743200" cy="2743200"/>
+                    </a:xfrm>
+                    <a:prstGeom prst="rect">
+                      <a:avLst/>
+                    </a:prstGeom>
+                  </pic:spPr>
+                </pic:pic>
+              </a:graphicData>
+            </a:graphic>
+          </wp:inline>
+        </w:drawing>
+      </w:r>
+    </w:p>
+    <w:p>
+      <w:pPr>
+        <w:spacing w:after="0" w:line="240" w:lineRule="auto"/>
+        <w:jc w:val="both"/>
+        <w:rPr>
+          <w:rFonts w:ascii="Times New Roman" w:hAnsi="Times New Roman"/>
+          <w:bCs/>
+          <w:sz w:val="23"/>
+          <w:szCs w:val="23"/>
+        </w:rPr>
+      </w:pPr>
+    </w:p>
+    <w:p>
+      <w:pPr>
+        <w:spacing w:after="0" w:line="240" w:lineRule="auto"/>
+        <w:jc w:val="both"/>
+        <w:rPr>
+          <w:rFonts w:ascii="Times New Roman" w:hAnsi="Times New Roman"/>
+          <w:bCs/>
+          <w:sz w:val="23"/>
+          <w:szCs w:val="23"/>
+        </w:rPr>
+      </w:pPr>
+      <w:r>
+        <w:rPr>
+          <w:rFonts w:ascii="Times New Roman" w:hAnsi="Times New Roman"/>
+          <w:bCs/>
+          <w:sz w:val="23"/>
+          <w:szCs w:val="23"/>
+        </w:rPr>
+        <w:t xml:space="preserve">For the square rod lattice, a unit cell tile image was created with dimensions 300x300px with a green circle of </w:t>
+      </w:r>
+      <w:r>
+        <w:rPr>
+          <w:rFonts w:ascii="Times New Roman" w:hAnsi="Times New Roman"/>
+          <w:bCs/>
+          <w:sz w:val="23"/>
+          <w:szCs w:val="23"/>
+        </w:rPr>
+        <w:t>diameter 100px</w:t>
+      </w:r>
+      <w:r>
+        <w:rPr>
+          <w:rFonts w:ascii="Times New Roman" w:hAnsi="Times New Roman"/>
+          <w:bCs/>
+          <w:sz w:val="23"/>
+          <w:szCs w:val="23"/>
+        </w:rPr>
+        <w:t xml:space="preserve">. </w:t>
+      </w:r>
+      <w:r>
+        <w:rPr>
+          <w:rFonts w:ascii="Times New Roman" w:hAnsi="Times New Roman"/>
+          <w:bCs/>
+          <w:sz w:val="23"/>
+          <w:szCs w:val="23"/>
+        </w:rPr>
+        <w:t xml:space="preserve">These values were chosen to provide sufficient resolution to avoid aliasing in the rod geometry. The 100% green value indicates the maximum dielectric value in the tile. </w:t>
+      </w:r>
+    </w:p>
+    <w:p>
+      <w:pPr>
+        <w:spacing w:after="0" w:line="240" w:lineRule="auto"/>
+        <w:jc w:val="both"/>
+        <w:rPr>
+          <w:rFonts w:ascii="Times New Roman" w:hAnsi="Times New Roman"/>
+          <w:bCs/>
+          <w:sz w:val="23"/>
+          <w:szCs w:val="23"/>
+        </w:rPr>
+      </w:pPr>
+    </w:p>
+    <w:p>
+      <w:pPr>
+        <w:spacing w:after="0" w:line="240" w:lineRule="auto"/>
+        <w:jc w:val="both"/>
+        <w:rPr>
+          <w:rFonts w:ascii="Times New Roman" w:hAnsi="Times New Roman"/>
+          <w:bCs/>
+          <w:sz w:val="23"/>
+          <w:szCs w:val="23"/>
+        </w:rPr>
+      </w:pPr>
+      <w:r>
+        <w:rPr>
+          <w:rFonts w:ascii="Times New Roman" w:hAnsi="Times New Roman"/>
+          <w:bCs/>
+          <w:sz w:val="23"/>
+          <w:szCs w:val="23"/>
+        </w:rPr>
+        <w:t xml:space="preserve">Rather than performing this process manually, we wrote a Unity3D script to generate the unit cells which were then exported to the PNG model definition format used by </w:t>
+      </w:r>
+      <w:proofErr w:type="spellStart"/>
+      <w:r>
+        <w:rPr>
+          <w:rFonts w:ascii="Times New Roman" w:hAnsi="Times New Roman"/>
+          <w:bCs/>
+          <w:sz w:val="23"/>
+          <w:szCs w:val="23"/>
+        </w:rPr>
+        <w:t>GoLightly</w:t>
+      </w:r>
+      <w:proofErr w:type="spellEnd"/>
+      <w:r>
+        <w:rPr>
+          <w:rFonts w:ascii="Times New Roman" w:hAnsi="Times New Roman"/>
+          <w:bCs/>
+          <w:sz w:val="23"/>
+          <w:szCs w:val="23"/>
+        </w:rPr>
+        <w:t xml:space="preserve">. </w:t>
+      </w:r>
+    </w:p>
+    <w:p>
+      <w:pPr>
+        <w:spacing w:after="0" w:line="240" w:lineRule="auto"/>
+        <w:jc w:val="both"/>
+        <w:rPr>
+          <w:rFonts w:ascii="Times New Roman" w:hAnsi="Times New Roman"/>
+          <w:bCs/>
+          <w:sz w:val="23"/>
+          <w:szCs w:val="23"/>
+        </w:rPr>
+      </w:pPr>
+      <w:r>
+        <w:rPr>
+          <w:rFonts w:ascii="Times New Roman" w:hAnsi="Times New Roman"/>
+          <w:bCs/>
+          <w:sz w:val="23"/>
+          <w:szCs w:val="23"/>
+        </w:rPr>
+        <w:t xml:space="preserve">At that point, we determined that generating a tile, exporting it to a PNG image, reloading and decoding that image and using it to populate the dielectric material array used by the FDTD kernels was, to be frank, redundant, inefficient and suboptimal. Since the </w:t>
+      </w:r>
+      <w:r>
+        <w:rPr>
+          <w:rFonts w:ascii="Times New Roman" w:hAnsi="Times New Roman"/>
+          <w:bCs/>
+          <w:sz w:val="23"/>
+          <w:szCs w:val="23"/>
+        </w:rPr>
+        <w:t>routines</w:t>
+      </w:r>
+      <w:r>
+        <w:rPr>
+          <w:rFonts w:ascii="Times New Roman" w:hAnsi="Times New Roman"/>
+          <w:bCs/>
+          <w:sz w:val="23"/>
+          <w:szCs w:val="23"/>
+        </w:rPr>
+        <w:t xml:space="preserve"> to generate </w:t>
+      </w:r>
+      <w:r>
+        <w:rPr>
+          <w:rFonts w:ascii="Times New Roman" w:hAnsi="Times New Roman"/>
+          <w:bCs/>
+          <w:sz w:val="23"/>
+          <w:szCs w:val="23"/>
+        </w:rPr>
+        <w:t>a</w:t>
+      </w:r>
+      <w:r>
+        <w:rPr>
+          <w:rFonts w:ascii="Times New Roman" w:hAnsi="Times New Roman"/>
+          <w:bCs/>
+          <w:sz w:val="23"/>
+          <w:szCs w:val="23"/>
+        </w:rPr>
+        <w:t xml:space="preserve"> </w:t>
+      </w:r>
+      <w:r>
+        <w:rPr>
+          <w:rFonts w:ascii="Times New Roman" w:hAnsi="Times New Roman"/>
+          <w:bCs/>
+          <w:sz w:val="23"/>
+          <w:szCs w:val="23"/>
+        </w:rPr>
+        <w:t>tile</w:t>
+      </w:r>
+      <w:r>
+        <w:rPr>
+          <w:rFonts w:ascii="Times New Roman" w:hAnsi="Times New Roman"/>
+          <w:bCs/>
+          <w:sz w:val="23"/>
+          <w:szCs w:val="23"/>
+        </w:rPr>
+        <w:t xml:space="preserve"> had already been created, we chose to use </w:t>
+      </w:r>
+      <w:r>
+        <w:rPr>
+          <w:rFonts w:ascii="Times New Roman" w:hAnsi="Times New Roman"/>
+          <w:bCs/>
+          <w:sz w:val="23"/>
+          <w:szCs w:val="23"/>
+        </w:rPr>
+        <w:t>them</w:t>
+      </w:r>
+      <w:r>
+        <w:rPr>
+          <w:rFonts w:ascii="Times New Roman" w:hAnsi="Times New Roman"/>
+          <w:bCs/>
+          <w:sz w:val="23"/>
+          <w:szCs w:val="23"/>
+        </w:rPr>
+        <w:t xml:space="preserve"> to directly populate the FDTD dielectric array</w:t>
+      </w:r>
+      <w:r>
+        <w:rPr>
+          <w:rFonts w:ascii="Times New Roman" w:hAnsi="Times New Roman"/>
+          <w:bCs/>
+          <w:sz w:val="23"/>
+          <w:szCs w:val="23"/>
+        </w:rPr>
+        <w:t xml:space="preserve">. While this is a departure from </w:t>
+      </w:r>
+      <w:proofErr w:type="spellStart"/>
+      <w:r>
+        <w:rPr>
+          <w:rFonts w:ascii="Times New Roman" w:hAnsi="Times New Roman"/>
+          <w:bCs/>
+          <w:sz w:val="23"/>
+          <w:szCs w:val="23"/>
+        </w:rPr>
+        <w:t>GoLightly’s</w:t>
+      </w:r>
+      <w:proofErr w:type="spellEnd"/>
+      <w:r>
+        <w:rPr>
+          <w:rFonts w:ascii="Times New Roman" w:hAnsi="Times New Roman"/>
+          <w:bCs/>
+          <w:sz w:val="23"/>
+          <w:szCs w:val="23"/>
+        </w:rPr>
+        <w:t xml:space="preserve"> design ethos</w:t>
+      </w:r>
+      <w:r>
+        <w:rPr>
+          <w:rStyle w:val="FootnoteReference"/>
+          <w:rFonts w:ascii="Times New Roman" w:hAnsi="Times New Roman"/>
+          <w:bCs/>
+          <w:sz w:val="23"/>
+          <w:szCs w:val="23"/>
+        </w:rPr>
+        <w:footnoteReference w:id="6"/>
+      </w:r>
+      <w:r>
+        <w:rPr>
+          <w:rFonts w:ascii="Times New Roman" w:hAnsi="Times New Roman"/>
+          <w:bCs/>
+          <w:sz w:val="23"/>
+          <w:szCs w:val="23"/>
+        </w:rPr>
+        <w:t xml:space="preserve">, it simplified this use case. </w:t>
+      </w:r>
+    </w:p>
+    <w:p>
+      <w:pPr>
+        <w:spacing w:after="0" w:line="240" w:lineRule="auto"/>
+        <w:jc w:val="both"/>
+        <w:rPr>
+          <w:rFonts w:ascii="Times New Roman" w:hAnsi="Times New Roman"/>
+          <w:bCs/>
+          <w:sz w:val="23"/>
+          <w:szCs w:val="23"/>
+        </w:rPr>
+      </w:pPr>
       <w:r>
         <w:rPr>
           <w:rFonts w:ascii="Times New Roman" w:hAnsi="Times New Roman"/>
@@ -1673,7 +1983,6 @@
           <w:sz w:val="23"/>
           <w:szCs w:val="23"/>
         </w:rPr>
-        <w:lastRenderedPageBreak/>
         <mc:AlternateContent>
           <mc:Choice Requires="wpi">
             <w:drawing>
@@ -1694,7 +2003,7 @@
                 </wp:cNvGraphicFramePr>
                 <a:graphic xmlns:a="http://schemas.openxmlformats.org/drawingml/2006/main">
                   <a:graphicData uri="http://schemas.microsoft.com/office/word/2010/wordprocessingInk">
-                    <w14:contentPart bwMode="auto" r:id="rId12">
+                    <w14:contentPart bwMode="auto" r:id="rId13">
                       <w14:nvContentPartPr>
                         <w14:cNvContentPartPr>
                           <a14:cpLocks xmlns:a14="http://schemas.microsoft.com/office/drawing/2010/main" noRot="1"/>
@@ -1712,7 +2021,7 @@
           </mc:Choice>
           <mc:Fallback>
             <w:pict>
-              <v:shape w14:anchorId="1F8FF2EE" id="Ink 7" o:spid="_x0000_s1026" type="#_x0000_t75" style="position:absolute;margin-left:-54.35pt;margin-top:125.95pt;width:1.45pt;height:1.45pt;z-index:251660288;visibility:visible;mso-wrap-style:square;mso-wrap-distance-left:9pt;mso-wrap-distance-top:0;mso-wrap-distance-right:9pt;mso-wrap-distance-bottom:0;mso-position-horizontal:absolute;mso-position-horizontal-relative:text;mso-position-vertical:absolute;mso-position-vertical-relative:text" o:gfxdata="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">
+              <v:shape w14:anchorId="27EDB00A" id="Ink 7" o:spid="_x0000_s1026" type="#_x0000_t75" style="position:absolute;margin-left:-54.35pt;margin-top:125.95pt;width:1.45pt;height:1.45pt;z-index:251660288;visibility:visible;mso-wrap-style:square;mso-wrap-distance-left:9pt;mso-wrap-distance-top:0;mso-wrap-distance-right:9pt;mso-wrap-distance-bottom:0;mso-position-horizontal:absolute;mso-position-horizontal-relative:text;mso-position-vertical:absolute;mso-position-vertical-relative:text" o:gfxdata="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">
                 <v:imagedata r:id="rId11" o:title=""/>
                 <o:lock v:ext="edit" rotation="t" aspectratio="f"/>
               </v:shape>
@@ -1829,7 +2138,7 @@
           <w:sz w:val="23"/>
           <w:szCs w:val="23"/>
         </w:rPr>
-        <w:footnoteReference w:id="6"/>
+        <w:footnoteReference w:id="7"/>
       </w:r>
       <w:r>
         <w:rPr>
@@ -1839,7 +2148,7 @@
           <w:sz w:val="23"/>
           <w:szCs w:val="23"/>
         </w:rPr>
-        <w:footnoteReference w:id="7"/>
+        <w:footnoteReference w:id="8"/>
       </w:r>
       <w:r>
         <w:rPr>
@@ -1881,134 +2190,6 @@
             <wp:extent cx="2743200" cy="1219200"/>
             <wp:effectExtent l="0" t="0" r="0" b="0"/>
             <wp:docPr id="9" name="Picture 9"/>
-            <wp:cNvGraphicFramePr>
-              <a:graphicFrameLocks xmlns:a="http://schemas.openxmlformats.org/drawingml/2006/main" noChangeAspect="1"/>
-            </wp:cNvGraphicFramePr>
-            <a:graphic xmlns:a="http://schemas.openxmlformats.org/drawingml/2006/main">
-              <a:graphicData uri="http://schemas.openxmlformats.org/drawingml/2006/picture">
-                <pic:pic xmlns:pic="http://schemas.openxmlformats.org/drawingml/2006/picture">
-                  <pic:nvPicPr>
-                    <pic:cNvPr id="1" name=""/>
-                    <pic:cNvPicPr/>
-                  </pic:nvPicPr>
-                  <pic:blipFill>
-                    <a:blip r:embed="rId13"/>
-                    <a:stretch>
-                      <a:fillRect/>
-                    </a:stretch>
-                  </pic:blipFill>
-                  <pic:spPr>
-                    <a:xfrm>
-                      <a:off x="0" y="0"/>
-                      <a:ext cx="2743200" cy="1219200"/>
-                    </a:xfrm>
-                    <a:prstGeom prst="rect">
-                      <a:avLst/>
-                    </a:prstGeom>
-                  </pic:spPr>
-                </pic:pic>
-              </a:graphicData>
-            </a:graphic>
-          </wp:inline>
-        </w:drawing>
-      </w:r>
-    </w:p>
-    <w:p>
-      <w:pPr>
-        <w:pStyle w:val="Caption"/>
-        <w:jc w:val="both"/>
-      </w:pPr>
-      <w:r>
-        <w:t xml:space="preserve">Figure </w:t>
-      </w:r>
-      <w:fldSimple w:instr=" SEQ Figure \* ARABIC ">
-        <w:r>
-          <w:rPr>
-            <w:noProof/>
-          </w:rPr>
-          <w:t>1</w:t>
-        </w:r>
-      </w:fldSimple>
-      <w:r>
-        <w:t xml:space="preserve"> Frequency Sweep Parameter Dialog</w:t>
-      </w:r>
-    </w:p>
-    <w:p>
-      <w:pPr>
-        <w:spacing w:after="0" w:line="240" w:lineRule="auto"/>
-        <w:jc w:val="both"/>
-        <w:rPr>
-          <w:rFonts w:ascii="Times New Roman" w:hAnsi="Times New Roman"/>
-          <w:bCs/>
-          <w:sz w:val="23"/>
-          <w:szCs w:val="23"/>
-        </w:rPr>
-      </w:pPr>
-      <w:r>
-        <w:rPr>
-          <w:rFonts w:ascii="Times New Roman" w:hAnsi="Times New Roman"/>
-          <w:bCs/>
-          <w:sz w:val="23"/>
-          <w:szCs w:val="23"/>
-        </w:rPr>
-        <w:t>The additional requirement of user-defined FDTD domain resolution</w:t>
-      </w:r>
-      <w:r>
-        <w:rPr>
-          <w:rStyle w:val="FootnoteReference"/>
-          <w:rFonts w:ascii="Times New Roman" w:hAnsi="Times New Roman"/>
-          <w:bCs/>
-          <w:sz w:val="23"/>
-          <w:szCs w:val="23"/>
-        </w:rPr>
-        <w:footnoteReference w:id="8"/>
-      </w:r>
-      <w:r>
-        <w:rPr>
-          <w:rFonts w:ascii="Times New Roman" w:hAnsi="Times New Roman"/>
-          <w:bCs/>
-          <w:sz w:val="23"/>
-          <w:szCs w:val="23"/>
-        </w:rPr>
-        <w:t xml:space="preserve"> necessitated the implementation of a </w:t>
-      </w:r>
-      <w:r>
-        <w:rPr>
-          <w:rFonts w:ascii="Times New Roman" w:hAnsi="Times New Roman"/>
-          <w:bCs/>
-          <w:sz w:val="23"/>
-          <w:szCs w:val="23"/>
-        </w:rPr>
-        <w:t>Model Provider</w:t>
-      </w:r>
-      <w:r>
-        <w:rPr>
-          <w:rFonts w:ascii="Times New Roman" w:hAnsi="Times New Roman"/>
-          <w:bCs/>
-          <w:sz w:val="23"/>
-          <w:szCs w:val="23"/>
-        </w:rPr>
-        <w:t xml:space="preserve"> component responsible for defining the domain size, Yee cell size, and other parameters as indicated in Figure 2. </w:t>
-      </w:r>
-    </w:p>
-    <w:p>
-      <w:pPr>
-        <w:keepNext/>
-        <w:spacing w:after="0" w:line="240" w:lineRule="auto"/>
-        <w:jc w:val="both"/>
-      </w:pPr>
-      <w:r>
-        <w:rPr>
-          <w:rFonts w:ascii="Times New Roman" w:hAnsi="Times New Roman"/>
-          <w:bCs/>
-          <w:sz w:val="23"/>
-          <w:szCs w:val="23"/>
-        </w:rPr>
-        <w:drawing>
-          <wp:inline distT="0" distB="0" distL="0" distR="0" wp14:anchorId="2C94FB39" wp14:editId="24AD0650">
-            <wp:extent cx="2743200" cy="2171065"/>
-            <wp:effectExtent l="0" t="0" r="0" b="0"/>
-            <wp:docPr id="11" name="Picture 11"/>
             <wp:cNvGraphicFramePr>
               <a:graphicFrameLocks xmlns:a="http://schemas.openxmlformats.org/drawingml/2006/main" noChangeAspect="1"/>
             </wp:cNvGraphicFramePr>
@@ -2028,7 +2209,7 @@
                   <pic:spPr>
                     <a:xfrm>
                       <a:off x="0" y="0"/>
-                      <a:ext cx="2743200" cy="2171065"/>
+                      <a:ext cx="2743200" cy="1219200"/>
                     </a:xfrm>
                     <a:prstGeom prst="rect">
                       <a:avLst/>
@@ -2054,37 +2235,95 @@
           <w:rPr>
             <w:noProof/>
           </w:rPr>
-          <w:t>2</w:t>
+          <w:t>1</w:t>
         </w:r>
       </w:fldSimple>
       <w:r>
-        <w:t xml:space="preserve"> Model Definition Parameters</w:t>
-      </w:r>
-    </w:p>
-    <w:p>
-      <w:r>
-        <w:t xml:space="preserve">Figure 2 lists the model input parameters for the rod array lattice simulation. The “Lambda </w:t>
-      </w:r>
-      <w:r>
-        <w:t xml:space="preserve">Norm” indicates the relative source wavelength, defined as the ratio of </w:t>
-      </w:r>
-      <w:r>
-        <w:t xml:space="preserve">lambda (nm) to 10 * nm per cell. </w:t>
-      </w:r>
-      <w:r>
-        <w:t xml:space="preserve">The Cell Divisor parameter indicates the minimum source wavelength in terms of Yee cells. For the rod array experiment, the “Include Defect” parameter indicates whether the rod removal defect should be included in the resulting dielectric array. </w:t>
+        <w:t xml:space="preserve"> </w:t>
+      </w:r>
+      <w:r>
+        <w:t>Wavelength</w:t>
+      </w:r>
+      <w:r>
+        <w:t xml:space="preserve"> Sweep Parameter Dialog</w:t>
+      </w:r>
+    </w:p>
+    <w:p>
+      <w:pPr>
+        <w:spacing w:after="0" w:line="240" w:lineRule="auto"/>
+        <w:jc w:val="both"/>
+        <w:rPr>
+          <w:rFonts w:ascii="Times New Roman" w:hAnsi="Times New Roman"/>
+          <w:bCs/>
+          <w:sz w:val="23"/>
+          <w:szCs w:val="23"/>
+        </w:rPr>
+      </w:pPr>
+      <w:r>
+        <w:rPr>
+          <w:rFonts w:ascii="Times New Roman" w:hAnsi="Times New Roman"/>
+          <w:bCs/>
+          <w:sz w:val="23"/>
+          <w:szCs w:val="23"/>
+        </w:rPr>
+        <w:t>The additional requirement of user-defined FDTD domain resolution</w:t>
+      </w:r>
+      <w:r>
+        <w:rPr>
+          <w:rStyle w:val="FootnoteReference"/>
+          <w:rFonts w:ascii="Times New Roman" w:hAnsi="Times New Roman"/>
+          <w:bCs/>
+          <w:sz w:val="23"/>
+          <w:szCs w:val="23"/>
+        </w:rPr>
+        <w:footnoteReference w:id="9"/>
+      </w:r>
+      <w:r>
+        <w:rPr>
+          <w:rFonts w:ascii="Times New Roman" w:hAnsi="Times New Roman"/>
+          <w:bCs/>
+          <w:sz w:val="23"/>
+          <w:szCs w:val="23"/>
+        </w:rPr>
+        <w:t xml:space="preserve"> necessitated the implementation of a </w:t>
+      </w:r>
+      <w:r>
+        <w:rPr>
+          <w:rFonts w:ascii="Times New Roman" w:hAnsi="Times New Roman"/>
+          <w:bCs/>
+          <w:sz w:val="23"/>
+          <w:szCs w:val="23"/>
+        </w:rPr>
+        <w:t>Model Provider</w:t>
+      </w:r>
+      <w:r>
+        <w:rPr>
+          <w:rFonts w:ascii="Times New Roman" w:hAnsi="Times New Roman"/>
+          <w:bCs/>
+          <w:sz w:val="23"/>
+          <w:szCs w:val="23"/>
+        </w:rPr>
+        <w:t xml:space="preserve"> component responsible for defining the domain size, Yee cell size, and other parameters as indicated in Figure 2. </w:t>
       </w:r>
     </w:p>
     <w:p>
       <w:pPr>
         <w:keepNext/>
-      </w:pPr>
-      <w:r>
+        <w:spacing w:after="0" w:line="240" w:lineRule="auto"/>
+        <w:jc w:val="both"/>
+      </w:pPr>
+      <w:r>
+        <w:rPr>
+          <w:rFonts w:ascii="Times New Roman" w:hAnsi="Times New Roman"/>
+          <w:bCs/>
+          <w:sz w:val="23"/>
+          <w:szCs w:val="23"/>
+        </w:rPr>
         <w:drawing>
-          <wp:inline distT="0" distB="0" distL="0" distR="0" wp14:anchorId="54566254" wp14:editId="287591F1">
-            <wp:extent cx="2743200" cy="3163570"/>
-            <wp:effectExtent l="0" t="0" r="0" b="0"/>
-            <wp:docPr id="12" name="Picture 12"/>
+          <wp:inline distT="0" distB="0" distL="0" distR="0" wp14:anchorId="6C73E831" wp14:editId="6A90E802">
+            <wp:extent cx="2743200" cy="2104390"/>
+            <wp:effectExtent l="0" t="0" r="0" b="3810"/>
+            <wp:docPr id="27" name="Picture 27"/>
             <wp:cNvGraphicFramePr>
               <a:graphicFrameLocks xmlns:a="http://schemas.openxmlformats.org/drawingml/2006/main" noChangeAspect="1"/>
             </wp:cNvGraphicFramePr>
@@ -2104,7 +2343,7 @@
                   <pic:spPr>
                     <a:xfrm>
                       <a:off x="0" y="0"/>
-                      <a:ext cx="2743200" cy="3163570"/>
+                      <a:ext cx="2743200" cy="2104390"/>
                     </a:xfrm>
                     <a:prstGeom prst="rect">
                       <a:avLst/>
@@ -2120,6 +2359,7 @@
     <w:p>
       <w:pPr>
         <w:pStyle w:val="Caption"/>
+        <w:jc w:val="both"/>
       </w:pPr>
       <w:r>
         <w:t xml:space="preserve">Figure </w:t>
@@ -2129,69 +2369,29 @@
           <w:rPr>
             <w:noProof/>
           </w:rPr>
-          <w:t>3</w:t>
+          <w:t>2</w:t>
         </w:r>
       </w:fldSimple>
       <w:r>
-        <w:t xml:space="preserve"> Simulation Configuration</w:t>
-      </w:r>
-    </w:p>
-    <w:p>
-      <w:r>
-        <w:t>The Simulation component (Figure 3) provides a configuration interface</w:t>
-      </w:r>
-      <w:r>
-        <w:t xml:space="preserve"> to control some interface items, indicating the size of the simulation domain in Yee cells, the variant of the FDTD compute shaders to be used, the current time step (updated while a simulation executes) and the number of FDTD frames (time steps) to be calculated between user interface updates. Generating </w:t>
-      </w:r>
+        <w:t xml:space="preserve"> Model Definition Parameters</w:t>
+      </w:r>
+    </w:p>
+    <w:p>
       <w:r>
         <w:lastRenderedPageBreak/>
-        <w:t xml:space="preserve">an image from </w:t>
-      </w:r>
-      <w:proofErr w:type="spellStart"/>
-      <w:proofErr w:type="gramStart"/>
-      <w:r>
-        <w:t>a</w:t>
-      </w:r>
-      <w:proofErr w:type="spellEnd"/>
-      <w:proofErr w:type="gramEnd"/>
-      <w:r>
-        <w:t xml:space="preserve"> electric or magnetic field array requires substantial compute resources and is done infrequently to increase throughput and reduce execution time. </w:t>
-      </w:r>
-    </w:p>
-    <w:p>
-      <w:r>
-        <w:t>Experiments and Results</w:t>
-      </w:r>
-    </w:p>
-    <w:p>
-      <w:r>
-        <w:t>For this project, three crystal definitions were analyzed</w:t>
-      </w:r>
-      <w:r>
-        <w:t xml:space="preserve"> at various wavelengths in order to determine resonance. </w:t>
-      </w:r>
-      <w:r>
-        <w:t>These are detailed below.</w:t>
-      </w:r>
-    </w:p>
-    <w:p>
-      <w:r>
-        <w:t xml:space="preserve">Experiment 1: </w:t>
-      </w:r>
-      <w:r>
-        <w:t xml:space="preserve">A square lattice of rods in air with spacing a= 1.2um, </w:t>
-      </w:r>
-      <w:r>
-        <w:t>radius r=0.24um</w:t>
-      </w:r>
-      <w:r>
-        <w:t xml:space="preserve"> </w:t>
-      </w:r>
-      <w:r>
-        <w:t>a</w:t>
-      </w:r>
-      <w:r>
-        <w:t xml:space="preserve">nd relative epsilon of 8.9. </w:t>
+        <w:t xml:space="preserve">Figure 2 lists the model input parameters for the rod array lattice simulation. The “Lambda Norm” </w:t>
+      </w:r>
+      <w:r>
+        <w:t xml:space="preserve">parameter </w:t>
+      </w:r>
+      <w:r>
+        <w:t xml:space="preserve">indicates the relative source wavelength, defined as the ratio of </w:t>
+      </w:r>
+      <w:r>
+        <w:t xml:space="preserve">lambda (nm) to 10 * nm per cell. </w:t>
+      </w:r>
+      <w:r>
+        <w:t xml:space="preserve">The Cell Divisor parameter indicates the minimum source wavelength in terms of Yee cells. For the rod array experiment, the “Include Defect” parameter indicates whether the rod removal defect should be included in the resulting dielectric array. </w:t>
       </w:r>
     </w:p>
     <w:p>
@@ -2200,10 +2400,10 @@
       </w:pPr>
       <w:r>
         <w:drawing>
-          <wp:inline distT="0" distB="0" distL="0" distR="0" wp14:anchorId="02234CC1" wp14:editId="4E8F4C13">
-            <wp:extent cx="2743200" cy="1667510"/>
+          <wp:inline distT="0" distB="0" distL="0" distR="0" wp14:anchorId="54566254" wp14:editId="287591F1">
+            <wp:extent cx="2743200" cy="3163570"/>
             <wp:effectExtent l="0" t="0" r="0" b="0"/>
-            <wp:docPr id="16" name="Picture 16"/>
+            <wp:docPr id="12" name="Picture 12"/>
             <wp:cNvGraphicFramePr>
               <a:graphicFrameLocks xmlns:a="http://schemas.openxmlformats.org/drawingml/2006/main" noChangeAspect="1"/>
             </wp:cNvGraphicFramePr>
@@ -2223,7 +2423,7 @@
                   <pic:spPr>
                     <a:xfrm>
                       <a:off x="0" y="0"/>
-                      <a:ext cx="2743200" cy="1667510"/>
+                      <a:ext cx="2743200" cy="3163570"/>
                     </a:xfrm>
                     <a:prstGeom prst="rect">
                       <a:avLst/>
@@ -2248,136 +2448,65 @@
           <w:rPr>
             <w:noProof/>
           </w:rPr>
-          <w:t>4</w:t>
+          <w:t>3</w:t>
         </w:r>
       </w:fldSimple>
       <w:r>
-        <w:t xml:space="preserve"> A square lattice of cylindrical rods</w:t>
-      </w:r>
-      <w:r>
-        <w:t>. a=1.2um. r=0.24um.</w:t>
-      </w:r>
-    </w:p>
-    <w:p>
-      <w:pPr>
-        <w:rPr>
-          <w:rFonts w:ascii="Times New Roman" w:hAnsi="Times New Roman"/>
-          <w:bCs/>
-          <w:sz w:val="23"/>
-          <w:szCs w:val="23"/>
-        </w:rPr>
-      </w:pPr>
+        <w:t xml:space="preserve"> Simulation Configuration</w:t>
+      </w:r>
+    </w:p>
+    <w:p>
+      <w:r>
+        <w:t>The Simulation component (Figure 3) provides a configuration interface</w:t>
+      </w:r>
+      <w:r>
+        <w:t xml:space="preserve"> to control </w:t>
+      </w:r>
+      <w:r>
+        <w:t>parameters such as the domain size in Yee cells</w:t>
+      </w:r>
+      <w:r>
+        <w:t>, the variant of the FDTD compute shaders to be used, the current time step (updated while a simulation executes) and the number of FDTD frames (time steps) to be calculated between user interface updates. Generating an image from a</w:t>
+      </w:r>
+      <w:r>
+        <w:t>n</w:t>
+      </w:r>
+      <w:r>
+        <w:t xml:space="preserve"> electric or </w:t>
+      </w:r>
+      <w:r>
+        <w:t xml:space="preserve">magnetic field array requires substantial compute resources and is done infrequently to increase throughput and reduce execution time. </w:t>
+      </w:r>
+    </w:p>
+    <w:p>
+      <w:r>
+        <w:t>For this project, three crystal definitions were analyzed</w:t>
+      </w:r>
+      <w:r>
+        <w:t xml:space="preserve"> at various wavelengths in order to determine resonance. </w:t>
+      </w:r>
+      <w:r>
+        <w:t>These are detailed below.</w:t>
+      </w:r>
+    </w:p>
+    <w:p>
+      <w:r>
+        <w:t xml:space="preserve">Experiment 1: </w:t>
+      </w:r>
+      <w:r>
+        <w:t xml:space="preserve">A square lattice of rods in air with spacing a= 1.2um, </w:t>
+      </w:r>
+      <w:r>
+        <w:t>radius r=0.24um</w:t>
+      </w:r>
       <w:r>
         <w:t xml:space="preserve"> </w:t>
       </w:r>
       <w:r>
-        <w:rPr>
-          <w:rFonts w:ascii="Times New Roman" w:hAnsi="Times New Roman"/>
-          <w:bCs/>
-          <w:sz w:val="23"/>
-          <w:szCs w:val="23"/>
-        </w:rPr>
-        <w:t>A Yee cell size of 48nm</w:t>
-      </w:r>
-      <w:r>
-        <w:rPr>
-          <w:rStyle w:val="FootnoteReference"/>
-          <w:rFonts w:ascii="Times New Roman" w:hAnsi="Times New Roman"/>
-          <w:bCs/>
-          <w:sz w:val="23"/>
-          <w:szCs w:val="23"/>
-        </w:rPr>
-        <w:footnoteReference w:id="9"/>
-      </w:r>
-      <w:r>
-        <w:rPr>
-          <w:rFonts w:ascii="Times New Roman" w:hAnsi="Times New Roman"/>
-          <w:bCs/>
-          <w:sz w:val="23"/>
-          <w:szCs w:val="23"/>
-        </w:rPr>
-        <w:t xml:space="preserve"> was chosen to minimize aliasing and ensure that features (rods) occupied enough</w:t>
-      </w:r>
-      <w:r>
-        <w:rPr>
-          <w:rFonts w:ascii="Times New Roman" w:hAnsi="Times New Roman"/>
-          <w:bCs/>
-          <w:sz w:val="23"/>
-          <w:szCs w:val="23"/>
-        </w:rPr>
-        <w:t xml:space="preserve"> </w:t>
-      </w:r>
-      <w:r>
-        <w:rPr>
-          <w:rFonts w:ascii="Times New Roman" w:hAnsi="Times New Roman"/>
-          <w:bCs/>
-          <w:sz w:val="23"/>
-          <w:szCs w:val="23"/>
-        </w:rPr>
-        <w:t>cells to accurately represent their interaction with the minimum</w:t>
-      </w:r>
-      <w:r>
-        <w:rPr>
-          <w:rFonts w:ascii="Times New Roman" w:hAnsi="Times New Roman"/>
-          <w:bCs/>
-          <w:sz w:val="23"/>
-          <w:szCs w:val="23"/>
-        </w:rPr>
-        <w:t xml:space="preserve"> wavelength defined as</w:t>
-      </w:r>
-      <w:r>
-        <w:rPr>
-          <w:rFonts w:ascii="Times New Roman" w:hAnsi="Times New Roman"/>
-          <w:bCs/>
-          <w:sz w:val="23"/>
-          <w:szCs w:val="23"/>
-        </w:rPr>
-        <w:t xml:space="preserve"> 480nm</w:t>
-      </w:r>
-      <w:r>
-        <w:rPr>
-          <w:rFonts w:ascii="Times New Roman" w:hAnsi="Times New Roman"/>
-          <w:bCs/>
-          <w:sz w:val="23"/>
-          <w:szCs w:val="23"/>
-        </w:rPr>
-        <w:t>.</w:t>
-      </w:r>
-      <w:r>
-        <w:rPr>
-          <w:rFonts w:ascii="Times New Roman" w:hAnsi="Times New Roman"/>
-          <w:bCs/>
-          <w:sz w:val="23"/>
-          <w:szCs w:val="23"/>
-        </w:rPr>
-        <w:t xml:space="preserve"> Sweeping the input wavelength from 480nm to 1800nm in steps of 72nm yielded </w:t>
-      </w:r>
-      <w:r>
-        <w:rPr>
-          <w:rFonts w:ascii="Times New Roman" w:hAnsi="Times New Roman"/>
-          <w:bCs/>
-          <w:sz w:val="23"/>
-          <w:szCs w:val="23"/>
-        </w:rPr>
-        <w:t xml:space="preserve">the </w:t>
-      </w:r>
-      <w:r>
-        <w:rPr>
-          <w:rFonts w:ascii="Times New Roman" w:hAnsi="Times New Roman"/>
-          <w:bCs/>
-          <w:sz w:val="23"/>
-          <w:szCs w:val="23"/>
-        </w:rPr>
-        <w:t>results show in Figure 5</w:t>
-      </w:r>
-      <w:r>
-        <w:rPr>
-          <w:rFonts w:ascii="Times New Roman" w:hAnsi="Times New Roman"/>
-          <w:bCs/>
-          <w:sz w:val="23"/>
-          <w:szCs w:val="23"/>
-        </w:rPr>
-        <w:t xml:space="preserve">. </w:t>
+        <w:t>a</w:t>
+      </w:r>
+      <w:r>
+        <w:t xml:space="preserve">nd relative epsilon of 8.9. </w:t>
       </w:r>
     </w:p>
     <w:p>
@@ -2385,17 +2514,11 @@
         <w:keepNext/>
       </w:pPr>
       <w:r>
-        <w:rPr>
-          <w:rFonts w:ascii="Times New Roman" w:hAnsi="Times New Roman"/>
-          <w:bCs/>
-          <w:sz w:val="23"/>
-          <w:szCs w:val="23"/>
-        </w:rPr>
         <w:drawing>
-          <wp:inline distT="0" distB="0" distL="0" distR="0" wp14:anchorId="0AF8CC6C" wp14:editId="7DDE8F41">
-            <wp:extent cx="2743200" cy="1729105"/>
+          <wp:inline distT="0" distB="0" distL="0" distR="0" wp14:anchorId="02234CC1" wp14:editId="4E8F4C13">
+            <wp:extent cx="2743200" cy="1667510"/>
             <wp:effectExtent l="0" t="0" r="0" b="0"/>
-            <wp:docPr id="18" name="Picture 18"/>
+            <wp:docPr id="16" name="Picture 16"/>
             <wp:cNvGraphicFramePr>
               <a:graphicFrameLocks xmlns:a="http://schemas.openxmlformats.org/drawingml/2006/main" noChangeAspect="1"/>
             </wp:cNvGraphicFramePr>
@@ -2415,7 +2538,7 @@
                   <pic:spPr>
                     <a:xfrm>
                       <a:off x="0" y="0"/>
-                      <a:ext cx="2743200" cy="1729105"/>
+                      <a:ext cx="2743200" cy="1667510"/>
                     </a:xfrm>
                     <a:prstGeom prst="rect">
                       <a:avLst/>
@@ -2431,12 +2554,6 @@
     <w:p>
       <w:pPr>
         <w:pStyle w:val="Caption"/>
-        <w:rPr>
-          <w:rFonts w:ascii="Times New Roman" w:hAnsi="Times New Roman"/>
-          <w:bCs/>
-          <w:sz w:val="23"/>
-          <w:szCs w:val="23"/>
-        </w:rPr>
       </w:pPr>
       <w:r>
         <w:t xml:space="preserve">Figure </w:t>
@@ -2446,75 +2563,142 @@
           <w:rPr>
             <w:noProof/>
           </w:rPr>
-          <w:t>5</w:t>
+          <w:t>4</w:t>
         </w:r>
       </w:fldSimple>
       <w:r>
-        <w:t xml:space="preserve"> RMS output of a square lattice of rods</w:t>
-      </w:r>
-    </w:p>
-    <w:p>
-      <w:pPr>
-        <w:rPr>
-          <w:rFonts w:ascii="Times New Roman" w:hAnsi="Times New Roman"/>
-          <w:bCs/>
-          <w:sz w:val="23"/>
-          <w:szCs w:val="23"/>
-        </w:rPr>
-      </w:pPr>
-      <w:r>
-        <w:rPr>
-          <w:rFonts w:ascii="Times New Roman" w:hAnsi="Times New Roman"/>
-          <w:bCs/>
-          <w:sz w:val="23"/>
-          <w:szCs w:val="23"/>
-        </w:rPr>
-        <w:t>In this case, the area of inter</w:t>
-      </w:r>
-      <w:r>
-        <w:rPr>
-          <w:rFonts w:ascii="Times New Roman" w:hAnsi="Times New Roman"/>
-          <w:bCs/>
-          <w:sz w:val="23"/>
-          <w:szCs w:val="23"/>
-        </w:rPr>
-        <w:t>e</w:t>
-      </w:r>
-      <w:r>
-        <w:rPr>
-          <w:rFonts w:ascii="Times New Roman" w:hAnsi="Times New Roman"/>
-          <w:bCs/>
-          <w:sz w:val="23"/>
-          <w:szCs w:val="23"/>
-        </w:rPr>
-        <w:t xml:space="preserve">st is the minimum </w:t>
-      </w:r>
-      <w:r>
-        <w:rPr>
-          <w:rFonts w:ascii="Times New Roman" w:hAnsi="Times New Roman"/>
-          <w:bCs/>
-          <w:sz w:val="23"/>
-          <w:szCs w:val="23"/>
-        </w:rPr>
-        <w:t>monitor sum</w:t>
-      </w:r>
-      <w:r>
-        <w:rPr>
-          <w:rFonts w:ascii="Times New Roman" w:hAnsi="Times New Roman"/>
-          <w:bCs/>
-          <w:sz w:val="23"/>
-          <w:szCs w:val="23"/>
-        </w:rPr>
-        <w:t xml:space="preserve"> indicating maximum </w:t>
-      </w:r>
-      <w:r>
-        <w:rPr>
-          <w:rFonts w:ascii="Times New Roman" w:hAnsi="Times New Roman"/>
-          <w:bCs/>
-          <w:sz w:val="23"/>
-          <w:szCs w:val="23"/>
-        </w:rPr>
-        <w:t>confinement or resonance</w:t>
+        <w:t xml:space="preserve"> A square lattice of cylindrical rods</w:t>
+      </w:r>
+      <w:r>
+        <w:t>. a=1.2um. r=0.24um.</w:t>
+      </w:r>
+    </w:p>
+    <w:p>
+      <w:pPr>
+        <w:rPr>
+          <w:rFonts w:ascii="Times New Roman" w:hAnsi="Times New Roman"/>
+          <w:bCs/>
+          <w:sz w:val="23"/>
+          <w:szCs w:val="23"/>
+        </w:rPr>
+      </w:pPr>
+      <w:r>
+        <w:rPr>
+          <w:rFonts w:ascii="Times New Roman" w:hAnsi="Times New Roman"/>
+          <w:bCs/>
+          <w:sz w:val="23"/>
+          <w:szCs w:val="23"/>
+        </w:rPr>
+        <w:t>A Yee cell size of 48nm</w:t>
+      </w:r>
+      <w:r>
+        <w:rPr>
+          <w:rStyle w:val="FootnoteReference"/>
+          <w:rFonts w:ascii="Times New Roman" w:hAnsi="Times New Roman"/>
+          <w:bCs/>
+          <w:sz w:val="23"/>
+          <w:szCs w:val="23"/>
+        </w:rPr>
+        <w:footnoteReference w:id="10"/>
+      </w:r>
+      <w:r>
+        <w:rPr>
+          <w:rFonts w:ascii="Times New Roman" w:hAnsi="Times New Roman"/>
+          <w:bCs/>
+          <w:sz w:val="23"/>
+          <w:szCs w:val="23"/>
+        </w:rPr>
+        <w:t xml:space="preserve"> was chosen to minimize aliasing and ensure that </w:t>
+      </w:r>
+      <w:r>
+        <w:rPr>
+          <w:rFonts w:ascii="Times New Roman" w:hAnsi="Times New Roman"/>
+          <w:bCs/>
+          <w:sz w:val="23"/>
+          <w:szCs w:val="23"/>
+        </w:rPr>
+        <w:t>rods</w:t>
+      </w:r>
+      <w:r>
+        <w:rPr>
+          <w:rFonts w:ascii="Times New Roman" w:hAnsi="Times New Roman"/>
+          <w:bCs/>
+          <w:sz w:val="23"/>
+          <w:szCs w:val="23"/>
+        </w:rPr>
+        <w:t xml:space="preserve"> occupied enough</w:t>
+      </w:r>
+      <w:r>
+        <w:rPr>
+          <w:rFonts w:ascii="Times New Roman" w:hAnsi="Times New Roman"/>
+          <w:bCs/>
+          <w:sz w:val="23"/>
+          <w:szCs w:val="23"/>
+        </w:rPr>
+        <w:t xml:space="preserve"> </w:t>
+      </w:r>
+      <w:r>
+        <w:rPr>
+          <w:rFonts w:ascii="Times New Roman" w:hAnsi="Times New Roman"/>
+          <w:bCs/>
+          <w:sz w:val="23"/>
+          <w:szCs w:val="23"/>
+        </w:rPr>
+        <w:t>cells to accurately represent their interaction with the minimum</w:t>
+      </w:r>
+      <w:r>
+        <w:rPr>
+          <w:rFonts w:ascii="Times New Roman" w:hAnsi="Times New Roman"/>
+          <w:bCs/>
+          <w:sz w:val="23"/>
+          <w:szCs w:val="23"/>
+        </w:rPr>
+        <w:t xml:space="preserve"> wavelength defined as</w:t>
+      </w:r>
+      <w:r>
+        <w:rPr>
+          <w:rFonts w:ascii="Times New Roman" w:hAnsi="Times New Roman"/>
+          <w:bCs/>
+          <w:sz w:val="23"/>
+          <w:szCs w:val="23"/>
+        </w:rPr>
+        <w:t xml:space="preserve"> 480nm</w:t>
+      </w:r>
+      <w:r>
+        <w:rPr>
+          <w:rFonts w:ascii="Times New Roman" w:hAnsi="Times New Roman"/>
+          <w:bCs/>
+          <w:sz w:val="23"/>
+          <w:szCs w:val="23"/>
+        </w:rPr>
+        <w:t>.</w:t>
+      </w:r>
+      <w:r>
+        <w:rPr>
+          <w:rFonts w:ascii="Times New Roman" w:hAnsi="Times New Roman"/>
+          <w:bCs/>
+          <w:sz w:val="23"/>
+          <w:szCs w:val="23"/>
+        </w:rPr>
+        <w:t xml:space="preserve"> Sweeping the input wavelength from 480nm to 1800nm in steps of 72nm yielded </w:t>
+      </w:r>
+      <w:r>
+        <w:rPr>
+          <w:rFonts w:ascii="Times New Roman" w:hAnsi="Times New Roman"/>
+          <w:bCs/>
+          <w:sz w:val="23"/>
+          <w:szCs w:val="23"/>
+        </w:rPr>
+        <w:t xml:space="preserve">the </w:t>
+      </w:r>
+      <w:r>
+        <w:rPr>
+          <w:rFonts w:ascii="Times New Roman" w:hAnsi="Times New Roman"/>
+          <w:bCs/>
+          <w:sz w:val="23"/>
+          <w:szCs w:val="23"/>
+        </w:rPr>
+        <w:t>results show in Figure 5</w:t>
       </w:r>
       <w:r>
         <w:rPr>
@@ -2525,120 +2709,24 @@
         </w:rPr>
         <w:t xml:space="preserve">. </w:t>
       </w:r>
-      <w:r>
-        <w:rPr>
-          <w:rFonts w:ascii="Times New Roman" w:hAnsi="Times New Roman"/>
-          <w:bCs/>
-          <w:sz w:val="23"/>
-          <w:szCs w:val="23"/>
-        </w:rPr>
-        <w:t>Experimentally, this was determined to be a source wavelength of 1266nm</w:t>
-      </w:r>
-      <w:r>
-        <w:rPr>
-          <w:rStyle w:val="FootnoteReference"/>
-          <w:rFonts w:ascii="Times New Roman" w:hAnsi="Times New Roman"/>
-          <w:bCs/>
-          <w:sz w:val="23"/>
-          <w:szCs w:val="23"/>
-        </w:rPr>
-        <w:footnoteReference w:id="10"/>
-      </w:r>
-      <w:r>
-        <w:rPr>
-          <w:rFonts w:ascii="Times New Roman" w:hAnsi="Times New Roman"/>
-          <w:bCs/>
-          <w:sz w:val="23"/>
-          <w:szCs w:val="23"/>
-        </w:rPr>
-        <w:t xml:space="preserve">. </w:t>
-      </w:r>
-    </w:p>
-    <w:p>
-      <w:pPr>
-        <w:rPr>
-          <w:rFonts w:ascii="Times New Roman" w:hAnsi="Times New Roman"/>
-          <w:bCs/>
-          <w:sz w:val="23"/>
-          <w:szCs w:val="23"/>
-        </w:rPr>
-      </w:pPr>
-      <w:r>
-        <w:rPr>
-          <w:rFonts w:ascii="Times New Roman" w:hAnsi="Times New Roman"/>
-          <w:bCs/>
-          <w:sz w:val="23"/>
-          <w:szCs w:val="23"/>
-        </w:rPr>
-        <w:t xml:space="preserve">Figure 6 shows </w:t>
-      </w:r>
-      <w:r>
-        <w:rPr>
-          <w:rFonts w:ascii="Times New Roman" w:hAnsi="Times New Roman"/>
-          <w:bCs/>
-          <w:sz w:val="23"/>
-          <w:szCs w:val="23"/>
-        </w:rPr>
-        <w:t xml:space="preserve">the </w:t>
-      </w:r>
-      <w:proofErr w:type="spellStart"/>
-      <w:r>
-        <w:rPr>
-          <w:rFonts w:ascii="Times New Roman" w:hAnsi="Times New Roman"/>
-          <w:bCs/>
-          <w:sz w:val="23"/>
-          <w:szCs w:val="23"/>
-        </w:rPr>
-        <w:t>TMz</w:t>
-      </w:r>
-      <w:proofErr w:type="spellEnd"/>
-      <w:r>
-        <w:rPr>
-          <w:rFonts w:ascii="Times New Roman" w:hAnsi="Times New Roman"/>
-          <w:bCs/>
-          <w:sz w:val="23"/>
-          <w:szCs w:val="23"/>
-        </w:rPr>
-        <w:t xml:space="preserve"> </w:t>
-      </w:r>
-      <w:r>
-        <w:rPr>
-          <w:rFonts w:ascii="Times New Roman" w:hAnsi="Times New Roman"/>
-          <w:bCs/>
-          <w:sz w:val="23"/>
-          <w:szCs w:val="23"/>
-        </w:rPr>
-        <w:t>E-field</w:t>
-      </w:r>
-      <w:r>
-        <w:rPr>
-          <w:rFonts w:ascii="Times New Roman" w:hAnsi="Times New Roman"/>
-          <w:bCs/>
-          <w:sz w:val="23"/>
-          <w:szCs w:val="23"/>
-        </w:rPr>
-        <w:t xml:space="preserve"> distribution</w:t>
-      </w:r>
-      <w:r>
-        <w:rPr>
-          <w:rFonts w:ascii="Times New Roman" w:hAnsi="Times New Roman"/>
-          <w:bCs/>
-          <w:sz w:val="23"/>
-          <w:szCs w:val="23"/>
-        </w:rPr>
-        <w:t>.</w:t>
-      </w:r>
     </w:p>
     <w:p>
       <w:pPr>
         <w:keepNext/>
       </w:pPr>
       <w:r>
+        <w:rPr>
+          <w:rFonts w:ascii="Times New Roman" w:hAnsi="Times New Roman"/>
+          <w:bCs/>
+          <w:sz w:val="23"/>
+          <w:szCs w:val="23"/>
+        </w:rPr>
+        <w:lastRenderedPageBreak/>
         <w:drawing>
-          <wp:inline distT="0" distB="0" distL="0" distR="0" wp14:anchorId="0F7C87D0" wp14:editId="7D446F15">
-            <wp:extent cx="2743200" cy="2660650"/>
+          <wp:inline distT="0" distB="0" distL="0" distR="0" wp14:anchorId="0AF8CC6C" wp14:editId="7DDE8F41">
+            <wp:extent cx="2743200" cy="1729105"/>
             <wp:effectExtent l="0" t="0" r="0" b="0"/>
-            <wp:docPr id="21" name="Picture 21"/>
+            <wp:docPr id="18" name="Picture 18"/>
             <wp:cNvGraphicFramePr>
               <a:graphicFrameLocks xmlns:a="http://schemas.openxmlformats.org/drawingml/2006/main" noChangeAspect="1"/>
             </wp:cNvGraphicFramePr>
@@ -2658,7 +2746,7 @@
                   <pic:spPr>
                     <a:xfrm>
                       <a:off x="0" y="0"/>
-                      <a:ext cx="2743200" cy="2660650"/>
+                      <a:ext cx="2743200" cy="1729105"/>
                     </a:xfrm>
                     <a:prstGeom prst="rect">
                       <a:avLst/>
@@ -2689,61 +2777,187 @@
           <w:rPr>
             <w:noProof/>
           </w:rPr>
-          <w:t>6</w:t>
+          <w:t>5</w:t>
         </w:r>
       </w:fldSimple>
       <w:r>
+        <w:t xml:space="preserve"> RMS output of a square lattice of rods</w:t>
+      </w:r>
+    </w:p>
+    <w:p>
+      <w:pPr>
+        <w:rPr>
+          <w:rFonts w:ascii="Times New Roman" w:hAnsi="Times New Roman"/>
+          <w:bCs/>
+          <w:sz w:val="23"/>
+          <w:szCs w:val="23"/>
+        </w:rPr>
+      </w:pPr>
+      <w:r>
+        <w:rPr>
+          <w:rFonts w:ascii="Times New Roman" w:hAnsi="Times New Roman"/>
+          <w:bCs/>
+          <w:sz w:val="23"/>
+          <w:szCs w:val="23"/>
+        </w:rPr>
+        <w:t>In this case, the area of inter</w:t>
+      </w:r>
+      <w:r>
+        <w:rPr>
+          <w:rFonts w:ascii="Times New Roman" w:hAnsi="Times New Roman"/>
+          <w:bCs/>
+          <w:sz w:val="23"/>
+          <w:szCs w:val="23"/>
+        </w:rPr>
+        <w:t>e</w:t>
+      </w:r>
+      <w:r>
+        <w:rPr>
+          <w:rFonts w:ascii="Times New Roman" w:hAnsi="Times New Roman"/>
+          <w:bCs/>
+          <w:sz w:val="23"/>
+          <w:szCs w:val="23"/>
+        </w:rPr>
+        <w:t xml:space="preserve">st is the minimum </w:t>
+      </w:r>
+      <w:r>
+        <w:rPr>
+          <w:rFonts w:ascii="Times New Roman" w:hAnsi="Times New Roman"/>
+          <w:bCs/>
+          <w:sz w:val="23"/>
+          <w:szCs w:val="23"/>
+        </w:rPr>
+        <w:t>monitor sum</w:t>
+      </w:r>
+      <w:r>
+        <w:rPr>
+          <w:rFonts w:ascii="Times New Roman" w:hAnsi="Times New Roman"/>
+          <w:bCs/>
+          <w:sz w:val="23"/>
+          <w:szCs w:val="23"/>
+        </w:rPr>
+        <w:t xml:space="preserve"> indicating maximum </w:t>
+      </w:r>
+      <w:r>
+        <w:rPr>
+          <w:rFonts w:ascii="Times New Roman" w:hAnsi="Times New Roman"/>
+          <w:bCs/>
+          <w:sz w:val="23"/>
+          <w:szCs w:val="23"/>
+        </w:rPr>
+        <w:t>confinement or resonance</w:t>
+      </w:r>
+      <w:r>
+        <w:rPr>
+          <w:rFonts w:ascii="Times New Roman" w:hAnsi="Times New Roman"/>
+          <w:bCs/>
+          <w:sz w:val="23"/>
+          <w:szCs w:val="23"/>
+        </w:rPr>
+        <w:t xml:space="preserve">. </w:t>
+      </w:r>
+      <w:r>
+        <w:rPr>
+          <w:rFonts w:ascii="Times New Roman" w:hAnsi="Times New Roman"/>
+          <w:bCs/>
+          <w:sz w:val="23"/>
+          <w:szCs w:val="23"/>
+        </w:rPr>
+        <w:t>Experimentally, this was determined to be a source wavelength of 1266nm</w:t>
+      </w:r>
+      <w:r>
+        <w:rPr>
+          <w:rStyle w:val="FootnoteReference"/>
+          <w:rFonts w:ascii="Times New Roman" w:hAnsi="Times New Roman"/>
+          <w:bCs/>
+          <w:sz w:val="23"/>
+          <w:szCs w:val="23"/>
+        </w:rPr>
+        <w:footnoteReference w:id="11"/>
+      </w:r>
+      <w:r>
+        <w:rPr>
+          <w:rFonts w:ascii="Times New Roman" w:hAnsi="Times New Roman"/>
+          <w:bCs/>
+          <w:sz w:val="23"/>
+          <w:szCs w:val="23"/>
+        </w:rPr>
+        <w:t xml:space="preserve">. </w:t>
+      </w:r>
+    </w:p>
+    <w:p>
+      <w:pPr>
+        <w:rPr>
+          <w:rFonts w:ascii="Times New Roman" w:hAnsi="Times New Roman"/>
+          <w:bCs/>
+          <w:sz w:val="23"/>
+          <w:szCs w:val="23"/>
+        </w:rPr>
+      </w:pPr>
+      <w:r>
+        <w:rPr>
+          <w:rFonts w:ascii="Times New Roman" w:hAnsi="Times New Roman"/>
+          <w:bCs/>
+          <w:sz w:val="23"/>
+          <w:szCs w:val="23"/>
+        </w:rPr>
+        <w:t xml:space="preserve">Figure 6 shows </w:t>
+      </w:r>
+      <w:r>
+        <w:rPr>
+          <w:rFonts w:ascii="Times New Roman" w:hAnsi="Times New Roman"/>
+          <w:bCs/>
+          <w:sz w:val="23"/>
+          <w:szCs w:val="23"/>
+        </w:rPr>
+        <w:t xml:space="preserve">the </w:t>
+      </w:r>
+      <w:proofErr w:type="spellStart"/>
+      <w:r>
+        <w:rPr>
+          <w:rFonts w:ascii="Times New Roman" w:hAnsi="Times New Roman"/>
+          <w:bCs/>
+          <w:sz w:val="23"/>
+          <w:szCs w:val="23"/>
+        </w:rPr>
+        <w:t>TMz</w:t>
+      </w:r>
+      <w:proofErr w:type="spellEnd"/>
+      <w:r>
+        <w:rPr>
+          <w:rFonts w:ascii="Times New Roman" w:hAnsi="Times New Roman"/>
+          <w:bCs/>
+          <w:sz w:val="23"/>
+          <w:szCs w:val="23"/>
+        </w:rPr>
         <w:t xml:space="preserve"> </w:t>
       </w:r>
-      <w:proofErr w:type="spellStart"/>
-      <w:r>
-        <w:t>Ez</w:t>
-      </w:r>
-      <w:proofErr w:type="spellEnd"/>
-      <w:r>
-        <w:t xml:space="preserve"> field for square rod array</w:t>
-      </w:r>
-      <w:r>
-        <w:t xml:space="preserve"> with lambda 1266nm</w:t>
-      </w:r>
-    </w:p>
-    <w:p>
-      <w:r>
-        <w:t xml:space="preserve">The bright area at the center of the field plot indicates a high-magnitude </w:t>
-      </w:r>
-      <w:proofErr w:type="spellStart"/>
-      <w:r>
-        <w:t>Ez</w:t>
-      </w:r>
-      <w:proofErr w:type="spellEnd"/>
-      <w:r>
-        <w:t xml:space="preserve"> value. The wave remains confined within </w:t>
-      </w:r>
-      <w:r>
-        <w:t xml:space="preserve">the array. </w:t>
-      </w:r>
-    </w:p>
-    <w:p>
-      <w:r>
-        <w:lastRenderedPageBreak/>
-        <w:t>For comparison, the same experiment was run with a missing rod adjacent to the source position</w:t>
-      </w:r>
-      <w:r>
-        <w:t>. The</w:t>
-      </w:r>
-      <w:r>
-        <w:t xml:space="preserve"> </w:t>
-      </w:r>
-      <w:proofErr w:type="spellStart"/>
-      <w:r>
-        <w:t>lattice</w:t>
-      </w:r>
-      <w:r>
-        <w:t xml:space="preserve"> i</w:t>
-      </w:r>
-      <w:proofErr w:type="spellEnd"/>
-      <w:r>
-        <w:t xml:space="preserve">s indicated in Figure 7. </w:t>
+      <w:r>
+        <w:rPr>
+          <w:rFonts w:ascii="Times New Roman" w:hAnsi="Times New Roman"/>
+          <w:bCs/>
+          <w:sz w:val="23"/>
+          <w:szCs w:val="23"/>
+        </w:rPr>
+        <w:t>E-field</w:t>
+      </w:r>
+      <w:r>
+        <w:rPr>
+          <w:rFonts w:ascii="Times New Roman" w:hAnsi="Times New Roman"/>
+          <w:bCs/>
+          <w:sz w:val="23"/>
+          <w:szCs w:val="23"/>
+        </w:rPr>
+        <w:t xml:space="preserve"> distribution</w:t>
+      </w:r>
+      <w:r>
+        <w:rPr>
+          <w:rFonts w:ascii="Times New Roman" w:hAnsi="Times New Roman"/>
+          <w:bCs/>
+          <w:sz w:val="23"/>
+          <w:szCs w:val="23"/>
+        </w:rPr>
+        <w:t>.</w:t>
       </w:r>
     </w:p>
     <w:p>
@@ -2752,10 +2966,10 @@
       </w:pPr>
       <w:r>
         <w:drawing>
-          <wp:inline distT="0" distB="0" distL="0" distR="0" wp14:anchorId="406DC5DE" wp14:editId="3689E778">
-            <wp:extent cx="2743200" cy="2689860"/>
+          <wp:inline distT="0" distB="0" distL="0" distR="0" wp14:anchorId="0F7C87D0" wp14:editId="7D446F15">
+            <wp:extent cx="2743200" cy="2660650"/>
             <wp:effectExtent l="0" t="0" r="0" b="0"/>
-            <wp:docPr id="22" name="Picture 22"/>
+            <wp:docPr id="21" name="Picture 21"/>
             <wp:cNvGraphicFramePr>
               <a:graphicFrameLocks xmlns:a="http://schemas.openxmlformats.org/drawingml/2006/main" noChangeAspect="1"/>
             </wp:cNvGraphicFramePr>
@@ -2775,7 +2989,7 @@
                   <pic:spPr>
                     <a:xfrm>
                       <a:off x="0" y="0"/>
-                      <a:ext cx="2743200" cy="2689860"/>
+                      <a:ext cx="2743200" cy="2660650"/>
                     </a:xfrm>
                     <a:prstGeom prst="rect">
                       <a:avLst/>
@@ -2791,6 +3005,12 @@
     <w:p>
       <w:pPr>
         <w:pStyle w:val="Caption"/>
+        <w:rPr>
+          <w:rFonts w:ascii="Times New Roman" w:hAnsi="Times New Roman"/>
+          <w:bCs/>
+          <w:sz w:val="23"/>
+          <w:szCs w:val="23"/>
+        </w:rPr>
       </w:pPr>
       <w:r>
         <w:t xml:space="preserve">Figure </w:t>
@@ -2800,19 +3020,11 @@
           <w:rPr>
             <w:noProof/>
           </w:rPr>
-          <w:t>7</w:t>
+          <w:t>6</w:t>
         </w:r>
       </w:fldSimple>
       <w:r>
-        <w:t xml:space="preserve"> Rod lattice with missing rod defect</w:t>
-      </w:r>
-    </w:p>
-    <w:p>
-      <w:r>
-        <w:t xml:space="preserve">Note the missing rod at the center of the field. The same lattice was tested against the resonant wavelength of 1266nm. </w:t>
-      </w:r>
-      <w:r>
-        <w:t xml:space="preserve">The resulting </w:t>
+        <w:t xml:space="preserve"> </w:t>
       </w:r>
       <w:proofErr w:type="spellStart"/>
       <w:r>
@@ -2820,7 +3032,48 @@
       </w:r>
       <w:proofErr w:type="spellEnd"/>
       <w:r>
-        <w:t xml:space="preserve"> field is portrayed in Figure 8.</w:t>
+        <w:t xml:space="preserve"> field for square rod array</w:t>
+      </w:r>
+      <w:r>
+        <w:t xml:space="preserve"> with lambda 1266nm</w:t>
+      </w:r>
+    </w:p>
+    <w:p>
+      <w:r>
+        <w:t xml:space="preserve">The bright area at the center of the field plot indicates a high-magnitude </w:t>
+      </w:r>
+      <w:proofErr w:type="spellStart"/>
+      <w:r>
+        <w:t>Ez</w:t>
+      </w:r>
+      <w:proofErr w:type="spellEnd"/>
+      <w:r>
+        <w:t xml:space="preserve"> value. The wave remains confined within </w:t>
+      </w:r>
+      <w:r>
+        <w:t xml:space="preserve">the array. </w:t>
+      </w:r>
+    </w:p>
+    <w:p>
+      <w:r>
+        <w:t>For comparison, the same experiment was run with a missing rod adjacent to the source position</w:t>
+      </w:r>
+      <w:r>
+        <w:t>. The</w:t>
+      </w:r>
+      <w:r>
+        <w:t xml:space="preserve"> </w:t>
+      </w:r>
+      <w:proofErr w:type="spellStart"/>
+      <w:r>
+        <w:t>lattice</w:t>
+      </w:r>
+      <w:r>
+        <w:t xml:space="preserve"> i</w:t>
+      </w:r>
+      <w:proofErr w:type="spellEnd"/>
+      <w:r>
+        <w:t xml:space="preserve">s indicated in Figure 7. </w:t>
       </w:r>
     </w:p>
     <w:p>
@@ -2829,10 +3082,10 @@
       </w:pPr>
       <w:r>
         <w:drawing>
-          <wp:inline distT="0" distB="0" distL="0" distR="0" wp14:anchorId="64B95DA0" wp14:editId="5A2A6D24">
-            <wp:extent cx="2743200" cy="2765425"/>
-            <wp:effectExtent l="0" t="0" r="0" b="0"/>
-            <wp:docPr id="23" name="Picture 23"/>
+          <wp:inline distT="0" distB="0" distL="0" distR="0" wp14:anchorId="45D4C2AB" wp14:editId="30C4A4E1">
+            <wp:extent cx="2743200" cy="2660650"/>
+            <wp:effectExtent l="0" t="0" r="0" b="6350"/>
+            <wp:docPr id="29" name="Picture 29"/>
             <wp:cNvGraphicFramePr>
               <a:graphicFrameLocks xmlns:a="http://schemas.openxmlformats.org/drawingml/2006/main" noChangeAspect="1"/>
             </wp:cNvGraphicFramePr>
@@ -2852,7 +3105,7 @@
                   <pic:spPr>
                     <a:xfrm>
                       <a:off x="0" y="0"/>
-                      <a:ext cx="2743200" cy="2765425"/>
+                      <a:ext cx="2743200" cy="2660650"/>
                     </a:xfrm>
                     <a:prstGeom prst="rect">
                       <a:avLst/>
@@ -2877,54 +3130,33 @@
           <w:rPr>
             <w:noProof/>
           </w:rPr>
-          <w:t>8</w:t>
+          <w:t>7</w:t>
         </w:r>
       </w:fldSimple>
       <w:r>
-        <w:t xml:space="preserve"> </w:t>
+        <w:t xml:space="preserve"> Rod lattice with missing rod defect</w:t>
+      </w:r>
+    </w:p>
+    <w:p>
+      <w:r>
+        <w:t xml:space="preserve">Note the missing rod at the center of the field. </w:t>
+      </w:r>
+      <w:r>
+        <w:t xml:space="preserve">The red circle indicates the source position. </w:t>
+      </w:r>
+      <w:r>
+        <w:t xml:space="preserve">The same lattice was tested against the resonant wavelength of 1266nm. </w:t>
+      </w:r>
+      <w:r>
+        <w:t xml:space="preserve">The resulting </w:t>
       </w:r>
       <w:proofErr w:type="spellStart"/>
       <w:r>
-        <w:t>TMz</w:t>
+        <w:t>Ez</w:t>
       </w:r>
       <w:proofErr w:type="spellEnd"/>
       <w:r>
-        <w:t xml:space="preserve"> </w:t>
-      </w:r>
-      <w:proofErr w:type="spellStart"/>
-      <w:r>
-        <w:t>Ez</w:t>
-      </w:r>
-      <w:proofErr w:type="spellEnd"/>
-      <w:r>
-        <w:t xml:space="preserve"> field - </w:t>
-      </w:r>
-      <w:proofErr w:type="gramStart"/>
-      <w:r>
-        <w:t>Square</w:t>
-      </w:r>
-      <w:proofErr w:type="gramEnd"/>
-      <w:r>
-        <w:t xml:space="preserve"> lattice after 4000 frames</w:t>
-      </w:r>
-      <w:r>
-        <w:t xml:space="preserve"> with lambda 1266nm</w:t>
-      </w:r>
-    </w:p>
-    <w:p>
-      <w:r>
-        <w:t xml:space="preserve">Note the field asymmetry. This is due to the source location being slightly offset relative to the missing rod. This defect creates a resonant cavity which allows the wave to bounce within the empty space. The crystal itself still contains the wave just as in the version without the defect, but allows for some interesting things to happen in the interior. </w:t>
-      </w:r>
-    </w:p>
-    <w:p>
-      <w:r>
-        <w:t xml:space="preserve">The results of the perfect array and array with defect are shown in Figure </w:t>
-      </w:r>
-      <w:r>
-        <w:t>9</w:t>
-      </w:r>
-      <w:r>
-        <w:t>.</w:t>
+        <w:t xml:space="preserve"> field is portrayed in Figure 8.</w:t>
       </w:r>
     </w:p>
     <w:p>
@@ -2932,11 +3164,12 @@
         <w:keepNext/>
       </w:pPr>
       <w:r>
+        <w:lastRenderedPageBreak/>
         <w:drawing>
-          <wp:inline distT="0" distB="0" distL="0" distR="0" wp14:anchorId="29EB7F09" wp14:editId="6FD57DF1">
-            <wp:extent cx="2743200" cy="1731645"/>
+          <wp:inline distT="0" distB="0" distL="0" distR="0" wp14:anchorId="64B95DA0" wp14:editId="5A2A6D24">
+            <wp:extent cx="2743200" cy="2765425"/>
             <wp:effectExtent l="0" t="0" r="0" b="0"/>
-            <wp:docPr id="26" name="Picture 26"/>
+            <wp:docPr id="23" name="Picture 23"/>
             <wp:cNvGraphicFramePr>
               <a:graphicFrameLocks xmlns:a="http://schemas.openxmlformats.org/drawingml/2006/main" noChangeAspect="1"/>
             </wp:cNvGraphicFramePr>
@@ -2956,6 +3189,181 @@
                   <pic:spPr>
                     <a:xfrm>
                       <a:off x="0" y="0"/>
+                      <a:ext cx="2743200" cy="2765425"/>
+                    </a:xfrm>
+                    <a:prstGeom prst="rect">
+                      <a:avLst/>
+                    </a:prstGeom>
+                  </pic:spPr>
+                </pic:pic>
+              </a:graphicData>
+            </a:graphic>
+          </wp:inline>
+        </w:drawing>
+      </w:r>
+    </w:p>
+    <w:p>
+      <w:pPr>
+        <w:pStyle w:val="Caption"/>
+      </w:pPr>
+      <w:r>
+        <w:t xml:space="preserve">Figure </w:t>
+      </w:r>
+      <w:fldSimple w:instr=" SEQ Figure \* ARABIC ">
+        <w:r>
+          <w:rPr>
+            <w:noProof/>
+          </w:rPr>
+          <w:t>8</w:t>
+        </w:r>
+      </w:fldSimple>
+      <w:r>
+        <w:t xml:space="preserve"> </w:t>
+      </w:r>
+      <w:proofErr w:type="spellStart"/>
+      <w:r>
+        <w:t>TMz</w:t>
+      </w:r>
+      <w:proofErr w:type="spellEnd"/>
+      <w:r>
+        <w:t xml:space="preserve"> </w:t>
+      </w:r>
+      <w:proofErr w:type="spellStart"/>
+      <w:r>
+        <w:t>Ez</w:t>
+      </w:r>
+      <w:proofErr w:type="spellEnd"/>
+      <w:r>
+        <w:t xml:space="preserve"> field - </w:t>
+      </w:r>
+      <w:proofErr w:type="gramStart"/>
+      <w:r>
+        <w:t>Square</w:t>
+      </w:r>
+      <w:proofErr w:type="gramEnd"/>
+      <w:r>
+        <w:t xml:space="preserve"> lattice after 4000 frames</w:t>
+      </w:r>
+      <w:r>
+        <w:t xml:space="preserve"> with lambda 1266nm</w:t>
+      </w:r>
+    </w:p>
+    <w:p>
+      <w:r>
+        <w:t xml:space="preserve">Note the field asymmetry. This is due to the source location being slightly offset relative to the missing rod. This defect creates a resonant cavity which allows the wave to bounce within the empty space. The crystal itself still contains the wave just as in the version without the defect, but allows for some interesting things to happen in the interior. </w:t>
+      </w:r>
+    </w:p>
+    <w:p>
+      <w:r>
+        <w:t xml:space="preserve">An interesting side-effect of the offset source position is an oscillation between interference patterns. </w:t>
+      </w:r>
+    </w:p>
+    <w:p>
+      <w:r>
+        <w:drawing>
+          <wp:inline distT="0" distB="0" distL="0" distR="0" wp14:anchorId="6FFA2983" wp14:editId="4AD99EF5">
+            <wp:extent cx="2743200" cy="2292985"/>
+            <wp:effectExtent l="0" t="0" r="0" b="5715"/>
+            <wp:docPr id="33" name="Picture 33"/>
+            <wp:cNvGraphicFramePr>
+              <a:graphicFrameLocks xmlns:a="http://schemas.openxmlformats.org/drawingml/2006/main" noChangeAspect="1"/>
+            </wp:cNvGraphicFramePr>
+            <a:graphic xmlns:a="http://schemas.openxmlformats.org/drawingml/2006/main">
+              <a:graphicData uri="http://schemas.openxmlformats.org/drawingml/2006/picture">
+                <pic:pic xmlns:pic="http://schemas.openxmlformats.org/drawingml/2006/picture">
+                  <pic:nvPicPr>
+                    <pic:cNvPr id="1" name=""/>
+                    <pic:cNvPicPr/>
+                  </pic:nvPicPr>
+                  <pic:blipFill>
+                    <a:blip r:embed="rId22"/>
+                    <a:stretch>
+                      <a:fillRect/>
+                    </a:stretch>
+                  </pic:blipFill>
+                  <pic:spPr>
+                    <a:xfrm>
+                      <a:off x="0" y="0"/>
+                      <a:ext cx="2743200" cy="2292985"/>
+                    </a:xfrm>
+                    <a:prstGeom prst="rect">
+                      <a:avLst/>
+                    </a:prstGeom>
+                  </pic:spPr>
+                </pic:pic>
+              </a:graphicData>
+            </a:graphic>
+          </wp:inline>
+        </w:drawing>
+      </w:r>
+      <w:r>
+        <w:rPr>
+          <w:rStyle w:val="FootnoteReference"/>
+        </w:rPr>
+        <w:footnoteReference w:id="12"/>
+      </w:r>
+    </w:p>
+    <w:p>
+      <w:r>
+        <w:t>The results of the perfect array and array with defect are shown</w:t>
+      </w:r>
+      <w:r>
+        <w:t xml:space="preserve"> in </w:t>
+      </w:r>
+      <w:r>
+        <w:fldChar w:fldCharType="begin"/>
+      </w:r>
+      <w:r>
+        <w:instrText xml:space="preserve"> REF _Ref107735784 \h </w:instrText>
+      </w:r>
+      <w:r>
+        <w:fldChar w:fldCharType="separate"/>
+      </w:r>
+      <w:r>
+        <w:t xml:space="preserve">Figure </w:t>
+      </w:r>
+      <w:r>
+        <w:rPr>
+          <w:noProof/>
+        </w:rPr>
+        <w:t>9</w:t>
+      </w:r>
+      <w:r>
+        <w:fldChar w:fldCharType="end"/>
+      </w:r>
+      <w:r>
+        <w:t>.</w:t>
+      </w:r>
+    </w:p>
+    <w:p>
+      <w:pPr>
+        <w:keepNext/>
+      </w:pPr>
+      <w:r>
+        <w:drawing>
+          <wp:inline distT="0" distB="0" distL="0" distR="0" wp14:anchorId="29EB7F09" wp14:editId="6FD57DF1">
+            <wp:extent cx="2743200" cy="1731645"/>
+            <wp:effectExtent l="0" t="0" r="0" b="0"/>
+            <wp:docPr id="26" name="Picture 26"/>
+            <wp:cNvGraphicFramePr>
+              <a:graphicFrameLocks xmlns:a="http://schemas.openxmlformats.org/drawingml/2006/main" noChangeAspect="1"/>
+            </wp:cNvGraphicFramePr>
+            <a:graphic xmlns:a="http://schemas.openxmlformats.org/drawingml/2006/main">
+              <a:graphicData uri="http://schemas.openxmlformats.org/drawingml/2006/picture">
+                <pic:pic xmlns:pic="http://schemas.openxmlformats.org/drawingml/2006/picture">
+                  <pic:nvPicPr>
+                    <pic:cNvPr id="1" name=""/>
+                    <pic:cNvPicPr/>
+                  </pic:nvPicPr>
+                  <pic:blipFill>
+                    <a:blip r:embed="rId23"/>
+                    <a:stretch>
+                      <a:fillRect/>
+                    </a:stretch>
+                  </pic:blipFill>
+                  <pic:spPr>
+                    <a:xfrm>
+                      <a:off x="0" y="0"/>
                       <a:ext cx="2743200" cy="1731645"/>
                     </a:xfrm>
                     <a:prstGeom prst="rect">
@@ -2973,6 +3381,8 @@
       <w:pPr>
         <w:pStyle w:val="Caption"/>
       </w:pPr>
+      <w:bookmarkStart w:id="0" w:name="_Ref107735776"/>
+      <w:bookmarkStart w:id="1" w:name="_Ref107735784"/>
       <w:r>
         <w:t xml:space="preserve">Figure </w:t>
       </w:r>
@@ -2984,16 +3394,22 @@
           <w:t>9</w:t>
         </w:r>
       </w:fldSimple>
+      <w:bookmarkEnd w:id="1"/>
       <w:r>
         <w:t xml:space="preserve"> Rod lattice power output - defect vs non-defect</w:t>
       </w:r>
+      <w:bookmarkEnd w:id="0"/>
     </w:p>
     <w:p>
       <w:r>
         <w:t xml:space="preserve">Note that both versions have approximately equal resonant wavelengths, the most interesting of which occurs at approximately 1266nm. </w:t>
       </w:r>
       <w:r>
-        <w:t xml:space="preserve">Differences in the peak power at different wavelengths may be accounted for by the directionality of the source waves. This is due to the offset source position relative to the rod lattice. In the defect-free experiment, the source was perfectly centered between a square of four rods. In the defect experiment, a single rod was removed, leaving the source slightly off-centered relative to the lattice.  </w:t>
+        <w:t xml:space="preserve">Differences in the peak power at different wavelengths may be accounted for by the directionality of the source waves. This is due to the offset source position relative to the rod lattice. In the defect-free experiment, the source was perfectly centered between a square of four rods. In the defect experiment, </w:t>
+      </w:r>
+      <w:r>
+        <w:lastRenderedPageBreak/>
+        <w:t xml:space="preserve">a single rod was removed, leaving the source slightly off-centered relative to the lattice.  </w:t>
       </w:r>
     </w:p>
     <w:p>
@@ -3003,7 +3419,6 @@
     </w:p>
     <w:p>
       <w:r>
-        <w:lastRenderedPageBreak/>
         <w:t xml:space="preserve">For the final experiment, </w:t>
       </w:r>
       <w:r>
@@ -3048,7 +3463,7 @@
                     <pic:cNvPicPr/>
                   </pic:nvPicPr>
                   <pic:blipFill>
-                    <a:blip r:embed="rId22">
+                    <a:blip r:embed="rId24">
                       <a:extLst>
                         <a:ext uri="{28A0092B-C50C-407E-A947-70E740481C1C}">
                           <a14:useLocalDpi xmlns:a14="http://schemas.microsoft.com/office/drawing/2010/main" val="0"/>
@@ -3124,9 +3539,156 @@
         <w:rPr>
           <w:rStyle w:val="FootnoteReference"/>
         </w:rPr>
-        <w:footnoteReference w:id="11"/>
-      </w:r>
-    </w:p>
+        <w:footnoteReference w:id="13"/>
+      </w:r>
+      <w:r>
+        <w:t xml:space="preserve"> is shown in Figure 11. </w:t>
+      </w:r>
+    </w:p>
+    <w:p>
+      <w:pPr>
+        <w:keepNext/>
+      </w:pPr>
+      <w:r>
+        <w:drawing>
+          <wp:inline distT="0" distB="0" distL="0" distR="0" wp14:anchorId="44E119F5" wp14:editId="73008F82">
+            <wp:extent cx="2743200" cy="1742440"/>
+            <wp:effectExtent l="0" t="0" r="0" b="0"/>
+            <wp:docPr id="35" name="Picture 35"/>
+            <wp:cNvGraphicFramePr>
+              <a:graphicFrameLocks xmlns:a="http://schemas.openxmlformats.org/drawingml/2006/main" noChangeAspect="1"/>
+            </wp:cNvGraphicFramePr>
+            <a:graphic xmlns:a="http://schemas.openxmlformats.org/drawingml/2006/main">
+              <a:graphicData uri="http://schemas.openxmlformats.org/drawingml/2006/picture">
+                <pic:pic xmlns:pic="http://schemas.openxmlformats.org/drawingml/2006/picture">
+                  <pic:nvPicPr>
+                    <pic:cNvPr id="1" name=""/>
+                    <pic:cNvPicPr/>
+                  </pic:nvPicPr>
+                  <pic:blipFill>
+                    <a:blip r:embed="rId25"/>
+                    <a:stretch>
+                      <a:fillRect/>
+                    </a:stretch>
+                  </pic:blipFill>
+                  <pic:spPr>
+                    <a:xfrm>
+                      <a:off x="0" y="0"/>
+                      <a:ext cx="2743200" cy="1742440"/>
+                    </a:xfrm>
+                    <a:prstGeom prst="rect">
+                      <a:avLst/>
+                    </a:prstGeom>
+                  </pic:spPr>
+                </pic:pic>
+              </a:graphicData>
+            </a:graphic>
+          </wp:inline>
+        </w:drawing>
+      </w:r>
+    </w:p>
+    <w:p>
+      <w:pPr>
+        <w:pStyle w:val="Caption"/>
+      </w:pPr>
+      <w:r>
+        <w:t xml:space="preserve">Figure </w:t>
+      </w:r>
+      <w:fldSimple w:instr=" SEQ Figure \* ARABIC ">
+        <w:r>
+          <w:rPr>
+            <w:noProof/>
+          </w:rPr>
+          <w:t>11</w:t>
+        </w:r>
+      </w:fldSimple>
+      <w:r>
+        <w:t>Vein Lattice Resonant Frequencies</w:t>
+      </w:r>
+    </w:p>
+    <w:p>
+      <w:r>
+        <w:t xml:space="preserve">Wavelengths less that the vein thickness are effectively blocked. Other resonant frequencies include 560nm, 703nm and 1030nm. Figure 12 shows the </w:t>
+      </w:r>
+      <w:proofErr w:type="spellStart"/>
+      <w:r>
+        <w:t>Ez</w:t>
+      </w:r>
+      <w:proofErr w:type="spellEnd"/>
+      <w:r>
+        <w:t xml:space="preserve"> field at 1030nm after </w:t>
+      </w:r>
+      <w:proofErr w:type="gramStart"/>
+      <w:r>
+        <w:t>4000 time</w:t>
+      </w:r>
+      <w:proofErr w:type="gramEnd"/>
+      <w:r>
+        <w:t xml:space="preserve"> steps. </w:t>
+      </w:r>
+    </w:p>
+    <w:p>
+      <w:pPr>
+        <w:keepNext/>
+      </w:pPr>
+      <w:r>
+        <w:drawing>
+          <wp:inline distT="0" distB="0" distL="0" distR="0" wp14:anchorId="6B5D2BE7" wp14:editId="20C24CE8">
+            <wp:extent cx="2743200" cy="2717165"/>
+            <wp:effectExtent l="0" t="0" r="0" b="635"/>
+            <wp:docPr id="36" name="Picture 36"/>
+            <wp:cNvGraphicFramePr>
+              <a:graphicFrameLocks xmlns:a="http://schemas.openxmlformats.org/drawingml/2006/main" noChangeAspect="1"/>
+            </wp:cNvGraphicFramePr>
+            <a:graphic xmlns:a="http://schemas.openxmlformats.org/drawingml/2006/main">
+              <a:graphicData uri="http://schemas.openxmlformats.org/drawingml/2006/picture">
+                <pic:pic xmlns:pic="http://schemas.openxmlformats.org/drawingml/2006/picture">
+                  <pic:nvPicPr>
+                    <pic:cNvPr id="1" name=""/>
+                    <pic:cNvPicPr/>
+                  </pic:nvPicPr>
+                  <pic:blipFill>
+                    <a:blip r:embed="rId26"/>
+                    <a:stretch>
+                      <a:fillRect/>
+                    </a:stretch>
+                  </pic:blipFill>
+                  <pic:spPr>
+                    <a:xfrm>
+                      <a:off x="0" y="0"/>
+                      <a:ext cx="2743200" cy="2717165"/>
+                    </a:xfrm>
+                    <a:prstGeom prst="rect">
+                      <a:avLst/>
+                    </a:prstGeom>
+                  </pic:spPr>
+                </pic:pic>
+              </a:graphicData>
+            </a:graphic>
+          </wp:inline>
+        </w:drawing>
+      </w:r>
+    </w:p>
+    <w:p>
+      <w:pPr>
+        <w:pStyle w:val="Caption"/>
+      </w:pPr>
+      <w:r>
+        <w:t xml:space="preserve">Figure </w:t>
+      </w:r>
+      <w:fldSimple w:instr=" SEQ Figure \* ARABIC ">
+        <w:r>
+          <w:rPr>
+            <w:noProof/>
+          </w:rPr>
+          <w:t>12</w:t>
+        </w:r>
+      </w:fldSimple>
+      <w:r>
+        <w:t xml:space="preserve"> Lattice Resonance at 1030nm</w:t>
+      </w:r>
+    </w:p>
+    <w:p/>
     <w:p/>
     <w:p/>
     <w:p>
@@ -3293,8 +3855,8 @@
       </w:pPr>
     </w:p>
     <w:sectPr>
-      <w:headerReference w:type="default" r:id="rId23"/>
-      <w:footerReference w:type="default" r:id="rId24"/>
+      <w:headerReference w:type="default" r:id="rId27"/>
+      <w:footerReference w:type="default" r:id="rId28"/>
       <w:type w:val="continuous"/>
       <w:pgSz w:w="12240" w:h="15840"/>
       <w:pgMar w:top="1440" w:right="1440" w:bottom="1440" w:left="1440" w:header="720" w:footer="720" w:gutter="0"/>
@@ -3394,10 +3956,7 @@
         <w:footnoteRef/>
       </w:r>
       <w:r>
-        <w:t xml:space="preserve"> </w:t>
-      </w:r>
-      <w:r>
-        <w:t>High Level Shader Language, used by DirectX and Unity3D (rebranded as Shader Lab).</w:t>
+        <w:t xml:space="preserve"> Compute Unified Device Architecture is NVIDIA’s GPGPU development platform.</w:t>
       </w:r>
     </w:p>
   </w:footnote>
@@ -3413,7 +3972,10 @@
         <w:footnoteRef/>
       </w:r>
       <w:r>
-        <w:t xml:space="preserve"> Choosing a minimum wavelength that is proportional the smallest feature of interest would also have been valid.</w:t>
+        <w:t xml:space="preserve"> </w:t>
+      </w:r>
+      <w:r>
+        <w:t>High Level Shader Language, used by DirectX and Unity3D (rebranded as Shader Lab).</w:t>
       </w:r>
     </w:p>
   </w:footnote>
@@ -3429,7 +3991,7 @@
         <w:footnoteRef/>
       </w:r>
       <w:r>
-        <w:t xml:space="preserve"> A square lattice of rods with spacing of 1.2um, diameter 480um.</w:t>
+        <w:t xml:space="preserve"> Choosing a minimum wavelength that is proportional the smallest feature of interest would also have been valid.</w:t>
       </w:r>
     </w:p>
   </w:footnote>
@@ -3445,16 +4007,7 @@
         <w:footnoteRef/>
       </w:r>
       <w:r>
-        <w:t xml:space="preserve"> FDTD assumes that the size of a Yee cell is at most 1/10</w:t>
-      </w:r>
-      <w:r>
-        <w:rPr>
-          <w:vertAlign w:val="superscript"/>
-        </w:rPr>
-        <w:t>th</w:t>
-      </w:r>
-      <w:r>
-        <w:t xml:space="preserve"> of the shortest wavelength in the simulation.</w:t>
+        <w:t xml:space="preserve"> A square lattice of rods with spacing of 1.2um, diameter 480um.</w:t>
       </w:r>
     </w:p>
   </w:footnote>
@@ -3470,7 +4023,16 @@
         <w:footnoteRef/>
       </w:r>
       <w:r>
-        <w:t xml:space="preserve"> If the application were meant to handle general simulation cases, an image-based tile format would be advantageous. </w:t>
+        <w:t xml:space="preserve"> FDTD assumes that the size of a Yee cell is at most 1/10</w:t>
+      </w:r>
+      <w:r>
+        <w:rPr>
+          <w:vertAlign w:val="superscript"/>
+        </w:rPr>
+        <w:t>th</w:t>
+      </w:r>
+      <w:r>
+        <w:t xml:space="preserve"> of the shortest wavelength in the simulation.</w:t>
       </w:r>
     </w:p>
   </w:footnote>
@@ -3486,24 +4048,7 @@
         <w:footnoteRef/>
       </w:r>
       <w:r>
-        <w:t xml:space="preserve"> 4000 steps </w:t>
-      </w:r>
-      <w:proofErr w:type="gramStart"/>
-      <w:r>
-        <w:t>was</w:t>
-      </w:r>
-      <w:proofErr w:type="gramEnd"/>
-      <w:r>
-        <w:t xml:space="preserve"> </w:t>
-      </w:r>
-      <w:r>
-        <w:t xml:space="preserve">experimentally determined to be the approximate minimum number of frames required for the </w:t>
-      </w:r>
-      <w:r>
-        <w:t>monitor values</w:t>
-      </w:r>
-      <w:r>
-        <w:t xml:space="preserve"> to reach steady state. </w:t>
+        <w:t xml:space="preserve"> If the application were meant to handle general simulation cases, an image-based tile format would be advantageous. </w:t>
       </w:r>
     </w:p>
   </w:footnote>
@@ -3519,7 +4064,24 @@
         <w:footnoteRef/>
       </w:r>
       <w:r>
-        <w:t xml:space="preserve"> In FDTD, a time step is defined as the ration of c to the minimum source wavelength, where c is assumed to be 1. </w:t>
+        <w:t xml:space="preserve"> 4000 steps </w:t>
+      </w:r>
+      <w:proofErr w:type="gramStart"/>
+      <w:r>
+        <w:t>was</w:t>
+      </w:r>
+      <w:proofErr w:type="gramEnd"/>
+      <w:r>
+        <w:t xml:space="preserve"> </w:t>
+      </w:r>
+      <w:r>
+        <w:t xml:space="preserve">experimentally determined to be the approximate minimum number of frames required for the </w:t>
+      </w:r>
+      <w:r>
+        <w:t>monitor values</w:t>
+      </w:r>
+      <w:r>
+        <w:t xml:space="preserve"> to reach steady state. </w:t>
       </w:r>
     </w:p>
   </w:footnote>
@@ -3535,7 +4097,7 @@
         <w:footnoteRef/>
       </w:r>
       <w:r>
-        <w:t xml:space="preserve"> The resolution of the domain in this case is nm per square Yee cell.</w:t>
+        <w:t xml:space="preserve"> In FDTD, a time step is defined as the ration of c to the minimum source wavelength, where c is assumed to be 1. </w:t>
       </w:r>
     </w:p>
   </w:footnote>
@@ -3551,10 +4113,7 @@
         <w:footnoteRef/>
       </w:r>
       <w:r>
-        <w:t xml:space="preserve"> The Yee cell size is 10% of the rod diameter, or </w:t>
-      </w:r>
-      <w:r>
-        <w:t xml:space="preserve">48nm. </w:t>
+        <w:t xml:space="preserve"> The resolution of the domain in this case is nm per square Yee cell.</w:t>
       </w:r>
     </w:p>
   </w:footnote>
@@ -3570,28 +4129,10 @@
         <w:footnoteRef/>
       </w:r>
       <w:r>
-        <w:t xml:space="preserve"> Given the wavelength sweep </w:t>
-      </w:r>
-      <w:r>
-        <w:t>resolution</w:t>
-      </w:r>
-      <w:r>
-        <w:t xml:space="preserve"> of 72nm, this value could be 1266</w:t>
-      </w:r>
-      <w:r>
-        <w:t xml:space="preserve"> </w:t>
-      </w:r>
-      <w:r>
-        <w:t>+-</w:t>
-      </w:r>
-      <w:r>
-        <w:t xml:space="preserve"> </w:t>
-      </w:r>
-      <w:r>
-        <w:t>36</w:t>
-      </w:r>
-      <w:r>
-        <w:t xml:space="preserve">nm. </w:t>
+        <w:t xml:space="preserve"> The Yee cell size is 10% of the rod diameter, or </w:t>
+      </w:r>
+      <w:r>
+        <w:t xml:space="preserve">48nm. </w:t>
       </w:r>
     </w:p>
   </w:footnote>
@@ -3607,15 +4148,81 @@
         <w:footnoteRef/>
       </w:r>
       <w:r>
-        <w:t xml:space="preserve"> Experimentation </w:t>
-      </w:r>
-      <w:proofErr w:type="spellStart"/>
-      <w:r>
-        <w:t>indicats</w:t>
-      </w:r>
-      <w:proofErr w:type="spellEnd"/>
-      <w:r>
-        <w:t xml:space="preserve"> that the square lattice contains smaller wavelengths </w:t>
+        <w:t xml:space="preserve"> Given the wavelength sweep </w:t>
+      </w:r>
+      <w:r>
+        <w:t>resolution</w:t>
+      </w:r>
+      <w:r>
+        <w:t xml:space="preserve"> of 72nm, this value could be 1266</w:t>
+      </w:r>
+      <w:r>
+        <w:t xml:space="preserve"> </w:t>
+      </w:r>
+      <w:r>
+        <w:t>+-</w:t>
+      </w:r>
+      <w:r>
+        <w:t xml:space="preserve"> </w:t>
+      </w:r>
+      <w:r>
+        <w:t>36</w:t>
+      </w:r>
+      <w:r>
+        <w:t xml:space="preserve">nm. </w:t>
+      </w:r>
+    </w:p>
+  </w:footnote>
+  <w:footnote w:id="12">
+    <w:p>
+      <w:pPr>
+        <w:pStyle w:val="FootnoteText"/>
+      </w:pPr>
+      <w:r>
+        <w:rPr>
+          <w:rStyle w:val="FootnoteReference"/>
+        </w:rPr>
+        <w:footnoteRef/>
+      </w:r>
+      <w:r>
+        <w:t xml:space="preserve"> A short video of the oscillation is available at </w:t>
+      </w:r>
+      <w:r>
+        <w:t>https://www.youtube.com/watch?v=g6s6uwqU-ds</w:t>
+      </w:r>
+      <w:r>
+        <w:t xml:space="preserve"> </w:t>
+      </w:r>
+    </w:p>
+  </w:footnote>
+  <w:footnote w:id="13">
+    <w:p>
+      <w:pPr>
+        <w:pStyle w:val="FootnoteText"/>
+      </w:pPr>
+      <w:r>
+        <w:rPr>
+          <w:rStyle w:val="FootnoteReference"/>
+        </w:rPr>
+        <w:footnoteRef/>
+      </w:r>
+      <w:r>
+        <w:t xml:space="preserve"> Experimentation indicat</w:t>
+      </w:r>
+      <w:r>
+        <w:t>e</w:t>
+      </w:r>
+      <w:r>
+        <w:t xml:space="preserve">s that the square lattice </w:t>
+      </w:r>
+      <w:r>
+        <w:t>inhibits propagation of</w:t>
+      </w:r>
+      <w:r>
+        <w:t xml:space="preserve"> smaller wavelengths</w:t>
+      </w:r>
+      <w:r>
+        <w:t>.</w:t>
       </w:r>
     </w:p>
   </w:footnote>
@@ -4909,6 +5516,27 @@
       <w:rFonts w:ascii="Cambria Math" w:hAnsi="Cambria Math" w:cs="Times New Roman"/>
     </w:rPr>
   </w:style>
+  <w:style w:type="paragraph" w:styleId="Heading1">
+    <w:name w:val="heading 1"/>
+    <w:basedOn w:val="Normal"/>
+    <w:next w:val="Normal"/>
+    <w:link w:val="Heading1Char"/>
+    <w:uiPriority w:val="9"/>
+    <w:qFormat/>
+    <w:rsid w:val="007B0873"/>
+    <w:pPr>
+      <w:keepNext/>
+      <w:keepLines/>
+      <w:spacing w:before="240" w:after="0"/>
+      <w:outlineLvl w:val="0"/>
+    </w:pPr>
+    <w:rPr>
+      <w:rFonts w:asciiTheme="majorHAnsi" w:eastAsiaTheme="majorEastAsia" w:hAnsiTheme="majorHAnsi" w:cstheme="majorBidi"/>
+      <w:color w:val="365F91" w:themeColor="accent1" w:themeShade="BF"/>
+      <w:sz w:val="32"/>
+      <w:szCs w:val="32"/>
+    </w:rPr>
+  </w:style>
   <w:style w:type="character" w:default="1" w:styleId="DefaultParagraphFont">
     <w:name w:val="Default Paragraph Font"/>
     <w:uiPriority w:val="1"/>
@@ -5128,6 +5756,85 @@
     <w:rsid w:val="00E72437"/>
     <w:rPr>
       <w:vertAlign w:val="superscript"/>
+    </w:rPr>
+  </w:style>
+  <w:style w:type="paragraph" w:styleId="Title">
+    <w:name w:val="Title"/>
+    <w:basedOn w:val="Normal"/>
+    <w:next w:val="Normal"/>
+    <w:link w:val="TitleChar"/>
+    <w:uiPriority w:val="10"/>
+    <w:qFormat/>
+    <w:rsid w:val="007B0873"/>
+    <w:pPr>
+      <w:spacing w:after="0" w:line="240" w:lineRule="auto"/>
+      <w:contextualSpacing/>
+    </w:pPr>
+    <w:rPr>
+      <w:rFonts w:asciiTheme="majorHAnsi" w:eastAsiaTheme="majorEastAsia" w:hAnsiTheme="majorHAnsi" w:cstheme="majorBidi"/>
+      <w:spacing w:val="-10"/>
+      <w:kern w:val="28"/>
+      <w:sz w:val="56"/>
+      <w:szCs w:val="56"/>
+    </w:rPr>
+  </w:style>
+  <w:style w:type="character" w:customStyle="1" w:styleId="TitleChar">
+    <w:name w:val="Title Char"/>
+    <w:basedOn w:val="DefaultParagraphFont"/>
+    <w:link w:val="Title"/>
+    <w:uiPriority w:val="10"/>
+    <w:rsid w:val="007B0873"/>
+    <w:rPr>
+      <w:rFonts w:asciiTheme="majorHAnsi" w:eastAsiaTheme="majorEastAsia" w:hAnsiTheme="majorHAnsi" w:cstheme="majorBidi"/>
+      <w:spacing w:val="-10"/>
+      <w:kern w:val="28"/>
+      <w:sz w:val="56"/>
+      <w:szCs w:val="56"/>
+    </w:rPr>
+  </w:style>
+  <w:style w:type="paragraph" w:styleId="Subtitle">
+    <w:name w:val="Subtitle"/>
+    <w:basedOn w:val="Normal"/>
+    <w:next w:val="Normal"/>
+    <w:link w:val="SubtitleChar"/>
+    <w:uiPriority w:val="11"/>
+    <w:qFormat/>
+    <w:rsid w:val="007B0873"/>
+    <w:pPr>
+      <w:numPr>
+        <w:ilvl w:val="1"/>
+      </w:numPr>
+      <w:spacing w:after="160"/>
+    </w:pPr>
+    <w:rPr>
+      <w:rFonts w:asciiTheme="minorHAnsi" w:eastAsiaTheme="minorEastAsia" w:hAnsiTheme="minorHAnsi" w:cstheme="minorBidi"/>
+      <w:color w:val="5A5A5A" w:themeColor="text1" w:themeTint="A5"/>
+      <w:spacing w:val="15"/>
+    </w:rPr>
+  </w:style>
+  <w:style w:type="character" w:customStyle="1" w:styleId="SubtitleChar">
+    <w:name w:val="Subtitle Char"/>
+    <w:basedOn w:val="DefaultParagraphFont"/>
+    <w:link w:val="Subtitle"/>
+    <w:uiPriority w:val="11"/>
+    <w:rsid w:val="007B0873"/>
+    <w:rPr>
+      <w:rFonts w:eastAsiaTheme="minorEastAsia"/>
+      <w:color w:val="5A5A5A" w:themeColor="text1" w:themeTint="A5"/>
+      <w:spacing w:val="15"/>
+    </w:rPr>
+  </w:style>
+  <w:style w:type="character" w:customStyle="1" w:styleId="Heading1Char">
+    <w:name w:val="Heading 1 Char"/>
+    <w:basedOn w:val="DefaultParagraphFont"/>
+    <w:link w:val="Heading1"/>
+    <w:uiPriority w:val="9"/>
+    <w:rsid w:val="007B0873"/>
+    <w:rPr>
+      <w:rFonts w:asciiTheme="majorHAnsi" w:eastAsiaTheme="majorEastAsia" w:hAnsiTheme="majorHAnsi" w:cstheme="majorBidi"/>
+      <w:color w:val="365F91" w:themeColor="accent1" w:themeShade="BF"/>
+      <w:sz w:val="32"/>
+      <w:szCs w:val="32"/>
     </w:rPr>
   </w:style>
 </w:styles>
@@ -5471,11 +6178,11 @@
 </file>
 
 <file path=customXml/item1.xml><?xml version="1.0" encoding="utf-8"?>
-<b:Sources xmlns:b="http://schemas.openxmlformats.org/officeDocument/2006/bibliography" xmlns="http://schemas.openxmlformats.org/officeDocument/2006/bibliography" SelectedStyle="\ISO690Nmerical.XSL" StyleName="ISO 690 - Numerical Reference"/>
+<b:Sources xmlns:b="http://schemas.openxmlformats.org/officeDocument/2006/bibliography" xmlns="http://schemas.openxmlformats.org/officeDocument/2006/bibliography" SelectedStyle="/APASixthEditionOfficeOnline.xsl" StyleName="APA" Version="6"/>
 </file>
 
 <file path=customXml/itemProps1.xml><?xml version="1.0" encoding="utf-8"?>
-<ds:datastoreItem xmlns:ds="http://schemas.openxmlformats.org/officeDocument/2006/customXml" ds:itemID="{E40C9E3E-82A3-4D6D-A74D-69170000980F}">
+<ds:datastoreItem xmlns:ds="http://schemas.openxmlformats.org/officeDocument/2006/customXml" ds:itemID="{CE006383-E164-DF4C-B3AA-06D42DF5892C}">
   <ds:schemaRefs>
     <ds:schemaRef ds:uri="http://schemas.openxmlformats.org/officeDocument/2006/bibliography"/>
   </ds:schemaRefs>

</xml_diff>